<commit_message>
Seguridad limpieza y proyecto Empresas mejora
</commit_message>
<xml_diff>
--- a/Empresas/Plan de empresa/Plan de empresa  - Clase 27-11.docx
+++ b/Empresas/Plan de empresa/Plan de empresa  - Clase 27-11.docx
@@ -1,6 +1,6 @@
 
 <file path=word/document.xml><?xml version="1.0" encoding="utf-8"?>
-<w:document xmlns:wpc="http://schemas.microsoft.com/office/word/2010/wordprocessingCanvas" xmlns:mc="http://schemas.openxmlformats.org/markup-compatibility/2006" xmlns:o="urn:schemas-microsoft-com:office:office" xmlns:r="http://schemas.openxmlformats.org/officeDocument/2006/relationships" xmlns:m="http://schemas.openxmlformats.org/officeDocument/2006/math" xmlns:v="urn:schemas-microsoft-com:vml" xmlns:wp14="http://schemas.microsoft.com/office/word/2010/wordprocessingDrawing" xmlns:wp="http://schemas.openxmlformats.org/drawingml/2006/wordprocessingDrawing" xmlns:w10="urn:schemas-microsoft-com:office:word" xmlns:w="http://schemas.openxmlformats.org/wordprocessingml/2006/main" xmlns:w14="http://schemas.microsoft.com/office/word/2010/wordml" xmlns:wpg="http://schemas.microsoft.com/office/word/2010/wordprocessingGroup" xmlns:wpi="http://schemas.microsoft.com/office/word/2010/wordprocessingInk" xmlns:wne="http://schemas.microsoft.com/office/word/2006/wordml" xmlns:wps="http://schemas.microsoft.com/office/word/2010/wordprocessingShape" mc:Ignorable="w14 wp14">
+<w:document xmlns:wpc="http://schemas.microsoft.com/office/word/2010/wordprocessingCanvas" xmlns:cx="http://schemas.microsoft.com/office/drawing/2014/chartex" xmlns:cx1="http://schemas.microsoft.com/office/drawing/2015/9/8/chartex" xmlns:cx2="http://schemas.microsoft.com/office/drawing/2015/10/21/chartex" xmlns:cx3="http://schemas.microsoft.com/office/drawing/2016/5/9/chartex" xmlns:cx4="http://schemas.microsoft.com/office/drawing/2016/5/10/chartex" xmlns:cx5="http://schemas.microsoft.com/office/drawing/2016/5/11/chartex" xmlns:cx6="http://schemas.microsoft.com/office/drawing/2016/5/12/chartex" xmlns:cx7="http://schemas.microsoft.com/office/drawing/2016/5/13/chartex" xmlns:cx8="http://schemas.microsoft.com/office/drawing/2016/5/14/chartex" xmlns:mc="http://schemas.openxmlformats.org/markup-compatibility/2006" xmlns:aink="http://schemas.microsoft.com/office/drawing/2016/ink" xmlns:am3d="http://schemas.microsoft.com/office/drawing/2017/model3d" xmlns:o="urn:schemas-microsoft-com:office:office" xmlns:r="http://schemas.openxmlformats.org/officeDocument/2006/relationships" xmlns:m="http://schemas.openxmlformats.org/officeDocument/2006/math" xmlns:v="urn:schemas-microsoft-com:vml" xmlns:wp14="http://schemas.microsoft.com/office/word/2010/wordprocessingDrawing" xmlns:wp="http://schemas.openxmlformats.org/drawingml/2006/wordprocessingDrawing" xmlns:w10="urn:schemas-microsoft-com:office:word" xmlns:w="http://schemas.openxmlformats.org/wordprocessingml/2006/main" xmlns:w14="http://schemas.microsoft.com/office/word/2010/wordml" xmlns:w15="http://schemas.microsoft.com/office/word/2012/wordml" xmlns:w16cex="http://schemas.microsoft.com/office/word/2018/wordml/cex" xmlns:w16cid="http://schemas.microsoft.com/office/word/2016/wordml/cid" xmlns:w16="http://schemas.microsoft.com/office/word/2018/wordml" xmlns:w16se="http://schemas.microsoft.com/office/word/2015/wordml/symex" xmlns:wpg="http://schemas.microsoft.com/office/word/2010/wordprocessingGroup" xmlns:wpi="http://schemas.microsoft.com/office/word/2010/wordprocessingInk" xmlns:wne="http://schemas.microsoft.com/office/word/2006/wordml" xmlns:wps="http://schemas.microsoft.com/office/word/2010/wordprocessingShape" mc:Ignorable="w14 w15 w16se w16cid w16 w16cex wp14">
   <w:body>
     <w:p>
       <w:pPr>
@@ -321,23 +321,7 @@
           <w:color w:val="000000" w:themeColor="text1"/>
           <w:szCs w:val="24"/>
         </w:rPr>
-        <w:t>La misión de la empresa</w:t>
-      </w:r>
-      <w:proofErr w:type="gramStart"/>
-      <w:r>
-        <w:rPr>
-          <w:color w:val="000000" w:themeColor="text1"/>
-          <w:szCs w:val="24"/>
-        </w:rPr>
-        <w:t>:  Ofrecer</w:t>
-      </w:r>
-      <w:proofErr w:type="gramEnd"/>
-      <w:r>
-        <w:rPr>
-          <w:color w:val="000000" w:themeColor="text1"/>
-          <w:szCs w:val="24"/>
-        </w:rPr>
-        <w:t xml:space="preserve"> a nuestros clientes un producto distinguido y de calidad que les permita ser más eficaces y competitivos en el día a día</w:t>
+        <w:t>La misión de la empresa:  Ofrecer a nuestros clientes un producto distinguido y de calidad que les permita ser más eficaces y competitivos en el día a día</w:t>
       </w:r>
       <w:r>
         <w:rPr>
@@ -1175,18 +1159,8 @@
           <w:sz w:val="24"/>
           <w:szCs w:val="24"/>
         </w:rPr>
-        <w:t>Mirar si existieran subvenciones</w:t>
-      </w:r>
-      <w:proofErr w:type="gramStart"/>
-      <w:r>
-        <w:rPr>
-          <w:color w:val="FF0000"/>
-          <w:sz w:val="24"/>
-          <w:szCs w:val="24"/>
-        </w:rPr>
-        <w:t>?????</w:t>
-      </w:r>
-      <w:proofErr w:type="gramEnd"/>
+        <w:t>Mirar si existieran subvenciones?????</w:t>
+      </w:r>
     </w:p>
     <w:p>
       <w:pPr>
@@ -1205,7 +1179,7 @@
           <w:lang w:eastAsia="es-ES"/>
         </w:rPr>
         <w:drawing>
-          <wp:inline distT="0" distB="0" distL="0" distR="0" wp14:anchorId="5E8ABBDD" wp14:editId="0B55E541">
+          <wp:inline distT="0" distB="0" distL="0" distR="0" wp14:anchorId="7600E4B0" wp14:editId="1B5228E7">
             <wp:extent cx="2750185" cy="2916393"/>
             <wp:effectExtent l="0" t="0" r="0" b="0"/>
             <wp:docPr id="1" name="Imagen 1"/>
@@ -1220,7 +1194,7 @@
                     <pic:cNvPicPr/>
                   </pic:nvPicPr>
                   <pic:blipFill>
-                    <a:blip r:embed="rId9"/>
+                    <a:blip r:embed="rId8"/>
                     <a:stretch>
                       <a:fillRect/>
                     </a:stretch>
@@ -1662,23 +1636,7 @@
           <w:color w:val="1F3864" w:themeColor="accent1" w:themeShade="80"/>
           <w:szCs w:val="24"/>
         </w:rPr>
-        <w:t>Describe con detalle el mercado en el que actuará tu empresa. Explica todos aquellos aspectos que sean de interés y ayuden a explicar tu idea de negocio. (</w:t>
-      </w:r>
-      <w:proofErr w:type="gramStart"/>
-      <w:r>
-        <w:rPr>
-          <w:color w:val="1F3864" w:themeColor="accent1" w:themeShade="80"/>
-          <w:szCs w:val="24"/>
-        </w:rPr>
-        <w:t>tema</w:t>
-      </w:r>
-      <w:proofErr w:type="gramEnd"/>
-      <w:r>
-        <w:rPr>
-          <w:color w:val="1F3864" w:themeColor="accent1" w:themeShade="80"/>
-          <w:szCs w:val="24"/>
-        </w:rPr>
-        <w:t xml:space="preserve"> 3)</w:t>
+        <w:t>Describe con detalle el mercado en el que actuará tu empresa. Explica todos aquellos aspectos que sean de interés y ayuden a explicar tu idea de negocio. (tema 3)</w:t>
       </w:r>
     </w:p>
     <w:p>
@@ -1798,45 +1756,27 @@
           <w:szCs w:val="24"/>
         </w:rPr>
       </w:pPr>
-      <w:proofErr w:type="spellStart"/>
       <w:r>
         <w:rPr>
           <w:color w:val="FF0000"/>
           <w:szCs w:val="24"/>
         </w:rPr>
-        <w:t>Diseno</w:t>
-      </w:r>
-      <w:proofErr w:type="spellEnd"/>
+        <w:t xml:space="preserve">Diseno y envase: hacer una </w:t>
+      </w:r>
       <w:r>
         <w:rPr>
           <w:color w:val="FF0000"/>
           <w:szCs w:val="24"/>
         </w:rPr>
-        <w:t xml:space="preserve"> y envase: hacer una </w:t>
+        <w:t>página</w:t>
       </w:r>
       <w:r>
         <w:rPr>
           <w:color w:val="FF0000"/>
           <w:szCs w:val="24"/>
         </w:rPr>
-        <w:t>página</w:t>
-      </w:r>
-      <w:r>
-        <w:rPr>
-          <w:color w:val="FF0000"/>
-          <w:szCs w:val="24"/>
-        </w:rPr>
-        <w:t xml:space="preserve"> web de muestra</w:t>
-      </w:r>
-      <w:proofErr w:type="gramStart"/>
-      <w:r>
-        <w:rPr>
-          <w:color w:val="FF0000"/>
-          <w:szCs w:val="24"/>
-        </w:rPr>
-        <w:t>????</w:t>
-      </w:r>
-      <w:proofErr w:type="gramEnd"/>
+        <w:t xml:space="preserve"> web de muestra????</w:t>
+      </w:r>
     </w:p>
     <w:p>
       <w:pPr>
@@ -1856,17 +1796,8 @@
           <w:color w:val="FF0000"/>
           <w:szCs w:val="24"/>
         </w:rPr>
-        <w:t>Marca</w:t>
-      </w:r>
-      <w:proofErr w:type="gramStart"/>
-      <w:r>
-        <w:rPr>
-          <w:color w:val="FF0000"/>
-          <w:szCs w:val="24"/>
-        </w:rPr>
-        <w:t>???</w:t>
-      </w:r>
-      <w:proofErr w:type="gramEnd"/>
+        <w:t>Marca???</w:t>
+      </w:r>
     </w:p>
     <w:p>
       <w:pPr>
@@ -1961,13 +1892,8 @@
         </w:numPr>
       </w:pPr>
       <w:r>
-        <w:t xml:space="preserve">Productos sustitutivos: Existen varias consultorías que ofrecen servicios a nivel de Software en Valencia como puede ser INDRA o </w:t>
-      </w:r>
-      <w:proofErr w:type="spellStart"/>
-      <w:r>
-        <w:t>DynamizaTIC</w:t>
-      </w:r>
-      <w:proofErr w:type="spellEnd"/>
+        <w:t>Productos sustitutivos: Existen varias consultorías que ofrecen servicios a nivel de Software en Valencia como puede ser INDRA o DynamizaTIC</w:t>
+      </w:r>
     </w:p>
     <w:p>
       <w:pPr>
@@ -2014,21 +1940,8 @@
         </w:numPr>
       </w:pPr>
       <w:r>
-        <w:t xml:space="preserve">Servidores de </w:t>
-      </w:r>
-      <w:proofErr w:type="spellStart"/>
-      <w:r>
-        <w:t>cloud</w:t>
-      </w:r>
-      <w:proofErr w:type="spellEnd"/>
-      <w:r>
-        <w:t xml:space="preserve"> </w:t>
-      </w:r>
-      <w:proofErr w:type="spellStart"/>
-      <w:r>
-        <w:t>computting</w:t>
-      </w:r>
-      <w:proofErr w:type="spellEnd"/>
+        <w:t>Servidores de cloud computting</w:t>
+      </w:r>
     </w:p>
     <w:p>
       <w:pPr>
@@ -2084,15 +1997,7 @@
         </w:numPr>
       </w:pPr>
       <w:r>
-        <w:t xml:space="preserve">Según el poder adquisitivo de nuestros </w:t>
-      </w:r>
-      <w:proofErr w:type="spellStart"/>
-      <w:r>
-        <w:t>cilentes</w:t>
-      </w:r>
-      <w:proofErr w:type="spellEnd"/>
-      <w:r>
-        <w:t xml:space="preserve"> y los servicios que deseen contratar la empresa se puede amoldar a dichas necesidades para ofrecer el producto adecuado.</w:t>
+        <w:t>Según el poder adquisitivo de nuestros cilentes y los servicios que deseen contratar la empresa se puede amoldar a dichas necesidades para ofrecer el producto adecuado.</w:t>
       </w:r>
     </w:p>
     <w:p>
@@ -2102,15 +2007,7 @@
     </w:p>
     <w:p>
       <w:r>
-        <w:t xml:space="preserve"> Existen numerosas empresas que ofrecen servicios similares o los de nuestra empresa. La mayoría de la competencia se </w:t>
-      </w:r>
-      <w:proofErr w:type="gramStart"/>
-      <w:r>
-        <w:t>enfocan</w:t>
-      </w:r>
-      <w:proofErr w:type="gramEnd"/>
-      <w:r>
-        <w:t xml:space="preserve"> en desarrollar una estrategia de liderazgo en costes que les permite ofrecer los servicios</w:t>
+        <w:t xml:space="preserve"> Existen numerosas empresas que ofrecen servicios similares o los de nuestra empresa. La mayoría de la competencia se enfocan en desarrollar una estrategia de liderazgo en costes que les permite ofrecer los servicios</w:t>
       </w:r>
       <w:r>
         <w:t xml:space="preserve"> de manera rápida,</w:t>
@@ -2121,23 +2018,7 @@
     </w:p>
     <w:p>
       <w:r>
-        <w:t xml:space="preserve">Este es un mercado en pleno auge por lo que la mayoría de la competencia no tiene mucha </w:t>
-      </w:r>
-      <w:proofErr w:type="spellStart"/>
-      <w:r>
-        <w:t>antiguaedad</w:t>
-      </w:r>
-      <w:proofErr w:type="spellEnd"/>
-      <w:r>
-        <w:t xml:space="preserve"> en </w:t>
-      </w:r>
-      <w:proofErr w:type="gramStart"/>
-      <w:r>
-        <w:t>el</w:t>
-      </w:r>
-      <w:proofErr w:type="gramEnd"/>
-      <w:r>
-        <w:t xml:space="preserve"> merca a expresión de INDRA (27 años).</w:t>
+        <w:t>Este es un mercado en pleno auge por lo que la mayoría de la competencia no tiene mucha antiguaedad en el merca a expresión de INDRA (27 años).</w:t>
       </w:r>
     </w:p>
     <w:p>
@@ -2563,31 +2444,7 @@
         <w:t xml:space="preserve">Proveedores: </w:t>
       </w:r>
       <w:r>
-        <w:t xml:space="preserve">Los principales proveedores para la empresa son servidores de </w:t>
-      </w:r>
-      <w:proofErr w:type="spellStart"/>
-      <w:r>
-        <w:t>cloud</w:t>
-      </w:r>
-      <w:proofErr w:type="spellEnd"/>
-      <w:r>
-        <w:t xml:space="preserve"> </w:t>
-      </w:r>
-      <w:proofErr w:type="spellStart"/>
-      <w:r>
-        <w:t>computting</w:t>
-      </w:r>
-      <w:proofErr w:type="spellEnd"/>
-      <w:r>
-        <w:t xml:space="preserve">, servidores de hosting, </w:t>
-      </w:r>
-      <w:proofErr w:type="spellStart"/>
-      <w:r>
-        <w:t>IDEs</w:t>
-      </w:r>
-      <w:proofErr w:type="spellEnd"/>
-      <w:r>
-        <w:t>, etc… Los precios de estos servicios están estandarizados, por los que nos tendremos que ajustar a las peticiones del mercado</w:t>
+        <w:t>Los principales proveedores para la empresa son servidores de cloud computting, servidores de hosting, IDEs, etc… Los precios de estos servicios están estandarizados, por los que nos tendremos que ajustar a las peticiones del mercado</w:t>
       </w:r>
     </w:p>
     <w:p>
@@ -2737,15 +2594,7 @@
         </w:numPr>
       </w:pPr>
       <w:r>
-        <w:t>Desarrollo de aplicaciones web: diseño de páginas web desde cero  o mejora de la misma. Capacidad para ofrecer servicios de bases de datos</w:t>
-      </w:r>
-      <w:proofErr w:type="gramStart"/>
-      <w:r>
-        <w:t>, ….</w:t>
-      </w:r>
-      <w:proofErr w:type="gramEnd"/>
-      <w:r>
-        <w:t xml:space="preserve"> En función a las necesidades del cliente. Además la empresa tiene capacidad para proveer el “hosting” necesario para la página.</w:t>
+        <w:t>Desarrollo de aplicaciones web: diseño de páginas web desde cero  o mejora de la misma. Capacidad para ofrecer servicios de bases de datos, …. En función a las necesidades del cliente. Además la empresa tiene capacidad para proveer el “hosting” necesario para la página.</w:t>
       </w:r>
     </w:p>
     <w:p>
@@ -2757,15 +2606,7 @@
         </w:numPr>
       </w:pPr>
       <w:r>
-        <w:t xml:space="preserve">Desarrollo de aplicaciones </w:t>
-      </w:r>
-      <w:proofErr w:type="spellStart"/>
-      <w:r>
-        <w:t>multipaltforma</w:t>
-      </w:r>
-      <w:proofErr w:type="spellEnd"/>
-      <w:r>
-        <w:t>: Ofrece la capacidad para crear aplicaciones que cubran las necesidades del cliente, así como mejorar o ampliar aplicaciones existentes.</w:t>
+        <w:t>Desarrollo de aplicaciones multipaltforma: Ofrece la capacidad para crear aplicaciones que cubran las necesidades del cliente, así como mejorar o ampliar aplicaciones existentes.</w:t>
       </w:r>
     </w:p>
     <w:p>
@@ -2776,21 +2617,8 @@
           <w:numId w:val="39"/>
         </w:numPr>
       </w:pPr>
-      <w:proofErr w:type="spellStart"/>
-      <w:r>
-        <w:t>Diseno</w:t>
-      </w:r>
-      <w:proofErr w:type="spellEnd"/>
-      <w:r>
-        <w:t xml:space="preserve"> de redes LAN y VPN: </w:t>
-      </w:r>
-      <w:proofErr w:type="spellStart"/>
-      <w:r>
-        <w:t>Diesno</w:t>
-      </w:r>
-      <w:proofErr w:type="spellEnd"/>
-      <w:r>
-        <w:t xml:space="preserve"> eficiente de la estructura lógica de una red LAN para empresas y oficinas, así como la configuración de servidores y hosts.</w:t>
+      <w:r>
+        <w:t>Diseno de redes LAN y VPN: Diesno eficiente de la estructura lógica de una red LAN para empresas y oficinas, así como la configuración de servidores y hosts.</w:t>
       </w:r>
     </w:p>
     <w:p>
@@ -2969,39 +2797,7 @@
           <w:color w:val="1F3864" w:themeColor="accent1" w:themeShade="80"/>
           <w:szCs w:val="24"/>
         </w:rPr>
-        <w:t xml:space="preserve"> La empresa ofrece servicios de </w:t>
-      </w:r>
-      <w:proofErr w:type="spellStart"/>
-      <w:r>
-        <w:rPr>
-          <w:color w:val="1F3864" w:themeColor="accent1" w:themeShade="80"/>
-          <w:szCs w:val="24"/>
-        </w:rPr>
-        <w:t>cloud</w:t>
-      </w:r>
-      <w:proofErr w:type="spellEnd"/>
-      <w:r>
-        <w:rPr>
-          <w:color w:val="1F3864" w:themeColor="accent1" w:themeShade="80"/>
-          <w:szCs w:val="24"/>
-        </w:rPr>
-        <w:t xml:space="preserve"> </w:t>
-      </w:r>
-      <w:proofErr w:type="spellStart"/>
-      <w:r>
-        <w:rPr>
-          <w:color w:val="1F3864" w:themeColor="accent1" w:themeShade="80"/>
-          <w:szCs w:val="24"/>
-        </w:rPr>
-        <w:t>computting</w:t>
-      </w:r>
-      <w:proofErr w:type="spellEnd"/>
-      <w:r>
-        <w:rPr>
-          <w:color w:val="1F3864" w:themeColor="accent1" w:themeShade="80"/>
-          <w:szCs w:val="24"/>
-        </w:rPr>
-        <w:t xml:space="preserve"> para almacenar las páginas </w:t>
+        <w:t xml:space="preserve"> La empresa ofrece servicios de cloud computting para almacenar las páginas </w:t>
       </w:r>
       <w:r>
         <w:rPr>
@@ -3347,23 +3143,7 @@
           <w:color w:val="000000" w:themeColor="text1"/>
           <w:szCs w:val="24"/>
         </w:rPr>
-        <w:t xml:space="preserve">Demanda: Precios de penetración (ofertas de lanzamiento, primera vez que nos </w:t>
-      </w:r>
-      <w:proofErr w:type="spellStart"/>
-      <w:r>
-        <w:rPr>
-          <w:color w:val="000000" w:themeColor="text1"/>
-          <w:szCs w:val="24"/>
-        </w:rPr>
-        <w:t>contrtan</w:t>
-      </w:r>
-      <w:proofErr w:type="spellEnd"/>
-      <w:r>
-        <w:rPr>
-          <w:color w:val="000000" w:themeColor="text1"/>
-          <w:szCs w:val="24"/>
-        </w:rPr>
-        <w:t>?), precios promocionales en caso de poca actividad.</w:t>
+        <w:t>Demanda: Precios de penetración (ofertas de lanzamiento, primera vez que nos contrtan?), precios promocionales en caso de poca actividad.</w:t>
       </w:r>
     </w:p>
     <w:p>
@@ -3442,21 +3222,12 @@
           <w:szCs w:val="24"/>
         </w:rPr>
       </w:pPr>
-      <w:proofErr w:type="spellStart"/>
       <w:r>
         <w:rPr>
           <w:color w:val="000000" w:themeColor="text1"/>
           <w:szCs w:val="24"/>
         </w:rPr>
-        <w:t>Diseno</w:t>
-      </w:r>
-      <w:proofErr w:type="spellEnd"/>
-      <w:r>
-        <w:rPr>
-          <w:color w:val="000000" w:themeColor="text1"/>
-          <w:szCs w:val="24"/>
-        </w:rPr>
-        <w:t xml:space="preserve"> ya creado / Necesita un diseño a medida</w:t>
+        <w:t>Diseno ya creado / Necesita un diseño a medida</w:t>
       </w:r>
     </w:p>
     <w:p>
@@ -3502,17 +3273,8 @@
           <w:color w:val="000000" w:themeColor="text1"/>
           <w:szCs w:val="24"/>
         </w:rPr>
-        <w:t>Se van a realizar pagos</w:t>
-      </w:r>
-      <w:proofErr w:type="gramStart"/>
-      <w:r>
-        <w:rPr>
-          <w:color w:val="000000" w:themeColor="text1"/>
-          <w:szCs w:val="24"/>
-        </w:rPr>
-        <w:t>?</w:t>
-      </w:r>
-      <w:proofErr w:type="gramEnd"/>
+        <w:t>Se van a realizar pagos?</w:t>
+      </w:r>
     </w:p>
     <w:p>
       <w:pPr>
@@ -3580,17 +3342,8 @@
           <w:color w:val="000000" w:themeColor="text1"/>
           <w:szCs w:val="24"/>
         </w:rPr>
-        <w:t>Diferentes idiomas</w:t>
-      </w:r>
-      <w:proofErr w:type="gramStart"/>
-      <w:r>
-        <w:rPr>
-          <w:color w:val="000000" w:themeColor="text1"/>
-          <w:szCs w:val="24"/>
-        </w:rPr>
-        <w:t>?</w:t>
-      </w:r>
-      <w:proofErr w:type="gramEnd"/>
+        <w:t>Diferentes idiomas?</w:t>
+      </w:r>
     </w:p>
     <w:p>
       <w:pPr>
@@ -3635,17 +3388,8 @@
           <w:color w:val="000000" w:themeColor="text1"/>
           <w:szCs w:val="24"/>
         </w:rPr>
-        <w:t>Servicio SEO</w:t>
-      </w:r>
-      <w:proofErr w:type="gramStart"/>
-      <w:r>
-        <w:rPr>
-          <w:color w:val="000000" w:themeColor="text1"/>
-          <w:szCs w:val="24"/>
-        </w:rPr>
-        <w:t>?</w:t>
-      </w:r>
-      <w:proofErr w:type="gramEnd"/>
+        <w:t>Servicio SEO?</w:t>
+      </w:r>
     </w:p>
     <w:p>
       <w:pPr>
@@ -3713,23 +3457,7 @@
           <w:color w:val="FF0000"/>
           <w:szCs w:val="24"/>
         </w:rPr>
-        <w:t xml:space="preserve">Con </w:t>
-      </w:r>
-      <w:proofErr w:type="spellStart"/>
-      <w:r>
-        <w:rPr>
-          <w:color w:val="FF0000"/>
-          <w:szCs w:val="24"/>
-        </w:rPr>
-        <w:t>titulo</w:t>
-      </w:r>
-      <w:proofErr w:type="spellEnd"/>
-      <w:r>
-        <w:rPr>
-          <w:color w:val="FF0000"/>
-          <w:szCs w:val="24"/>
-        </w:rPr>
-        <w:t xml:space="preserve"> superior → 25.189</w:t>
+        <w:t>Con titulo superior → 25.189</w:t>
       </w:r>
     </w:p>
     <w:p>
@@ -3752,23 +3480,7 @@
           <w:color w:val="FF0000"/>
           <w:szCs w:val="24"/>
         </w:rPr>
-        <w:t xml:space="preserve">Con </w:t>
-      </w:r>
-      <w:proofErr w:type="spellStart"/>
-      <w:r>
-        <w:rPr>
-          <w:color w:val="FF0000"/>
-          <w:szCs w:val="24"/>
-        </w:rPr>
-        <w:t>titulo</w:t>
-      </w:r>
-      <w:proofErr w:type="spellEnd"/>
-      <w:r>
-        <w:rPr>
-          <w:color w:val="FF0000"/>
-          <w:szCs w:val="24"/>
-        </w:rPr>
-        <w:t xml:space="preserve"> medio → 18.205</w:t>
+        <w:t>Con titulo medio → 18.205</w:t>
       </w:r>
     </w:p>
     <w:tbl>
@@ -4145,15 +3857,7 @@
         <w:t>ofrece</w:t>
       </w:r>
       <w:r>
-        <w:t xml:space="preserve"> cuando haya una demanda. Cuando un </w:t>
-      </w:r>
-      <w:proofErr w:type="spellStart"/>
-      <w:r>
-        <w:t>ciente</w:t>
-      </w:r>
-      <w:proofErr w:type="spellEnd"/>
-      <w:r>
-        <w:t xml:space="preserve"> contrate uno de nuestros servicios.</w:t>
+        <w:t xml:space="preserve"> cuando haya una demanda. Cuando un ciente contrate uno de nuestros servicios.</w:t>
       </w:r>
     </w:p>
     <w:p/>
@@ -4208,18 +3912,8 @@
           <w:color w:val="1F3864" w:themeColor="accent1" w:themeShade="80"/>
           <w:szCs w:val="24"/>
         </w:rPr>
-        <w:t xml:space="preserve">La empresa ofrece una garantía en todos sus servicios de dos </w:t>
-      </w:r>
-      <w:proofErr w:type="spellStart"/>
-      <w:r>
-        <w:rPr>
-          <w:b/>
-          <w:color w:val="1F3864" w:themeColor="accent1" w:themeShade="80"/>
-          <w:szCs w:val="24"/>
-        </w:rPr>
-        <w:t>anios</w:t>
-      </w:r>
-      <w:proofErr w:type="spellEnd"/>
+        <w:t>La empresa ofrece una garantía en todos sus servicios de dos anios</w:t>
+      </w:r>
     </w:p>
     <w:p>
       <w:pPr>
@@ -4240,43 +3934,7 @@
           <w:color w:val="1F3864" w:themeColor="accent1" w:themeShade="80"/>
           <w:szCs w:val="24"/>
         </w:rPr>
-        <w:t xml:space="preserve">Para los clientes existirá una línea telefónica gratuita las 24 horas de días, los 365 días del </w:t>
-      </w:r>
-      <w:proofErr w:type="spellStart"/>
-      <w:r>
-        <w:rPr>
-          <w:b/>
-          <w:color w:val="1F3864" w:themeColor="accent1" w:themeShade="80"/>
-          <w:szCs w:val="24"/>
-        </w:rPr>
-        <w:t>anio</w:t>
-      </w:r>
-      <w:proofErr w:type="spellEnd"/>
-      <w:r>
-        <w:rPr>
-          <w:b/>
-          <w:color w:val="1F3864" w:themeColor="accent1" w:themeShade="80"/>
-          <w:szCs w:val="24"/>
-        </w:rPr>
-        <w:t xml:space="preserve"> donde podrán realizar las consultas o peticiones que deseen y en caso de fallo </w:t>
-      </w:r>
-      <w:proofErr w:type="spellStart"/>
-      <w:r>
-        <w:rPr>
-          <w:b/>
-          <w:color w:val="1F3864" w:themeColor="accent1" w:themeShade="80"/>
-          <w:szCs w:val="24"/>
-        </w:rPr>
-        <w:t>críticio</w:t>
-      </w:r>
-      <w:proofErr w:type="spellEnd"/>
-      <w:r>
-        <w:rPr>
-          <w:b/>
-          <w:color w:val="1F3864" w:themeColor="accent1" w:themeShade="80"/>
-          <w:szCs w:val="24"/>
-        </w:rPr>
-        <w:t xml:space="preserve"> en alguno de los servicios de la empresa se garantiza un tiempo de respuesta máximo de 24 horas desde el momento de la llamada.</w:t>
+        <w:t>Para los clientes existirá una línea telefónica gratuita las 24 horas de días, los 365 días del anio donde podrán realizar las consultas o peticiones que deseen y en caso de fallo críticio en alguno de los servicios de la empresa se garantiza un tiempo de respuesta máximo de 24 horas desde el momento de la llamada.</w:t>
       </w:r>
     </w:p>
     <w:p>
@@ -4298,25 +3956,7 @@
           <w:color w:val="1F3864" w:themeColor="accent1" w:themeShade="80"/>
           <w:szCs w:val="24"/>
         </w:rPr>
-        <w:t xml:space="preserve">Al cabo de 6 meses se realizará una encuesta postventa para conocer el grado de </w:t>
-      </w:r>
-      <w:proofErr w:type="spellStart"/>
-      <w:r>
-        <w:rPr>
-          <w:b/>
-          <w:color w:val="1F3864" w:themeColor="accent1" w:themeShade="80"/>
-          <w:szCs w:val="24"/>
-        </w:rPr>
-        <w:t>satisfación</w:t>
-      </w:r>
-      <w:proofErr w:type="spellEnd"/>
-      <w:r>
-        <w:rPr>
-          <w:b/>
-          <w:color w:val="1F3864" w:themeColor="accent1" w:themeShade="80"/>
-          <w:szCs w:val="24"/>
-        </w:rPr>
-        <w:t xml:space="preserve"> de los clientes con nuestros servicios.</w:t>
+        <w:t>Al cabo de 6 meses se realizará una encuesta postventa para conocer el grado de satisfación de los clientes con nuestros servicios.</w:t>
       </w:r>
     </w:p>
     <w:p>
@@ -4338,43 +3978,7 @@
           <w:color w:val="1F3864" w:themeColor="accent1" w:themeShade="80"/>
           <w:szCs w:val="24"/>
         </w:rPr>
-        <w:t xml:space="preserve">Una vez construido el CPD, se garantiza a todos los clientes el traslado del hosting de la página web de manera fiable desde el servidor de </w:t>
-      </w:r>
-      <w:proofErr w:type="spellStart"/>
-      <w:r>
-        <w:rPr>
-          <w:b/>
-          <w:color w:val="1F3864" w:themeColor="accent1" w:themeShade="80"/>
-          <w:szCs w:val="24"/>
-        </w:rPr>
-        <w:t>cloud</w:t>
-      </w:r>
-      <w:proofErr w:type="spellEnd"/>
-      <w:r>
-        <w:rPr>
-          <w:b/>
-          <w:color w:val="1F3864" w:themeColor="accent1" w:themeShade="80"/>
-          <w:szCs w:val="24"/>
-        </w:rPr>
-        <w:t xml:space="preserve"> </w:t>
-      </w:r>
-      <w:proofErr w:type="spellStart"/>
-      <w:r>
-        <w:rPr>
-          <w:b/>
-          <w:color w:val="1F3864" w:themeColor="accent1" w:themeShade="80"/>
-          <w:szCs w:val="24"/>
-        </w:rPr>
-        <w:t>computting</w:t>
-      </w:r>
-      <w:proofErr w:type="spellEnd"/>
-      <w:r>
-        <w:rPr>
-          <w:b/>
-          <w:color w:val="1F3864" w:themeColor="accent1" w:themeShade="80"/>
-          <w:szCs w:val="24"/>
-        </w:rPr>
-        <w:t xml:space="preserve"> hasta los servidores del CPD</w:t>
+        <w:t>Una vez construido el CPD, se garantiza a todos los clientes el traslado del hosting de la página web de manera fiable desde el servidor de cloud computting hasta los servidores del CPD</w:t>
       </w:r>
     </w:p>
     <w:p>
@@ -4543,37 +4147,12 @@
           <w:szCs w:val="24"/>
         </w:rPr>
       </w:pPr>
-      <w:proofErr w:type="spellStart"/>
       <w:r>
         <w:rPr>
           <w:color w:val="000000" w:themeColor="text1"/>
           <w:szCs w:val="24"/>
         </w:rPr>
-        <w:t>Bot</w:t>
-      </w:r>
-      <w:proofErr w:type="spellEnd"/>
-      <w:r>
-        <w:rPr>
-          <w:color w:val="000000" w:themeColor="text1"/>
-          <w:szCs w:val="24"/>
-        </w:rPr>
-        <w:t xml:space="preserve"> de </w:t>
-      </w:r>
-      <w:proofErr w:type="spellStart"/>
-      <w:r>
-        <w:rPr>
-          <w:color w:val="000000" w:themeColor="text1"/>
-          <w:szCs w:val="24"/>
-        </w:rPr>
-        <w:t>Discord</w:t>
-      </w:r>
-      <w:proofErr w:type="spellEnd"/>
-      <w:r>
-        <w:rPr>
-          <w:color w:val="000000" w:themeColor="text1"/>
-          <w:szCs w:val="24"/>
-        </w:rPr>
-        <w:t xml:space="preserve"> con el nombre de la empresa</w:t>
+        <w:t>Bot de Discord con el nombre de la empresa</w:t>
       </w:r>
       <w:r>
         <w:rPr>
@@ -4598,41 +4177,37 @@
           <w:szCs w:val="24"/>
         </w:rPr>
       </w:pPr>
-      <w:proofErr w:type="spellStart"/>
       <w:r>
         <w:rPr>
           <w:color w:val="000000" w:themeColor="text1"/>
           <w:szCs w:val="24"/>
           <w:lang w:val="en-US"/>
         </w:rPr>
-        <w:t>Redes</w:t>
-      </w:r>
-      <w:proofErr w:type="spellEnd"/>
+        <w:t>Redes sociales (Twitter, Facebook, Instagram</w:t>
+      </w:r>
       <w:r>
         <w:rPr>
           <w:color w:val="000000" w:themeColor="text1"/>
           <w:szCs w:val="24"/>
           <w:lang w:val="en-US"/>
         </w:rPr>
-        <w:t xml:space="preserve"> </w:t>
-      </w:r>
-      <w:proofErr w:type="spellStart"/>
+        <w:t>, LinkedIn</w:t>
+      </w:r>
       <w:r>
         <w:rPr>
           <w:color w:val="000000" w:themeColor="text1"/>
           <w:szCs w:val="24"/>
           <w:lang w:val="en-US"/>
         </w:rPr>
-        <w:t>sociales</w:t>
-      </w:r>
-      <w:proofErr w:type="spellEnd"/>
+        <w:t>, youtube</w:t>
+      </w:r>
       <w:r>
         <w:rPr>
           <w:color w:val="000000" w:themeColor="text1"/>
           <w:szCs w:val="24"/>
           <w:lang w:val="en-US"/>
         </w:rPr>
-        <w:t xml:space="preserve"> (Twitter, Facebook, Instagram</w:t>
+        <w:t>)</w:t>
       </w:r>
       <w:r>
         <w:rPr>
@@ -4640,95 +4215,21 @@
           <w:szCs w:val="24"/>
           <w:lang w:val="en-US"/>
         </w:rPr>
-        <w:t xml:space="preserve">, </w:t>
-      </w:r>
-      <w:proofErr w:type="gramStart"/>
+        <w:t xml:space="preserve">. </w:t>
+      </w:r>
       <w:r>
         <w:rPr>
           <w:color w:val="000000" w:themeColor="text1"/>
           <w:szCs w:val="24"/>
-          <w:lang w:val="en-US"/>
-        </w:rPr>
-        <w:t>LinkedIn</w:t>
-      </w:r>
-      <w:proofErr w:type="gramEnd"/>
+        </w:rPr>
+        <w:t>Tener cuenta y estar activos (community manager?)</w:t>
+      </w:r>
       <w:r>
         <w:rPr>
           <w:color w:val="000000" w:themeColor="text1"/>
           <w:szCs w:val="24"/>
-          <w:lang w:val="en-US"/>
-        </w:rPr>
-        <w:t>)</w:t>
-      </w:r>
-      <w:r>
-        <w:rPr>
-          <w:color w:val="000000" w:themeColor="text1"/>
-          <w:szCs w:val="24"/>
-          <w:lang w:val="en-US"/>
-        </w:rPr>
-        <w:t xml:space="preserve">. </w:t>
-      </w:r>
-      <w:r>
-        <w:rPr>
-          <w:color w:val="000000" w:themeColor="text1"/>
-          <w:szCs w:val="24"/>
-        </w:rPr>
-        <w:t>Tener cuenta y estar activos (</w:t>
-      </w:r>
-      <w:proofErr w:type="spellStart"/>
-      <w:r>
-        <w:rPr>
-          <w:color w:val="000000" w:themeColor="text1"/>
-          <w:szCs w:val="24"/>
-        </w:rPr>
-        <w:t>community</w:t>
-      </w:r>
-      <w:proofErr w:type="spellEnd"/>
-      <w:r>
-        <w:rPr>
-          <w:color w:val="000000" w:themeColor="text1"/>
-          <w:szCs w:val="24"/>
-        </w:rPr>
-        <w:t xml:space="preserve"> manager</w:t>
-      </w:r>
-      <w:proofErr w:type="gramStart"/>
-      <w:r>
-        <w:rPr>
-          <w:color w:val="000000" w:themeColor="text1"/>
-          <w:szCs w:val="24"/>
-        </w:rPr>
-        <w:t>?</w:t>
-      </w:r>
-      <w:proofErr w:type="gramEnd"/>
-      <w:r>
-        <w:rPr>
-          <w:color w:val="000000" w:themeColor="text1"/>
-          <w:szCs w:val="24"/>
-        </w:rPr>
-        <w:t>)</w:t>
-      </w:r>
-      <w:r>
-        <w:rPr>
-          <w:color w:val="000000" w:themeColor="text1"/>
-          <w:szCs w:val="24"/>
-        </w:rPr>
-        <w:t xml:space="preserve">. </w:t>
-      </w:r>
-      <w:proofErr w:type="spellStart"/>
-      <w:r>
-        <w:rPr>
-          <w:color w:val="000000" w:themeColor="text1"/>
-          <w:szCs w:val="24"/>
-        </w:rPr>
-        <w:t>Campanias</w:t>
-      </w:r>
-      <w:proofErr w:type="spellEnd"/>
-      <w:r>
-        <w:rPr>
-          <w:color w:val="000000" w:themeColor="text1"/>
-          <w:szCs w:val="24"/>
-        </w:rPr>
-        <w:t xml:space="preserve"> de publicidad. Buscar estudio. Meter graficas</w:t>
+        </w:rPr>
+        <w:t>. Campanias de publicidad. Buscar estudio. Meter graficas</w:t>
       </w:r>
     </w:p>
     <w:p>
@@ -4970,7 +4471,6 @@
           <w:szCs w:val="24"/>
         </w:rPr>
       </w:pPr>
-      <w:proofErr w:type="spellStart"/>
       <w:r>
         <w:rPr>
           <w:b/>
@@ -4980,7 +4480,6 @@
         </w:rPr>
         <w:t>Merchandasing</w:t>
       </w:r>
-      <w:proofErr w:type="spellEnd"/>
       <w:r>
         <w:rPr>
           <w:color w:val="1F3864" w:themeColor="accent1" w:themeShade="80"/>
@@ -5031,7 +4530,6 @@
           <w:szCs w:val="24"/>
         </w:rPr>
       </w:pPr>
-      <w:proofErr w:type="spellStart"/>
       <w:r>
         <w:rPr>
           <w:b/>
@@ -5039,9 +4537,23 @@
           <w:color w:val="000000" w:themeColor="text1"/>
           <w:szCs w:val="24"/>
         </w:rPr>
-        <w:t>Ofreciencio</w:t>
-      </w:r>
-      <w:proofErr w:type="spellEnd"/>
+        <w:t>Ofreciencio un servicio y servicios de posventa de calidad que dejen una opnión positiva en el cliente</w:t>
+      </w:r>
+    </w:p>
+    <w:p>
+      <w:pPr>
+        <w:pStyle w:val="Prrafodelista"/>
+        <w:numPr>
+          <w:ilvl w:val="2"/>
+          <w:numId w:val="39"/>
+        </w:numPr>
+        <w:spacing w:before="120" w:after="120"/>
+        <w:jc w:val="both"/>
+        <w:rPr>
+          <w:color w:val="000000" w:themeColor="text1"/>
+          <w:szCs w:val="24"/>
+        </w:rPr>
+      </w:pPr>
       <w:r>
         <w:rPr>
           <w:b/>
@@ -5049,96 +4561,52 @@
           <w:color w:val="000000" w:themeColor="text1"/>
           <w:szCs w:val="24"/>
         </w:rPr>
-        <w:t xml:space="preserve"> un servicio y servicios de posventa de calidad que dejen una </w:t>
-      </w:r>
-      <w:proofErr w:type="spellStart"/>
+        <w:t>Ofreciendo 1 mes de hosting gratuito por cada año.</w:t>
+      </w:r>
+    </w:p>
+    <w:p>
+      <w:pPr>
+        <w:pStyle w:val="Prrafodelista"/>
+        <w:spacing w:before="120" w:after="120"/>
+        <w:ind w:left="1440"/>
+        <w:jc w:val="both"/>
+        <w:rPr>
+          <w:color w:val="1F3864" w:themeColor="accent1" w:themeShade="80"/>
+          <w:szCs w:val="24"/>
+        </w:rPr>
+      </w:pPr>
       <w:r>
         <w:rPr>
           <w:b/>
           <w:i/>
-          <w:color w:val="000000" w:themeColor="text1"/>
-          <w:szCs w:val="24"/>
-        </w:rPr>
-        <w:t>opnión</w:t>
-      </w:r>
-      <w:proofErr w:type="spellEnd"/>
+          <w:color w:val="1F3864" w:themeColor="accent1" w:themeShade="80"/>
+          <w:szCs w:val="24"/>
+        </w:rPr>
+        <w:t>Promoción de ventas</w:t>
+      </w:r>
+      <w:r>
+        <w:rPr>
+          <w:color w:val="1F3864" w:themeColor="accent1" w:themeShade="80"/>
+          <w:szCs w:val="24"/>
+        </w:rPr>
+        <w:t>: ¿Qué puedo hacer especialmente en el momento inicial para aumentar mis ventas? Ejemplo: concursos, descuentos, regalos, ofertas de cantidad extra de producto…</w:t>
+      </w:r>
+    </w:p>
+    <w:p>
+      <w:pPr>
+        <w:pStyle w:val="Prrafodelista"/>
+        <w:spacing w:before="120" w:after="120"/>
+        <w:ind w:left="1440"/>
+        <w:jc w:val="both"/>
+        <w:rPr>
+          <w:color w:val="1F3864" w:themeColor="accent1" w:themeShade="80"/>
+          <w:szCs w:val="24"/>
+        </w:rPr>
+      </w:pPr>
       <w:r>
         <w:rPr>
           <w:b/>
           <w:i/>
-          <w:color w:val="000000" w:themeColor="text1"/>
-          <w:szCs w:val="24"/>
-        </w:rPr>
-        <w:t xml:space="preserve"> positiva en el cliente</w:t>
-      </w:r>
-    </w:p>
-    <w:p>
-      <w:pPr>
-        <w:pStyle w:val="Prrafodelista"/>
-        <w:numPr>
-          <w:ilvl w:val="2"/>
-          <w:numId w:val="39"/>
-        </w:numPr>
-        <w:spacing w:before="120" w:after="120"/>
-        <w:jc w:val="both"/>
-        <w:rPr>
-          <w:color w:val="000000" w:themeColor="text1"/>
-          <w:szCs w:val="24"/>
-        </w:rPr>
-      </w:pPr>
-      <w:r>
-        <w:rPr>
-          <w:b/>
-          <w:i/>
-          <w:color w:val="000000" w:themeColor="text1"/>
-          <w:szCs w:val="24"/>
-        </w:rPr>
-        <w:t>Ofreciendo 1 mes de hosting gratuito por cada año.</w:t>
-      </w:r>
-    </w:p>
-    <w:p>
-      <w:pPr>
-        <w:pStyle w:val="Prrafodelista"/>
-        <w:spacing w:before="120" w:after="120"/>
-        <w:ind w:left="1440"/>
-        <w:jc w:val="both"/>
-        <w:rPr>
-          <w:color w:val="1F3864" w:themeColor="accent1" w:themeShade="80"/>
-          <w:szCs w:val="24"/>
-        </w:rPr>
-      </w:pPr>
-      <w:r>
-        <w:rPr>
-          <w:b/>
-          <w:i/>
-          <w:color w:val="1F3864" w:themeColor="accent1" w:themeShade="80"/>
-          <w:szCs w:val="24"/>
-        </w:rPr>
-        <w:t>Promoción de ventas</w:t>
-      </w:r>
-      <w:r>
-        <w:rPr>
-          <w:color w:val="1F3864" w:themeColor="accent1" w:themeShade="80"/>
-          <w:szCs w:val="24"/>
-        </w:rPr>
-        <w:t>: ¿Qué puedo hacer especialmente en el momento inicial para aumentar mis ventas? Ejemplo: concursos, descuentos, regalos, ofertas de cantidad extra de producto…</w:t>
-      </w:r>
-    </w:p>
-    <w:p>
-      <w:pPr>
-        <w:pStyle w:val="Prrafodelista"/>
-        <w:spacing w:before="120" w:after="120"/>
-        <w:ind w:left="1440"/>
-        <w:jc w:val="both"/>
-        <w:rPr>
-          <w:color w:val="1F3864" w:themeColor="accent1" w:themeShade="80"/>
-          <w:szCs w:val="24"/>
-        </w:rPr>
-      </w:pPr>
-      <w:r>
-        <w:rPr>
-          <w:b/>
-          <w:i/>
           <w:color w:val="1F3864" w:themeColor="accent1" w:themeShade="80"/>
           <w:szCs w:val="24"/>
         </w:rPr>
@@ -5172,61 +4640,7 @@
           <w:color w:val="000000" w:themeColor="text1"/>
           <w:szCs w:val="24"/>
         </w:rPr>
-        <w:t xml:space="preserve">La empresa se </w:t>
-      </w:r>
-      <w:proofErr w:type="spellStart"/>
-      <w:r>
-        <w:rPr>
-          <w:b/>
-          <w:color w:val="000000" w:themeColor="text1"/>
-          <w:szCs w:val="24"/>
-        </w:rPr>
-        <w:t>compremete</w:t>
-      </w:r>
-      <w:proofErr w:type="spellEnd"/>
-      <w:r>
-        <w:rPr>
-          <w:b/>
-          <w:color w:val="000000" w:themeColor="text1"/>
-          <w:szCs w:val="24"/>
-        </w:rPr>
-        <w:t xml:space="preserve"> a que toda su producción se </w:t>
-      </w:r>
-      <w:proofErr w:type="spellStart"/>
-      <w:r>
-        <w:rPr>
-          <w:b/>
-          <w:color w:val="000000" w:themeColor="text1"/>
-          <w:szCs w:val="24"/>
-        </w:rPr>
-        <w:t>relaiza</w:t>
-      </w:r>
-      <w:proofErr w:type="spellEnd"/>
-      <w:r>
-        <w:rPr>
-          <w:b/>
-          <w:color w:val="000000" w:themeColor="text1"/>
-          <w:szCs w:val="24"/>
-        </w:rPr>
-        <w:t xml:space="preserve"> de </w:t>
-      </w:r>
-      <w:proofErr w:type="spellStart"/>
-      <w:r>
-        <w:rPr>
-          <w:b/>
-          <w:color w:val="000000" w:themeColor="text1"/>
-          <w:szCs w:val="24"/>
-        </w:rPr>
-        <w:t>maner</w:t>
-      </w:r>
-      <w:proofErr w:type="spellEnd"/>
-      <w:r>
-        <w:rPr>
-          <w:b/>
-          <w:color w:val="000000" w:themeColor="text1"/>
-          <w:szCs w:val="24"/>
-        </w:rPr>
-        <w:t xml:space="preserve"> eco-sostenible.</w:t>
+        <w:t>La empresa se compremete a que toda su producción se relaiza de maner eco-sostenible.</w:t>
       </w:r>
     </w:p>
     <w:p>
@@ -5308,33 +4722,14 @@
           <w:numId w:val="39"/>
         </w:numPr>
       </w:pPr>
-      <w:proofErr w:type="spellStart"/>
-      <w:r>
-        <w:t>Community</w:t>
-      </w:r>
-      <w:proofErr w:type="spellEnd"/>
-      <w:r>
-        <w:t xml:space="preserve"> Manager (</w:t>
+      <w:r>
+        <w:t>Community Manager (</w:t>
       </w:r>
       <w:r>
         <w:rPr>
           <w:color w:val="FF0000"/>
         </w:rPr>
-        <w:t>alguno de nosotros o contratar</w:t>
-      </w:r>
-      <w:proofErr w:type="gramStart"/>
-      <w:r>
-        <w:rPr>
-          <w:color w:val="FF0000"/>
-        </w:rPr>
-        <w:t>?</w:t>
-      </w:r>
-      <w:proofErr w:type="gramEnd"/>
-      <w:r>
-        <w:rPr>
-          <w:color w:val="FF0000"/>
-        </w:rPr>
-        <w:t>)</w:t>
+        <w:t>alguno de nosotros o contratar?)</w:t>
       </w:r>
     </w:p>
     <w:p>
@@ -5380,21 +4775,8 @@
           <w:numId w:val="39"/>
         </w:numPr>
       </w:pPr>
-      <w:proofErr w:type="spellStart"/>
-      <w:r>
-        <w:t>Bot</w:t>
-      </w:r>
-      <w:proofErr w:type="spellEnd"/>
-      <w:r>
-        <w:t xml:space="preserve"> de </w:t>
-      </w:r>
-      <w:proofErr w:type="spellStart"/>
-      <w:r>
-        <w:t>Discord</w:t>
-      </w:r>
-      <w:proofErr w:type="spellEnd"/>
-      <w:r>
-        <w:t>: prácticamente gratuito, solo costes de almacenamiento.</w:t>
+      <w:r>
+        <w:t>Bot de Discord: prácticamente gratuito, solo costes de almacenamiento.</w:t>
       </w:r>
     </w:p>
     <w:p>
@@ -5405,13 +4787,8 @@
           <w:numId w:val="39"/>
         </w:numPr>
       </w:pPr>
-      <w:proofErr w:type="spellStart"/>
-      <w:r>
-        <w:t>Community</w:t>
-      </w:r>
-      <w:proofErr w:type="spellEnd"/>
-      <w:r>
-        <w:t xml:space="preserve"> manager, si decidimos contratar a alguien.</w:t>
+      <w:r>
+        <w:t>Community manager, si decidimos contratar a alguien.</w:t>
       </w:r>
     </w:p>
     <w:p>
@@ -5471,31 +4848,7 @@
         </w:numPr>
       </w:pPr>
       <w:r>
-        <w:t xml:space="preserve">El precio promocional por referencia de un cliente previo y el hosting </w:t>
-      </w:r>
-      <w:proofErr w:type="spellStart"/>
-      <w:r>
-        <w:t>grautio</w:t>
-      </w:r>
-      <w:proofErr w:type="spellEnd"/>
-      <w:r>
-        <w:t xml:space="preserve"> tendrán una duración inicial de 1 </w:t>
-      </w:r>
-      <w:proofErr w:type="spellStart"/>
-      <w:r>
-        <w:t>anio</w:t>
-      </w:r>
-      <w:proofErr w:type="spellEnd"/>
-      <w:r>
-        <w:t xml:space="preserve">. Después de este </w:t>
-      </w:r>
-      <w:proofErr w:type="spellStart"/>
-      <w:r>
-        <w:t>anio</w:t>
-      </w:r>
-      <w:proofErr w:type="spellEnd"/>
-      <w:r>
-        <w:t xml:space="preserve"> se valorará ampliar la promoción durante más tiempo.</w:t>
+        <w:t>El precio promocional por referencia de un cliente previo y el hosting grautio tendrán una duración inicial de 1 anio. Después de este anio se valorará ampliar la promoción durante más tiempo.</w:t>
       </w:r>
     </w:p>
     <w:p/>
@@ -5653,55 +5006,7 @@
           <w:color w:val="1F3864" w:themeColor="accent1" w:themeShade="80"/>
           <w:szCs w:val="24"/>
         </w:rPr>
-        <w:t xml:space="preserve">La estrategia de </w:t>
-      </w:r>
-      <w:proofErr w:type="spellStart"/>
-      <w:r>
-        <w:rPr>
-          <w:color w:val="1F3864" w:themeColor="accent1" w:themeShade="80"/>
-          <w:szCs w:val="24"/>
-        </w:rPr>
-        <w:t>promcio</w:t>
-      </w:r>
-      <w:proofErr w:type="spellEnd"/>
-      <w:r>
-        <w:rPr>
-          <w:color w:val="1F3864" w:themeColor="accent1" w:themeShade="80"/>
-          <w:szCs w:val="24"/>
-        </w:rPr>
-        <w:t xml:space="preserve"> </w:t>
-      </w:r>
-      <w:proofErr w:type="spellStart"/>
-      <w:r>
-        <w:rPr>
-          <w:color w:val="1F3864" w:themeColor="accent1" w:themeShade="80"/>
-          <w:szCs w:val="24"/>
-        </w:rPr>
-        <w:t>promociaonal</w:t>
-      </w:r>
-      <w:proofErr w:type="spellEnd"/>
-      <w:r>
-        <w:rPr>
-          <w:color w:val="1F3864" w:themeColor="accent1" w:themeShade="80"/>
-          <w:szCs w:val="24"/>
-        </w:rPr>
-        <w:t xml:space="preserve"> por referencia de cliente nos sirve para conocer el grado de </w:t>
-      </w:r>
-      <w:proofErr w:type="spellStart"/>
-      <w:r>
-        <w:rPr>
-          <w:color w:val="1F3864" w:themeColor="accent1" w:themeShade="80"/>
-          <w:szCs w:val="24"/>
-        </w:rPr>
-        <w:t>satisfación</w:t>
-      </w:r>
-      <w:proofErr w:type="spellEnd"/>
-      <w:r>
-        <w:rPr>
-          <w:color w:val="1F3864" w:themeColor="accent1" w:themeShade="80"/>
-          <w:szCs w:val="24"/>
-        </w:rPr>
-        <w:t xml:space="preserve"> con el servicio de la empresa y cómo esta se está dando a conocer en el mercado a través del contacto directo entre empresas.</w:t>
+        <w:t>La estrategia de promcio promociaonal por referencia de cliente nos sirve para conocer el grado de satisfación con el servicio de la empresa y cómo esta se está dando a conocer en el mercado a través del contacto directo entre empresas.</w:t>
       </w:r>
     </w:p>
     <w:p>
@@ -5723,55 +5028,7 @@
           <w:color w:val="1F3864" w:themeColor="accent1" w:themeShade="80"/>
           <w:szCs w:val="24"/>
         </w:rPr>
-        <w:t xml:space="preserve">A través del </w:t>
-      </w:r>
-      <w:proofErr w:type="spellStart"/>
-      <w:r>
-        <w:rPr>
-          <w:color w:val="1F3864" w:themeColor="accent1" w:themeShade="80"/>
-          <w:szCs w:val="24"/>
-        </w:rPr>
-        <w:t>Bot</w:t>
-      </w:r>
-      <w:proofErr w:type="spellEnd"/>
-      <w:r>
-        <w:rPr>
-          <w:color w:val="1F3864" w:themeColor="accent1" w:themeShade="80"/>
-          <w:szCs w:val="24"/>
-        </w:rPr>
-        <w:t xml:space="preserve"> de </w:t>
-      </w:r>
-      <w:proofErr w:type="spellStart"/>
-      <w:r>
-        <w:rPr>
-          <w:color w:val="1F3864" w:themeColor="accent1" w:themeShade="80"/>
-          <w:szCs w:val="24"/>
-        </w:rPr>
-        <w:t>Discord</w:t>
-      </w:r>
-      <w:proofErr w:type="spellEnd"/>
-      <w:r>
-        <w:rPr>
-          <w:color w:val="1F3864" w:themeColor="accent1" w:themeShade="80"/>
-          <w:szCs w:val="24"/>
-        </w:rPr>
-        <w:t xml:space="preserve"> podemos </w:t>
-      </w:r>
-      <w:proofErr w:type="spellStart"/>
-      <w:r>
-        <w:rPr>
-          <w:color w:val="1F3864" w:themeColor="accent1" w:themeShade="80"/>
-          <w:szCs w:val="24"/>
-        </w:rPr>
-        <w:t>conecer</w:t>
-      </w:r>
-      <w:proofErr w:type="spellEnd"/>
-      <w:r>
-        <w:rPr>
-          <w:color w:val="1F3864" w:themeColor="accent1" w:themeShade="80"/>
-          <w:szCs w:val="24"/>
-        </w:rPr>
-        <w:t xml:space="preserve"> en cuantos servidores está operativo y cuantos usuarios tiene cada servidor.</w:t>
+        <w:t>A través del Bot de Discord podemos conecer en cuantos servidores está operativo y cuantos usuarios tiene cada servidor.</w:t>
       </w:r>
     </w:p>
     <w:p>
@@ -5793,23 +5050,7 @@
           <w:color w:val="1F3864" w:themeColor="accent1" w:themeShade="80"/>
           <w:szCs w:val="24"/>
         </w:rPr>
-        <w:t xml:space="preserve">Mirar estudios de </w:t>
-      </w:r>
-      <w:proofErr w:type="spellStart"/>
-      <w:r>
-        <w:rPr>
-          <w:color w:val="1F3864" w:themeColor="accent1" w:themeShade="80"/>
-          <w:szCs w:val="24"/>
-        </w:rPr>
-        <w:t>publicadad</w:t>
-      </w:r>
-      <w:proofErr w:type="spellEnd"/>
-      <w:r>
-        <w:rPr>
-          <w:color w:val="1F3864" w:themeColor="accent1" w:themeShade="80"/>
-          <w:szCs w:val="24"/>
-        </w:rPr>
-        <w:t xml:space="preserve"> en redes sociales.</w:t>
+        <w:t>Mirar estudios de publicadad en redes sociales.</w:t>
       </w:r>
     </w:p>
     <w:p>
@@ -5831,39 +5072,7 @@
           <w:color w:val="1F3864" w:themeColor="accent1" w:themeShade="80"/>
           <w:szCs w:val="24"/>
         </w:rPr>
-        <w:t xml:space="preserve">A través de la encuesta de </w:t>
-      </w:r>
-      <w:proofErr w:type="spellStart"/>
-      <w:r>
-        <w:rPr>
-          <w:color w:val="1F3864" w:themeColor="accent1" w:themeShade="80"/>
-          <w:szCs w:val="24"/>
-        </w:rPr>
-        <w:t>satisfación</w:t>
-      </w:r>
-      <w:proofErr w:type="spellEnd"/>
-      <w:r>
-        <w:rPr>
-          <w:color w:val="1F3864" w:themeColor="accent1" w:themeShade="80"/>
-          <w:szCs w:val="24"/>
-        </w:rPr>
-        <w:t xml:space="preserve">, realizar un </w:t>
-      </w:r>
-      <w:proofErr w:type="spellStart"/>
-      <w:r>
-        <w:rPr>
-          <w:color w:val="1F3864" w:themeColor="accent1" w:themeShade="80"/>
-          <w:szCs w:val="24"/>
-        </w:rPr>
-        <w:t>pequenio</w:t>
-      </w:r>
-      <w:proofErr w:type="spellEnd"/>
-      <w:r>
-        <w:rPr>
-          <w:color w:val="1F3864" w:themeColor="accent1" w:themeShade="80"/>
-          <w:szCs w:val="24"/>
-        </w:rPr>
-        <w:t xml:space="preserve"> cuestionario sobre como el cliente ha conocido la marca.</w:t>
+        <w:t>A través de la encuesta de satisfación, realizar un pequenio cuestionario sobre como el cliente ha conocido la marca.</w:t>
       </w:r>
     </w:p>
     <w:p>
@@ -7076,6 +6285,21 @@
     </w:p>
     <w:p>
       <w:pPr>
+        <w:rPr>
+          <w:color w:val="1F3864" w:themeColor="accent1" w:themeShade="80"/>
+          <w:szCs w:val="24"/>
+        </w:rPr>
+      </w:pPr>
+      <w:r>
+        <w:rPr>
+          <w:color w:val="1F3864" w:themeColor="accent1" w:themeShade="80"/>
+          <w:szCs w:val="24"/>
+        </w:rPr>
+        <w:br w:type="page"/>
+      </w:r>
+    </w:p>
+    <w:p>
+      <w:pPr>
         <w:spacing w:before="240" w:after="120"/>
         <w:ind w:left="426"/>
         <w:jc w:val="both"/>
@@ -7088,7 +6312,8 @@
     <w:tbl>
       <w:tblPr>
         <w:tblStyle w:val="Sombreadomedio2-nfasis2"/>
-        <w:tblW w:w="9072" w:type="dxa"/>
+        <w:tblW w:w="10314" w:type="dxa"/>
+        <w:jc w:val="center"/>
         <w:tblBorders>
           <w:top w:val="single" w:sz="4" w:space="0" w:color="auto"/>
           <w:left w:val="single" w:sz="4" w:space="0" w:color="auto"/>
@@ -7103,12 +6328,13 @@
         <w:gridCol w:w="2251"/>
         <w:gridCol w:w="2244"/>
         <w:gridCol w:w="2246"/>
-        <w:gridCol w:w="2331"/>
+        <w:gridCol w:w="3573"/>
       </w:tblGrid>
       <w:tr>
         <w:trPr>
           <w:cnfStyle w:val="100000000000" w:firstRow="1" w:lastRow="0" w:firstColumn="0" w:lastColumn="0" w:oddVBand="0" w:evenVBand="0" w:oddHBand="0" w:evenHBand="0" w:firstRowFirstColumn="0" w:firstRowLastColumn="0" w:lastRowFirstColumn="0" w:lastRowLastColumn="0"/>
           <w:trHeight w:val="582"/>
+          <w:jc w:val="center"/>
         </w:trPr>
         <w:tc>
           <w:tcPr>
@@ -7154,7 +6380,7 @@
         </w:tc>
         <w:tc>
           <w:tcPr>
-            <w:tcW w:w="4577" w:type="dxa"/>
+            <w:tcW w:w="5819" w:type="dxa"/>
             <w:gridSpan w:val="2"/>
             <w:tcBorders>
               <w:top w:val="none" w:sz="0" w:space="0" w:color="auto"/>
@@ -7187,6 +6413,7 @@
         <w:trPr>
           <w:cnfStyle w:val="000000100000" w:firstRow="0" w:lastRow="0" w:firstColumn="0" w:lastColumn="0" w:oddVBand="0" w:evenVBand="0" w:oddHBand="1" w:evenHBand="0" w:firstRowFirstColumn="0" w:firstRowLastColumn="0" w:lastRowFirstColumn="0" w:lastRowLastColumn="0"/>
           <w:trHeight w:val="447"/>
+          <w:jc w:val="center"/>
         </w:trPr>
         <w:tc>
           <w:tcPr>
@@ -7247,7 +6474,7 @@
         </w:tc>
         <w:tc>
           <w:tcPr>
-            <w:tcW w:w="2331" w:type="dxa"/>
+            <w:tcW w:w="3573" w:type="dxa"/>
             <w:hideMark/>
           </w:tcPr>
           <w:p>
@@ -7274,6 +6501,7 @@
       <w:tr>
         <w:trPr>
           <w:trHeight w:val="335"/>
+          <w:jc w:val="center"/>
         </w:trPr>
         <w:tc>
           <w:tcPr>
@@ -7339,22 +6567,49 @@
                 <w:szCs w:val="24"/>
               </w:rPr>
             </w:pPr>
-          </w:p>
-        </w:tc>
-        <w:tc>
-          <w:tcPr>
-            <w:tcW w:w="2331" w:type="dxa"/>
+            <w:r>
+              <w:rPr>
+                <w:color w:val="1F3864" w:themeColor="accent1" w:themeShade="80"/>
+                <w:szCs w:val="24"/>
+              </w:rPr>
+              <w:t xml:space="preserve">La empresa dispondrá de sistemas y recursos avanzados para defenderse contra la ciberdelincuencia. De esta forma se asegura a los clientes la integridad  y confidencialidad de la información ante “hackers”. </w:t>
+            </w:r>
+          </w:p>
+        </w:tc>
+        <w:tc>
+          <w:tcPr>
+            <w:tcW w:w="3573" w:type="dxa"/>
             <w:hideMark/>
           </w:tcPr>
           <w:p>
             <w:pPr>
-              <w:ind w:left="-105"/>
-              <w:jc w:val="center"/>
-              <w:rPr>
-                <w:color w:val="1F3864" w:themeColor="accent1" w:themeShade="80"/>
-                <w:szCs w:val="24"/>
-              </w:rPr>
-            </w:pPr>
+              <w:pStyle w:val="Prrafodelista"/>
+              <w:rPr>
+                <w:color w:val="1F3864" w:themeColor="accent1" w:themeShade="80"/>
+                <w:szCs w:val="24"/>
+              </w:rPr>
+            </w:pPr>
+            <w:r>
+              <w:rPr>
+                <w:color w:val="1F3864" w:themeColor="accent1" w:themeShade="80"/>
+                <w:szCs w:val="24"/>
+              </w:rPr>
+              <w:t xml:space="preserve">La estrategia ofensiva de la empresa consistirá en aumentar la plantilla con el objetivo de poder </w:t>
+            </w:r>
+            <w:r>
+              <w:rPr>
+                <w:color w:val="1F3864" w:themeColor="accent1" w:themeShade="80"/>
+                <w:szCs w:val="24"/>
+              </w:rPr>
+              <w:t>atender</w:t>
+            </w:r>
+            <w:r>
+              <w:rPr>
+                <w:color w:val="1F3864" w:themeColor="accent1" w:themeShade="80"/>
+                <w:szCs w:val="24"/>
+              </w:rPr>
+              <w:t xml:space="preserve"> el mayor número de clientes y con esto aumentar la cuota de mercado de la empresa</w:t>
+            </w:r>
           </w:p>
         </w:tc>
       </w:tr>
@@ -7362,6 +6617,7 @@
         <w:trPr>
           <w:cnfStyle w:val="000000100000" w:firstRow="0" w:lastRow="0" w:firstColumn="0" w:lastColumn="0" w:oddVBand="0" w:evenVBand="0" w:oddHBand="1" w:evenHBand="0" w:firstRowFirstColumn="0" w:firstRowLastColumn="0" w:lastRowFirstColumn="0" w:lastRowLastColumn="0"/>
           <w:trHeight w:val="364"/>
+          <w:jc w:val="center"/>
         </w:trPr>
         <w:tc>
           <w:tcPr>
@@ -7419,11 +6675,18 @@
                 <w:szCs w:val="24"/>
               </w:rPr>
             </w:pPr>
-          </w:p>
-        </w:tc>
-        <w:tc>
-          <w:tcPr>
-            <w:tcW w:w="2331" w:type="dxa"/>
+            <w:r>
+              <w:rPr>
+                <w:color w:val="1F3864" w:themeColor="accent1" w:themeShade="80"/>
+                <w:szCs w:val="24"/>
+              </w:rPr>
+              <w:t>La estrategia de supervivencia de la empresa será la constancia con el objetivo de mantener la posición en el mercado. Se buscará la manera de abaratar costes y ofrecer precios económicos y promociones especiales que nos permitan seguir trabajando hasta volver a disponer de una situación de mercado favorable.</w:t>
+            </w:r>
+          </w:p>
+        </w:tc>
+        <w:tc>
+          <w:tcPr>
+            <w:tcW w:w="3573" w:type="dxa"/>
             <w:hideMark/>
           </w:tcPr>
           <w:p>
@@ -7436,6 +6699,27 @@
               </w:rPr>
             </w:pPr>
           </w:p>
+          <w:p>
+            <w:pPr>
+              <w:pStyle w:val="Prrafodelista"/>
+              <w:numPr>
+                <w:ilvl w:val="0"/>
+                <w:numId w:val="39"/>
+              </w:numPr>
+              <w:jc w:val="center"/>
+              <w:rPr>
+                <w:color w:val="1F3864" w:themeColor="accent1" w:themeShade="80"/>
+                <w:szCs w:val="24"/>
+              </w:rPr>
+            </w:pPr>
+            <w:r>
+              <w:rPr>
+                <w:color w:val="1F3864" w:themeColor="accent1" w:themeShade="80"/>
+                <w:szCs w:val="24"/>
+              </w:rPr>
+              <w:t>La empresa realizará estudios de mercado de manera periódica con el objetivo de estar informada sobre los cambios en el entorno y las posibles innovaciones que hayan ido surgiendo. De esta forma la empresa intentará ser la primera en conocer dichas innovaciones y ofrecérselas a los clientes.</w:t>
+            </w:r>
+          </w:p>
         </w:tc>
       </w:tr>
     </w:tbl>
@@ -7468,8 +6752,6 @@
         </w:rPr>
         <w:br w:type="page"/>
       </w:r>
-      <w:bookmarkStart w:id="0" w:name="_GoBack"/>
-      <w:bookmarkEnd w:id="0"/>
     </w:p>
     <w:tbl>
       <w:tblPr>
@@ -11068,25 +10350,7 @@
           <w:sz w:val="24"/>
           <w:szCs w:val="24"/>
         </w:rPr>
-        <w:t xml:space="preserve">Seguros </w:t>
-      </w:r>
-      <w:proofErr w:type="spellStart"/>
-      <w:r>
-        <w:rPr>
-          <w:color w:val="1F3864" w:themeColor="accent1" w:themeShade="80"/>
-          <w:sz w:val="24"/>
-          <w:szCs w:val="24"/>
-        </w:rPr>
-        <w:t>multiriesgo</w:t>
-      </w:r>
-      <w:proofErr w:type="spellEnd"/>
-      <w:r>
-        <w:rPr>
-          <w:color w:val="1F3864" w:themeColor="accent1" w:themeShade="80"/>
-          <w:sz w:val="24"/>
-          <w:szCs w:val="24"/>
-        </w:rPr>
-        <w:t xml:space="preserve"> de comercio y oficinas.</w:t>
+        <w:t>Seguros multiriesgo de comercio y oficinas.</w:t>
       </w:r>
     </w:p>
     <w:p>
@@ -14036,7 +13300,7 @@
       </w:pPr>
     </w:p>
     <w:sectPr>
-      <w:headerReference w:type="default" r:id="rId10"/>
+      <w:headerReference w:type="default" r:id="rId9"/>
       <w:pgSz w:w="11906" w:h="16838"/>
       <w:pgMar w:top="1440" w:right="1080" w:bottom="1440" w:left="1080" w:header="708" w:footer="708" w:gutter="0"/>
       <w:cols w:space="708"/>
@@ -14047,7 +13311,7 @@
 </file>
 
 <file path=word/endnotes.xml><?xml version="1.0" encoding="utf-8"?>
-<w:endnotes xmlns:wpc="http://schemas.microsoft.com/office/word/2010/wordprocessingCanvas" xmlns:mc="http://schemas.openxmlformats.org/markup-compatibility/2006" xmlns:o="urn:schemas-microsoft-com:office:office" xmlns:r="http://schemas.openxmlformats.org/officeDocument/2006/relationships" xmlns:m="http://schemas.openxmlformats.org/officeDocument/2006/math" xmlns:v="urn:schemas-microsoft-com:vml" xmlns:wp14="http://schemas.microsoft.com/office/word/2010/wordprocessingDrawing" xmlns:wp="http://schemas.openxmlformats.org/drawingml/2006/wordprocessingDrawing" xmlns:w10="urn:schemas-microsoft-com:office:word" xmlns:w="http://schemas.openxmlformats.org/wordprocessingml/2006/main" xmlns:w14="http://schemas.microsoft.com/office/word/2010/wordml" xmlns:wpg="http://schemas.microsoft.com/office/word/2010/wordprocessingGroup" xmlns:wpi="http://schemas.microsoft.com/office/word/2010/wordprocessingInk" xmlns:wne="http://schemas.microsoft.com/office/word/2006/wordml" xmlns:wps="http://schemas.microsoft.com/office/word/2010/wordprocessingShape" mc:Ignorable="w14 wp14">
+<w:endnotes xmlns:wpc="http://schemas.microsoft.com/office/word/2010/wordprocessingCanvas" xmlns:cx="http://schemas.microsoft.com/office/drawing/2014/chartex" xmlns:cx1="http://schemas.microsoft.com/office/drawing/2015/9/8/chartex" xmlns:cx2="http://schemas.microsoft.com/office/drawing/2015/10/21/chartex" xmlns:cx3="http://schemas.microsoft.com/office/drawing/2016/5/9/chartex" xmlns:cx4="http://schemas.microsoft.com/office/drawing/2016/5/10/chartex" xmlns:cx5="http://schemas.microsoft.com/office/drawing/2016/5/11/chartex" xmlns:cx6="http://schemas.microsoft.com/office/drawing/2016/5/12/chartex" xmlns:cx7="http://schemas.microsoft.com/office/drawing/2016/5/13/chartex" xmlns:cx8="http://schemas.microsoft.com/office/drawing/2016/5/14/chartex" xmlns:mc="http://schemas.openxmlformats.org/markup-compatibility/2006" xmlns:aink="http://schemas.microsoft.com/office/drawing/2016/ink" xmlns:am3d="http://schemas.microsoft.com/office/drawing/2017/model3d" xmlns:o="urn:schemas-microsoft-com:office:office" xmlns:r="http://schemas.openxmlformats.org/officeDocument/2006/relationships" xmlns:m="http://schemas.openxmlformats.org/officeDocument/2006/math" xmlns:v="urn:schemas-microsoft-com:vml" xmlns:wp14="http://schemas.microsoft.com/office/word/2010/wordprocessingDrawing" xmlns:wp="http://schemas.openxmlformats.org/drawingml/2006/wordprocessingDrawing" xmlns:w10="urn:schemas-microsoft-com:office:word" xmlns:w="http://schemas.openxmlformats.org/wordprocessingml/2006/main" xmlns:w14="http://schemas.microsoft.com/office/word/2010/wordml" xmlns:w15="http://schemas.microsoft.com/office/word/2012/wordml" xmlns:w16cex="http://schemas.microsoft.com/office/word/2018/wordml/cex" xmlns:w16cid="http://schemas.microsoft.com/office/word/2016/wordml/cid" xmlns:w16="http://schemas.microsoft.com/office/word/2018/wordml" xmlns:w16se="http://schemas.microsoft.com/office/word/2015/wordml/symex" xmlns:wpg="http://schemas.microsoft.com/office/word/2010/wordprocessingGroup" xmlns:wpi="http://schemas.microsoft.com/office/word/2010/wordprocessingInk" xmlns:wne="http://schemas.microsoft.com/office/word/2006/wordml" xmlns:wps="http://schemas.microsoft.com/office/word/2010/wordprocessingShape" mc:Ignorable="w14 w15 w16se w16cid w16 w16cex wp14">
   <w:endnote w:type="separator" w:id="-1">
     <w:p>
       <w:pPr>
@@ -14072,7 +13336,7 @@
 </file>
 
 <file path=word/footnotes.xml><?xml version="1.0" encoding="utf-8"?>
-<w:footnotes xmlns:wpc="http://schemas.microsoft.com/office/word/2010/wordprocessingCanvas" xmlns:mc="http://schemas.openxmlformats.org/markup-compatibility/2006" xmlns:o="urn:schemas-microsoft-com:office:office" xmlns:r="http://schemas.openxmlformats.org/officeDocument/2006/relationships" xmlns:m="http://schemas.openxmlformats.org/officeDocument/2006/math" xmlns:v="urn:schemas-microsoft-com:vml" xmlns:wp14="http://schemas.microsoft.com/office/word/2010/wordprocessingDrawing" xmlns:wp="http://schemas.openxmlformats.org/drawingml/2006/wordprocessingDrawing" xmlns:w10="urn:schemas-microsoft-com:office:word" xmlns:w="http://schemas.openxmlformats.org/wordprocessingml/2006/main" xmlns:w14="http://schemas.microsoft.com/office/word/2010/wordml" xmlns:wpg="http://schemas.microsoft.com/office/word/2010/wordprocessingGroup" xmlns:wpi="http://schemas.microsoft.com/office/word/2010/wordprocessingInk" xmlns:wne="http://schemas.microsoft.com/office/word/2006/wordml" xmlns:wps="http://schemas.microsoft.com/office/word/2010/wordprocessingShape" mc:Ignorable="w14 wp14">
+<w:footnotes xmlns:wpc="http://schemas.microsoft.com/office/word/2010/wordprocessingCanvas" xmlns:cx="http://schemas.microsoft.com/office/drawing/2014/chartex" xmlns:cx1="http://schemas.microsoft.com/office/drawing/2015/9/8/chartex" xmlns:cx2="http://schemas.microsoft.com/office/drawing/2015/10/21/chartex" xmlns:cx3="http://schemas.microsoft.com/office/drawing/2016/5/9/chartex" xmlns:cx4="http://schemas.microsoft.com/office/drawing/2016/5/10/chartex" xmlns:cx5="http://schemas.microsoft.com/office/drawing/2016/5/11/chartex" xmlns:cx6="http://schemas.microsoft.com/office/drawing/2016/5/12/chartex" xmlns:cx7="http://schemas.microsoft.com/office/drawing/2016/5/13/chartex" xmlns:cx8="http://schemas.microsoft.com/office/drawing/2016/5/14/chartex" xmlns:mc="http://schemas.openxmlformats.org/markup-compatibility/2006" xmlns:aink="http://schemas.microsoft.com/office/drawing/2016/ink" xmlns:am3d="http://schemas.microsoft.com/office/drawing/2017/model3d" xmlns:o="urn:schemas-microsoft-com:office:office" xmlns:r="http://schemas.openxmlformats.org/officeDocument/2006/relationships" xmlns:m="http://schemas.openxmlformats.org/officeDocument/2006/math" xmlns:v="urn:schemas-microsoft-com:vml" xmlns:wp14="http://schemas.microsoft.com/office/word/2010/wordprocessingDrawing" xmlns:wp="http://schemas.openxmlformats.org/drawingml/2006/wordprocessingDrawing" xmlns:w10="urn:schemas-microsoft-com:office:word" xmlns:w="http://schemas.openxmlformats.org/wordprocessingml/2006/main" xmlns:w14="http://schemas.microsoft.com/office/word/2010/wordml" xmlns:w15="http://schemas.microsoft.com/office/word/2012/wordml" xmlns:w16cex="http://schemas.microsoft.com/office/word/2018/wordml/cex" xmlns:w16cid="http://schemas.microsoft.com/office/word/2016/wordml/cid" xmlns:w16="http://schemas.microsoft.com/office/word/2018/wordml" xmlns:w16se="http://schemas.microsoft.com/office/word/2015/wordml/symex" xmlns:wpg="http://schemas.microsoft.com/office/word/2010/wordprocessingGroup" xmlns:wpi="http://schemas.microsoft.com/office/word/2010/wordprocessingInk" xmlns:wne="http://schemas.microsoft.com/office/word/2006/wordml" xmlns:wps="http://schemas.microsoft.com/office/word/2010/wordprocessingShape" mc:Ignorable="w14 w15 w16se w16cid w16 w16cex wp14">
   <w:footnote w:type="separator" w:id="-1">
     <w:p>
       <w:pPr>
@@ -14097,7 +13361,7 @@
 </file>
 
 <file path=word/header1.xml><?xml version="1.0" encoding="utf-8"?>
-<w:hdr xmlns:wpc="http://schemas.microsoft.com/office/word/2010/wordprocessingCanvas" xmlns:mc="http://schemas.openxmlformats.org/markup-compatibility/2006" xmlns:o="urn:schemas-microsoft-com:office:office" xmlns:r="http://schemas.openxmlformats.org/officeDocument/2006/relationships" xmlns:m="http://schemas.openxmlformats.org/officeDocument/2006/math" xmlns:v="urn:schemas-microsoft-com:vml" xmlns:wp14="http://schemas.microsoft.com/office/word/2010/wordprocessingDrawing" xmlns:wp="http://schemas.openxmlformats.org/drawingml/2006/wordprocessingDrawing" xmlns:w10="urn:schemas-microsoft-com:office:word" xmlns:w="http://schemas.openxmlformats.org/wordprocessingml/2006/main" xmlns:w14="http://schemas.microsoft.com/office/word/2010/wordml" xmlns:wpg="http://schemas.microsoft.com/office/word/2010/wordprocessingGroup" xmlns:wpi="http://schemas.microsoft.com/office/word/2010/wordprocessingInk" xmlns:wne="http://schemas.microsoft.com/office/word/2006/wordml" xmlns:wps="http://schemas.microsoft.com/office/word/2010/wordprocessingShape" mc:Ignorable="w14 wp14">
+<w:hdr xmlns:wpc="http://schemas.microsoft.com/office/word/2010/wordprocessingCanvas" xmlns:cx="http://schemas.microsoft.com/office/drawing/2014/chartex" xmlns:cx1="http://schemas.microsoft.com/office/drawing/2015/9/8/chartex" xmlns:cx2="http://schemas.microsoft.com/office/drawing/2015/10/21/chartex" xmlns:cx3="http://schemas.microsoft.com/office/drawing/2016/5/9/chartex" xmlns:cx4="http://schemas.microsoft.com/office/drawing/2016/5/10/chartex" xmlns:cx5="http://schemas.microsoft.com/office/drawing/2016/5/11/chartex" xmlns:cx6="http://schemas.microsoft.com/office/drawing/2016/5/12/chartex" xmlns:cx7="http://schemas.microsoft.com/office/drawing/2016/5/13/chartex" xmlns:cx8="http://schemas.microsoft.com/office/drawing/2016/5/14/chartex" xmlns:mc="http://schemas.openxmlformats.org/markup-compatibility/2006" xmlns:aink="http://schemas.microsoft.com/office/drawing/2016/ink" xmlns:am3d="http://schemas.microsoft.com/office/drawing/2017/model3d" xmlns:o="urn:schemas-microsoft-com:office:office" xmlns:r="http://schemas.openxmlformats.org/officeDocument/2006/relationships" xmlns:m="http://schemas.openxmlformats.org/officeDocument/2006/math" xmlns:v="urn:schemas-microsoft-com:vml" xmlns:wp14="http://schemas.microsoft.com/office/word/2010/wordprocessingDrawing" xmlns:wp="http://schemas.openxmlformats.org/drawingml/2006/wordprocessingDrawing" xmlns:w10="urn:schemas-microsoft-com:office:word" xmlns:w="http://schemas.openxmlformats.org/wordprocessingml/2006/main" xmlns:w14="http://schemas.microsoft.com/office/word/2010/wordml" xmlns:w15="http://schemas.microsoft.com/office/word/2012/wordml" xmlns:w16cex="http://schemas.microsoft.com/office/word/2018/wordml/cex" xmlns:w16cid="http://schemas.microsoft.com/office/word/2016/wordml/cid" xmlns:w16="http://schemas.microsoft.com/office/word/2018/wordml" xmlns:w16se="http://schemas.microsoft.com/office/word/2015/wordml/symex" xmlns:wpg="http://schemas.microsoft.com/office/word/2010/wordprocessingGroup" xmlns:wpi="http://schemas.microsoft.com/office/word/2010/wordprocessingInk" xmlns:wne="http://schemas.microsoft.com/office/word/2006/wordml" xmlns:wps="http://schemas.microsoft.com/office/word/2010/wordprocessingShape" mc:Ignorable="w14 w15 w16se w16cid w16 w16cex wp14">
   <w:sdt>
     <w:sdtPr>
       <w:rPr>
@@ -14163,7 +13427,7 @@
 </file>
 
 <file path=word/numbering.xml><?xml version="1.0" encoding="utf-8"?>
-<w:numbering xmlns:wpc="http://schemas.microsoft.com/office/word/2010/wordprocessingCanvas" xmlns:mc="http://schemas.openxmlformats.org/markup-compatibility/2006" xmlns:o="urn:schemas-microsoft-com:office:office" xmlns:r="http://schemas.openxmlformats.org/officeDocument/2006/relationships" xmlns:m="http://schemas.openxmlformats.org/officeDocument/2006/math" xmlns:v="urn:schemas-microsoft-com:vml" xmlns:wp14="http://schemas.microsoft.com/office/word/2010/wordprocessingDrawing" xmlns:wp="http://schemas.openxmlformats.org/drawingml/2006/wordprocessingDrawing" xmlns:w10="urn:schemas-microsoft-com:office:word" xmlns:w="http://schemas.openxmlformats.org/wordprocessingml/2006/main" xmlns:w14="http://schemas.microsoft.com/office/word/2010/wordml" xmlns:wpg="http://schemas.microsoft.com/office/word/2010/wordprocessingGroup" xmlns:wpi="http://schemas.microsoft.com/office/word/2010/wordprocessingInk" xmlns:wne="http://schemas.microsoft.com/office/word/2006/wordml" xmlns:wps="http://schemas.microsoft.com/office/word/2010/wordprocessingShape" mc:Ignorable="w14 wp14">
+<w:numbering xmlns:wpc="http://schemas.microsoft.com/office/word/2010/wordprocessingCanvas" xmlns:cx="http://schemas.microsoft.com/office/drawing/2014/chartex" xmlns:cx1="http://schemas.microsoft.com/office/drawing/2015/9/8/chartex" xmlns:cx2="http://schemas.microsoft.com/office/drawing/2015/10/21/chartex" xmlns:cx3="http://schemas.microsoft.com/office/drawing/2016/5/9/chartex" xmlns:cx4="http://schemas.microsoft.com/office/drawing/2016/5/10/chartex" xmlns:cx5="http://schemas.microsoft.com/office/drawing/2016/5/11/chartex" xmlns:cx6="http://schemas.microsoft.com/office/drawing/2016/5/12/chartex" xmlns:cx7="http://schemas.microsoft.com/office/drawing/2016/5/13/chartex" xmlns:cx8="http://schemas.microsoft.com/office/drawing/2016/5/14/chartex" xmlns:mc="http://schemas.openxmlformats.org/markup-compatibility/2006" xmlns:aink="http://schemas.microsoft.com/office/drawing/2016/ink" xmlns:am3d="http://schemas.microsoft.com/office/drawing/2017/model3d" xmlns:o="urn:schemas-microsoft-com:office:office" xmlns:r="http://schemas.openxmlformats.org/officeDocument/2006/relationships" xmlns:m="http://schemas.openxmlformats.org/officeDocument/2006/math" xmlns:v="urn:schemas-microsoft-com:vml" xmlns:wp14="http://schemas.microsoft.com/office/word/2010/wordprocessingDrawing" xmlns:wp="http://schemas.openxmlformats.org/drawingml/2006/wordprocessingDrawing" xmlns:w10="urn:schemas-microsoft-com:office:word" xmlns:w="http://schemas.openxmlformats.org/wordprocessingml/2006/main" xmlns:w14="http://schemas.microsoft.com/office/word/2010/wordml" xmlns:w15="http://schemas.microsoft.com/office/word/2012/wordml" xmlns:w16cex="http://schemas.microsoft.com/office/word/2018/wordml/cex" xmlns:w16cid="http://schemas.microsoft.com/office/word/2016/wordml/cid" xmlns:w16="http://schemas.microsoft.com/office/word/2018/wordml" xmlns:w16se="http://schemas.microsoft.com/office/word/2015/wordml/symex" xmlns:wpg="http://schemas.microsoft.com/office/word/2010/wordprocessingGroup" xmlns:wpi="http://schemas.microsoft.com/office/word/2010/wordprocessingInk" xmlns:wne="http://schemas.microsoft.com/office/word/2006/wordml" xmlns:wps="http://schemas.microsoft.com/office/word/2010/wordprocessingShape" mc:Ignorable="w14 w15 w16se w16cid w16 w16cex wp14">
   <w:numPicBullet w:numPicBulletId="0">
     <w:pict>
       <v:shapetype id="_x0000_t75" coordsize="21600,21600" o:spt="75" o:preferrelative="t" path="m@4@5l@4@11@9@11@9@5xe" filled="f" stroked="f">
@@ -14185,12 +13449,12 @@
         <v:path o:extrusionok="f" gradientshapeok="t" o:connecttype="rect"/>
         <o:lock v:ext="edit" aspectratio="t"/>
       </v:shapetype>
-      <v:shape id="_x0000_i1051" type="#_x0000_t75" style="width:11.25pt;height:11.25pt" o:bullet="t">
+      <v:shape id="_x0000_i1148" type="#_x0000_t75" style="width:11.25pt;height:11.25pt" o:bullet="t">
         <v:imagedata r:id="rId1" o:title="mso7856"/>
       </v:shape>
     </w:pict>
   </w:numPicBullet>
-  <w:abstractNum w:abstractNumId="0">
+  <w:abstractNum w:abstractNumId="0" w15:restartNumberingAfterBreak="0">
     <w:nsid w:val="023E2C91"/>
     <w:multiLevelType w:val="hybridMultilevel"/>
     <w:tmpl w:val="0100D426"/>
@@ -14303,7 +13567,7 @@
       </w:rPr>
     </w:lvl>
   </w:abstractNum>
-  <w:abstractNum w:abstractNumId="1">
+  <w:abstractNum w:abstractNumId="1" w15:restartNumberingAfterBreak="0">
     <w:nsid w:val="073C346E"/>
     <w:multiLevelType w:val="hybridMultilevel"/>
     <w:tmpl w:val="474C7C72"/>
@@ -14416,7 +13680,7 @@
       </w:rPr>
     </w:lvl>
   </w:abstractNum>
-  <w:abstractNum w:abstractNumId="2">
+  <w:abstractNum w:abstractNumId="2" w15:restartNumberingAfterBreak="0">
     <w:nsid w:val="0A1D2E25"/>
     <w:multiLevelType w:val="hybridMultilevel"/>
     <w:tmpl w:val="E50A5CD0"/>
@@ -14502,7 +13766,7 @@
       </w:pPr>
     </w:lvl>
   </w:abstractNum>
-  <w:abstractNum w:abstractNumId="3">
+  <w:abstractNum w:abstractNumId="3" w15:restartNumberingAfterBreak="0">
     <w:nsid w:val="0BF6189E"/>
     <w:multiLevelType w:val="hybridMultilevel"/>
     <w:tmpl w:val="549EB3DA"/>
@@ -14615,7 +13879,7 @@
       </w:rPr>
     </w:lvl>
   </w:abstractNum>
-  <w:abstractNum w:abstractNumId="4">
+  <w:abstractNum w:abstractNumId="4" w15:restartNumberingAfterBreak="0">
     <w:nsid w:val="0F387EA4"/>
     <w:multiLevelType w:val="multilevel"/>
     <w:tmpl w:val="0C0A001F"/>
@@ -14704,7 +13968,7 @@
       </w:pPr>
     </w:lvl>
   </w:abstractNum>
-  <w:abstractNum w:abstractNumId="5">
+  <w:abstractNum w:abstractNumId="5" w15:restartNumberingAfterBreak="0">
     <w:nsid w:val="12C657A1"/>
     <w:multiLevelType w:val="hybridMultilevel"/>
     <w:tmpl w:val="F580D5D8"/>
@@ -14790,7 +14054,7 @@
       </w:pPr>
     </w:lvl>
   </w:abstractNum>
-  <w:abstractNum w:abstractNumId="6">
+  <w:abstractNum w:abstractNumId="6" w15:restartNumberingAfterBreak="0">
     <w:nsid w:val="16962DB1"/>
     <w:multiLevelType w:val="hybridMultilevel"/>
     <w:tmpl w:val="2460C808"/>
@@ -14903,7 +14167,7 @@
       </w:rPr>
     </w:lvl>
   </w:abstractNum>
-  <w:abstractNum w:abstractNumId="7">
+  <w:abstractNum w:abstractNumId="7" w15:restartNumberingAfterBreak="0">
     <w:nsid w:val="1A1975DF"/>
     <w:multiLevelType w:val="hybridMultilevel"/>
     <w:tmpl w:val="1416CD6A"/>
@@ -15016,7 +14280,7 @@
       </w:rPr>
     </w:lvl>
   </w:abstractNum>
-  <w:abstractNum w:abstractNumId="8">
+  <w:abstractNum w:abstractNumId="8" w15:restartNumberingAfterBreak="0">
     <w:nsid w:val="1BA82610"/>
     <w:multiLevelType w:val="hybridMultilevel"/>
     <w:tmpl w:val="B5702A38"/>
@@ -15129,7 +14393,7 @@
       </w:rPr>
     </w:lvl>
   </w:abstractNum>
-  <w:abstractNum w:abstractNumId="9">
+  <w:abstractNum w:abstractNumId="9" w15:restartNumberingAfterBreak="0">
     <w:nsid w:val="1BF40CC0"/>
     <w:multiLevelType w:val="hybridMultilevel"/>
     <w:tmpl w:val="874620A4"/>
@@ -15242,7 +14506,7 @@
       </w:rPr>
     </w:lvl>
   </w:abstractNum>
-  <w:abstractNum w:abstractNumId="10">
+  <w:abstractNum w:abstractNumId="10" w15:restartNumberingAfterBreak="0">
     <w:nsid w:val="1F506D76"/>
     <w:multiLevelType w:val="hybridMultilevel"/>
     <w:tmpl w:val="0E5E6A66"/>
@@ -15355,7 +14619,7 @@
       </w:rPr>
     </w:lvl>
   </w:abstractNum>
-  <w:abstractNum w:abstractNumId="11">
+  <w:abstractNum w:abstractNumId="11" w15:restartNumberingAfterBreak="0">
     <w:nsid w:val="218F1F4A"/>
     <w:multiLevelType w:val="hybridMultilevel"/>
     <w:tmpl w:val="07BCF4DA"/>
@@ -15468,7 +14732,7 @@
       </w:rPr>
     </w:lvl>
   </w:abstractNum>
-  <w:abstractNum w:abstractNumId="12">
+  <w:abstractNum w:abstractNumId="12" w15:restartNumberingAfterBreak="0">
     <w:nsid w:val="2A9547A8"/>
     <w:multiLevelType w:val="hybridMultilevel"/>
     <w:tmpl w:val="69DE0660"/>
@@ -15581,7 +14845,7 @@
       </w:rPr>
     </w:lvl>
   </w:abstractNum>
-  <w:abstractNum w:abstractNumId="13">
+  <w:abstractNum w:abstractNumId="13" w15:restartNumberingAfterBreak="0">
     <w:nsid w:val="2EAB10D2"/>
     <w:multiLevelType w:val="hybridMultilevel"/>
     <w:tmpl w:val="1D5A6400"/>
@@ -15694,7 +14958,7 @@
       </w:rPr>
     </w:lvl>
   </w:abstractNum>
-  <w:abstractNum w:abstractNumId="14">
+  <w:abstractNum w:abstractNumId="14" w15:restartNumberingAfterBreak="0">
     <w:nsid w:val="32731CF8"/>
     <w:multiLevelType w:val="hybridMultilevel"/>
     <w:tmpl w:val="FF3E8E5A"/>
@@ -15808,7 +15072,7 @@
       </w:rPr>
     </w:lvl>
   </w:abstractNum>
-  <w:abstractNum w:abstractNumId="15">
+  <w:abstractNum w:abstractNumId="15" w15:restartNumberingAfterBreak="0">
     <w:nsid w:val="32FA56B9"/>
     <w:multiLevelType w:val="hybridMultilevel"/>
     <w:tmpl w:val="971473A0"/>
@@ -15921,7 +15185,7 @@
       </w:rPr>
     </w:lvl>
   </w:abstractNum>
-  <w:abstractNum w:abstractNumId="16">
+  <w:abstractNum w:abstractNumId="16" w15:restartNumberingAfterBreak="0">
     <w:nsid w:val="3A4F1662"/>
     <w:multiLevelType w:val="hybridMultilevel"/>
     <w:tmpl w:val="AB5ECD5A"/>
@@ -16034,7 +15298,7 @@
       </w:rPr>
     </w:lvl>
   </w:abstractNum>
-  <w:abstractNum w:abstractNumId="17">
+  <w:abstractNum w:abstractNumId="17" w15:restartNumberingAfterBreak="0">
     <w:nsid w:val="3C8755C9"/>
     <w:multiLevelType w:val="hybridMultilevel"/>
     <w:tmpl w:val="7DAA6818"/>
@@ -16147,7 +15411,7 @@
       </w:rPr>
     </w:lvl>
   </w:abstractNum>
-  <w:abstractNum w:abstractNumId="18">
+  <w:abstractNum w:abstractNumId="18" w15:restartNumberingAfterBreak="0">
     <w:nsid w:val="3D371BAB"/>
     <w:multiLevelType w:val="hybridMultilevel"/>
     <w:tmpl w:val="2D72F8E6"/>
@@ -16259,7 +15523,7 @@
       </w:rPr>
     </w:lvl>
   </w:abstractNum>
-  <w:abstractNum w:abstractNumId="19">
+  <w:abstractNum w:abstractNumId="19" w15:restartNumberingAfterBreak="0">
     <w:nsid w:val="3DA94065"/>
     <w:multiLevelType w:val="hybridMultilevel"/>
     <w:tmpl w:val="35008738"/>
@@ -16372,7 +15636,7 @@
       </w:rPr>
     </w:lvl>
   </w:abstractNum>
-  <w:abstractNum w:abstractNumId="20">
+  <w:abstractNum w:abstractNumId="20" w15:restartNumberingAfterBreak="0">
     <w:nsid w:val="3DC85012"/>
     <w:multiLevelType w:val="hybridMultilevel"/>
     <w:tmpl w:val="F3BE8506"/>
@@ -16458,7 +15722,7 @@
       </w:pPr>
     </w:lvl>
   </w:abstractNum>
-  <w:abstractNum w:abstractNumId="21">
+  <w:abstractNum w:abstractNumId="21" w15:restartNumberingAfterBreak="0">
     <w:nsid w:val="40751CA2"/>
     <w:multiLevelType w:val="hybridMultilevel"/>
     <w:tmpl w:val="6C4610D6"/>
@@ -16544,7 +15808,7 @@
       </w:pPr>
     </w:lvl>
   </w:abstractNum>
-  <w:abstractNum w:abstractNumId="22">
+  <w:abstractNum w:abstractNumId="22" w15:restartNumberingAfterBreak="0">
     <w:nsid w:val="44955AFA"/>
     <w:multiLevelType w:val="hybridMultilevel"/>
     <w:tmpl w:val="DF4C11CA"/>
@@ -16657,7 +15921,7 @@
       </w:rPr>
     </w:lvl>
   </w:abstractNum>
-  <w:abstractNum w:abstractNumId="23">
+  <w:abstractNum w:abstractNumId="23" w15:restartNumberingAfterBreak="0">
     <w:nsid w:val="45406E77"/>
     <w:multiLevelType w:val="hybridMultilevel"/>
     <w:tmpl w:val="55B8EF4E"/>
@@ -16743,7 +16007,7 @@
       </w:pPr>
     </w:lvl>
   </w:abstractNum>
-  <w:abstractNum w:abstractNumId="24">
+  <w:abstractNum w:abstractNumId="24" w15:restartNumberingAfterBreak="0">
     <w:nsid w:val="464B6DDF"/>
     <w:multiLevelType w:val="hybridMultilevel"/>
     <w:tmpl w:val="5A10AE22"/>
@@ -16856,7 +16120,7 @@
       </w:rPr>
     </w:lvl>
   </w:abstractNum>
-  <w:abstractNum w:abstractNumId="25">
+  <w:abstractNum w:abstractNumId="25" w15:restartNumberingAfterBreak="0">
     <w:nsid w:val="499D5BD9"/>
     <w:multiLevelType w:val="hybridMultilevel"/>
     <w:tmpl w:val="E89AE378"/>
@@ -16968,7 +16232,7 @@
       </w:rPr>
     </w:lvl>
   </w:abstractNum>
-  <w:abstractNum w:abstractNumId="26">
+  <w:abstractNum w:abstractNumId="26" w15:restartNumberingAfterBreak="0">
     <w:nsid w:val="51F85DEB"/>
     <w:multiLevelType w:val="hybridMultilevel"/>
     <w:tmpl w:val="D4FECDDE"/>
@@ -17054,7 +16318,7 @@
       </w:pPr>
     </w:lvl>
   </w:abstractNum>
-  <w:abstractNum w:abstractNumId="27">
+  <w:abstractNum w:abstractNumId="27" w15:restartNumberingAfterBreak="0">
     <w:nsid w:val="546603FB"/>
     <w:multiLevelType w:val="multilevel"/>
     <w:tmpl w:val="0C0A001F"/>
@@ -17143,7 +16407,7 @@
       </w:pPr>
     </w:lvl>
   </w:abstractNum>
-  <w:abstractNum w:abstractNumId="28">
+  <w:abstractNum w:abstractNumId="28" w15:restartNumberingAfterBreak="0">
     <w:nsid w:val="55C52112"/>
     <w:multiLevelType w:val="hybridMultilevel"/>
     <w:tmpl w:val="F4CE2BD0"/>
@@ -17256,7 +16520,7 @@
       </w:rPr>
     </w:lvl>
   </w:abstractNum>
-  <w:abstractNum w:abstractNumId="29">
+  <w:abstractNum w:abstractNumId="29" w15:restartNumberingAfterBreak="0">
     <w:nsid w:val="633124C2"/>
     <w:multiLevelType w:val="hybridMultilevel"/>
     <w:tmpl w:val="D40EC8A8"/>
@@ -17369,7 +16633,7 @@
       </w:rPr>
     </w:lvl>
   </w:abstractNum>
-  <w:abstractNum w:abstractNumId="30">
+  <w:abstractNum w:abstractNumId="30" w15:restartNumberingAfterBreak="0">
     <w:nsid w:val="65DC74A0"/>
     <w:multiLevelType w:val="hybridMultilevel"/>
     <w:tmpl w:val="CD9EA28C"/>
@@ -17482,7 +16746,7 @@
       </w:rPr>
     </w:lvl>
   </w:abstractNum>
-  <w:abstractNum w:abstractNumId="31">
+  <w:abstractNum w:abstractNumId="31" w15:restartNumberingAfterBreak="0">
     <w:nsid w:val="67C81EDB"/>
     <w:multiLevelType w:val="hybridMultilevel"/>
     <w:tmpl w:val="BDAE6EAC"/>
@@ -17568,7 +16832,7 @@
       </w:pPr>
     </w:lvl>
   </w:abstractNum>
-  <w:abstractNum w:abstractNumId="32">
+  <w:abstractNum w:abstractNumId="32" w15:restartNumberingAfterBreak="0">
     <w:nsid w:val="6FBE0FFA"/>
     <w:multiLevelType w:val="hybridMultilevel"/>
     <w:tmpl w:val="3208E7C4"/>
@@ -17680,7 +16944,7 @@
       </w:rPr>
     </w:lvl>
   </w:abstractNum>
-  <w:abstractNum w:abstractNumId="33">
+  <w:abstractNum w:abstractNumId="33" w15:restartNumberingAfterBreak="0">
     <w:nsid w:val="74AE18D0"/>
     <w:multiLevelType w:val="hybridMultilevel"/>
     <w:tmpl w:val="50AA0F3E"/>
@@ -17793,7 +17057,7 @@
       </w:rPr>
     </w:lvl>
   </w:abstractNum>
-  <w:abstractNum w:abstractNumId="34">
+  <w:abstractNum w:abstractNumId="34" w15:restartNumberingAfterBreak="0">
     <w:nsid w:val="75D23BB1"/>
     <w:multiLevelType w:val="hybridMultilevel"/>
     <w:tmpl w:val="D858334C"/>
@@ -17905,7 +17169,7 @@
       </w:rPr>
     </w:lvl>
   </w:abstractNum>
-  <w:abstractNum w:abstractNumId="35">
+  <w:abstractNum w:abstractNumId="35" w15:restartNumberingAfterBreak="0">
     <w:nsid w:val="76916C31"/>
     <w:multiLevelType w:val="hybridMultilevel"/>
     <w:tmpl w:val="C958CF1C"/>
@@ -18018,7 +17282,7 @@
       </w:rPr>
     </w:lvl>
   </w:abstractNum>
-  <w:abstractNum w:abstractNumId="36">
+  <w:abstractNum w:abstractNumId="36" w15:restartNumberingAfterBreak="0">
     <w:nsid w:val="77D57E0A"/>
     <w:multiLevelType w:val="hybridMultilevel"/>
     <w:tmpl w:val="5148A380"/>
@@ -18131,7 +17395,7 @@
       </w:rPr>
     </w:lvl>
   </w:abstractNum>
-  <w:abstractNum w:abstractNumId="37">
+  <w:abstractNum w:abstractNumId="37" w15:restartNumberingAfterBreak="0">
     <w:nsid w:val="79B02269"/>
     <w:multiLevelType w:val="hybridMultilevel"/>
     <w:tmpl w:val="B018065A"/>
@@ -18244,7 +17508,7 @@
       </w:rPr>
     </w:lvl>
   </w:abstractNum>
-  <w:abstractNum w:abstractNumId="38">
+  <w:abstractNum w:abstractNumId="38" w15:restartNumberingAfterBreak="0">
     <w:nsid w:val="7D091730"/>
     <w:multiLevelType w:val="hybridMultilevel"/>
     <w:tmpl w:val="C630B578"/>
@@ -18330,7 +17594,7 @@
       </w:pPr>
     </w:lvl>
   </w:abstractNum>
-  <w:abstractNum w:abstractNumId="39">
+  <w:abstractNum w:abstractNumId="39" w15:restartNumberingAfterBreak="0">
     <w:nsid w:val="7F704EF3"/>
     <w:multiLevelType w:val="multilevel"/>
     <w:tmpl w:val="0C0A001F"/>
@@ -18540,7 +17804,7 @@
 </file>
 
 <file path=word/styles.xml><?xml version="1.0" encoding="utf-8"?>
-<w:styles xmlns:mc="http://schemas.openxmlformats.org/markup-compatibility/2006" xmlns:r="http://schemas.openxmlformats.org/officeDocument/2006/relationships" xmlns:w="http://schemas.openxmlformats.org/wordprocessingml/2006/main" xmlns:w14="http://schemas.microsoft.com/office/word/2010/wordml" mc:Ignorable="w14">
+<w:styles xmlns:mc="http://schemas.openxmlformats.org/markup-compatibility/2006" xmlns:r="http://schemas.openxmlformats.org/officeDocument/2006/relationships" xmlns:w="http://schemas.openxmlformats.org/wordprocessingml/2006/main" xmlns:w14="http://schemas.microsoft.com/office/word/2010/wordml" xmlns:w15="http://schemas.microsoft.com/office/word/2012/wordml" xmlns:w16cex="http://schemas.microsoft.com/office/word/2018/wordml/cex" xmlns:w16cid="http://schemas.microsoft.com/office/word/2016/wordml/cid" xmlns:w16="http://schemas.microsoft.com/office/word/2018/wordml" xmlns:w16se="http://schemas.microsoft.com/office/word/2015/wordml/symex" mc:Ignorable="w14 w15 w16se w16cid w16 w16cex">
   <w:docDefaults>
     <w:rPrDefault>
       <w:rPr>
@@ -18556,144 +17820,383 @@
       </w:pPr>
     </w:pPrDefault>
   </w:docDefaults>
-  <w:latentStyles w:defLockedState="0" w:defUIPriority="99" w:defSemiHidden="1" w:defUnhideWhenUsed="1" w:defQFormat="0" w:count="267">
-    <w:lsdException w:name="Normal" w:semiHidden="0" w:uiPriority="0" w:unhideWhenUsed="0" w:qFormat="1"/>
-    <w:lsdException w:name="heading 1" w:semiHidden="0" w:uiPriority="9" w:unhideWhenUsed="0" w:qFormat="1"/>
-    <w:lsdException w:name="heading 2" w:uiPriority="9" w:qFormat="1"/>
-    <w:lsdException w:name="heading 3" w:uiPriority="9" w:qFormat="1"/>
-    <w:lsdException w:name="heading 4" w:uiPriority="9" w:qFormat="1"/>
-    <w:lsdException w:name="heading 5" w:uiPriority="9" w:qFormat="1"/>
-    <w:lsdException w:name="heading 6" w:uiPriority="9" w:qFormat="1"/>
-    <w:lsdException w:name="heading 7" w:uiPriority="9" w:qFormat="1"/>
-    <w:lsdException w:name="heading 8" w:uiPriority="9" w:qFormat="1"/>
-    <w:lsdException w:name="heading 9" w:uiPriority="9" w:qFormat="1"/>
-    <w:lsdException w:name="toc 1" w:uiPriority="39"/>
-    <w:lsdException w:name="toc 2" w:uiPriority="39"/>
-    <w:lsdException w:name="toc 3" w:uiPriority="39"/>
-    <w:lsdException w:name="toc 4" w:uiPriority="39"/>
-    <w:lsdException w:name="toc 5" w:uiPriority="39"/>
-    <w:lsdException w:name="toc 6" w:uiPriority="39"/>
-    <w:lsdException w:name="toc 7" w:uiPriority="39"/>
-    <w:lsdException w:name="toc 8" w:uiPriority="39"/>
-    <w:lsdException w:name="toc 9" w:uiPriority="39"/>
-    <w:lsdException w:name="caption" w:uiPriority="35" w:qFormat="1"/>
-    <w:lsdException w:name="Title" w:semiHidden="0" w:uiPriority="10" w:unhideWhenUsed="0" w:qFormat="1"/>
-    <w:lsdException w:name="Default Paragraph Font" w:uiPriority="1"/>
-    <w:lsdException w:name="Subtitle" w:semiHidden="0" w:uiPriority="11" w:unhideWhenUsed="0" w:qFormat="1"/>
-    <w:lsdException w:name="Strong" w:semiHidden="0" w:uiPriority="22" w:unhideWhenUsed="0" w:qFormat="1"/>
-    <w:lsdException w:name="Emphasis" w:semiHidden="0" w:uiPriority="20" w:unhideWhenUsed="0" w:qFormat="1"/>
-    <w:lsdException w:name="Table Grid" w:uiPriority="39"/>
-    <w:lsdException w:name="Placeholder Text" w:unhideWhenUsed="0"/>
-    <w:lsdException w:name="No Spacing" w:semiHidden="0" w:uiPriority="1" w:unhideWhenUsed="0" w:qFormat="1"/>
-    <w:lsdException w:name="Light Shading" w:semiHidden="0" w:uiPriority="60" w:unhideWhenUsed="0"/>
-    <w:lsdException w:name="Light List" w:semiHidden="0" w:uiPriority="61" w:unhideWhenUsed="0"/>
-    <w:lsdException w:name="Light Grid" w:semiHidden="0" w:uiPriority="62" w:unhideWhenUsed="0"/>
-    <w:lsdException w:name="Medium Shading 1" w:semiHidden="0" w:uiPriority="63" w:unhideWhenUsed="0"/>
-    <w:lsdException w:name="Medium Shading 2" w:semiHidden="0" w:uiPriority="64" w:unhideWhenUsed="0"/>
-    <w:lsdException w:name="Medium List 1" w:semiHidden="0" w:uiPriority="65" w:unhideWhenUsed="0"/>
-    <w:lsdException w:name="Medium List 2" w:semiHidden="0" w:uiPriority="66" w:unhideWhenUsed="0"/>
-    <w:lsdException w:name="Medium Grid 1" w:semiHidden="0" w:uiPriority="67" w:unhideWhenUsed="0"/>
-    <w:lsdException w:name="Medium Grid 2" w:semiHidden="0" w:uiPriority="68" w:unhideWhenUsed="0"/>
-    <w:lsdException w:name="Medium Grid 3" w:semiHidden="0" w:uiPriority="69" w:unhideWhenUsed="0"/>
-    <w:lsdException w:name="Dark List" w:semiHidden="0" w:uiPriority="70" w:unhideWhenUsed="0"/>
-    <w:lsdException w:name="Colorful Shading" w:semiHidden="0" w:uiPriority="71" w:unhideWhenUsed="0"/>
-    <w:lsdException w:name="Colorful List" w:semiHidden="0" w:uiPriority="72" w:unhideWhenUsed="0"/>
-    <w:lsdException w:name="Colorful Grid" w:semiHidden="0" w:uiPriority="73" w:unhideWhenUsed="0"/>
-    <w:lsdException w:name="Light Shading Accent 1" w:semiHidden="0" w:uiPriority="60" w:unhideWhenUsed="0"/>
-    <w:lsdException w:name="Light List Accent 1" w:semiHidden="0" w:uiPriority="61" w:unhideWhenUsed="0"/>
-    <w:lsdException w:name="Light Grid Accent 1" w:semiHidden="0" w:uiPriority="62" w:unhideWhenUsed="0"/>
-    <w:lsdException w:name="Medium Shading 1 Accent 1" w:semiHidden="0" w:uiPriority="63" w:unhideWhenUsed="0"/>
-    <w:lsdException w:name="Medium Shading 2 Accent 1" w:semiHidden="0" w:uiPriority="64" w:unhideWhenUsed="0"/>
-    <w:lsdException w:name="Medium List 1 Accent 1" w:semiHidden="0" w:uiPriority="65" w:unhideWhenUsed="0"/>
-    <w:lsdException w:name="Revision" w:unhideWhenUsed="0"/>
-    <w:lsdException w:name="List Paragraph" w:semiHidden="0" w:uiPriority="34" w:unhideWhenUsed="0" w:qFormat="1"/>
-    <w:lsdException w:name="Quote" w:semiHidden="0" w:uiPriority="29" w:unhideWhenUsed="0" w:qFormat="1"/>
-    <w:lsdException w:name="Intense Quote" w:semiHidden="0" w:uiPriority="30" w:unhideWhenUsed="0" w:qFormat="1"/>
-    <w:lsdException w:name="Medium List 2 Accent 1" w:semiHidden="0" w:uiPriority="66" w:unhideWhenUsed="0"/>
-    <w:lsdException w:name="Medium Grid 1 Accent 1" w:semiHidden="0" w:uiPriority="67" w:unhideWhenUsed="0"/>
-    <w:lsdException w:name="Medium Grid 2 Accent 1" w:semiHidden="0" w:uiPriority="68" w:unhideWhenUsed="0"/>
-    <w:lsdException w:name="Medium Grid 3 Accent 1" w:semiHidden="0" w:uiPriority="69" w:unhideWhenUsed="0"/>
-    <w:lsdException w:name="Dark List Accent 1" w:semiHidden="0" w:uiPriority="70" w:unhideWhenUsed="0"/>
-    <w:lsdException w:name="Colorful Shading Accent 1" w:semiHidden="0" w:uiPriority="71" w:unhideWhenUsed="0"/>
-    <w:lsdException w:name="Colorful List Accent 1" w:semiHidden="0" w:uiPriority="72" w:unhideWhenUsed="0"/>
-    <w:lsdException w:name="Colorful Grid Accent 1" w:semiHidden="0" w:uiPriority="73" w:unhideWhenUsed="0"/>
-    <w:lsdException w:name="Light Shading Accent 2" w:semiHidden="0" w:uiPriority="60" w:unhideWhenUsed="0"/>
-    <w:lsdException w:name="Light List Accent 2" w:semiHidden="0" w:uiPriority="61" w:unhideWhenUsed="0"/>
-    <w:lsdException w:name="Light Grid Accent 2" w:semiHidden="0" w:uiPriority="62" w:unhideWhenUsed="0"/>
-    <w:lsdException w:name="Medium Shading 1 Accent 2" w:semiHidden="0" w:uiPriority="63" w:unhideWhenUsed="0"/>
-    <w:lsdException w:name="Medium Shading 2 Accent 2" w:semiHidden="0" w:uiPriority="64" w:unhideWhenUsed="0"/>
-    <w:lsdException w:name="Medium List 1 Accent 2" w:semiHidden="0" w:uiPriority="65" w:unhideWhenUsed="0"/>
-    <w:lsdException w:name="Medium List 2 Accent 2" w:semiHidden="0" w:uiPriority="66" w:unhideWhenUsed="0"/>
-    <w:lsdException w:name="Medium Grid 1 Accent 2" w:semiHidden="0" w:uiPriority="67" w:unhideWhenUsed="0"/>
-    <w:lsdException w:name="Medium Grid 2 Accent 2" w:semiHidden="0" w:uiPriority="68" w:unhideWhenUsed="0"/>
-    <w:lsdException w:name="Medium Grid 3 Accent 2" w:semiHidden="0" w:uiPriority="69" w:unhideWhenUsed="0"/>
-    <w:lsdException w:name="Dark List Accent 2" w:semiHidden="0" w:uiPriority="70" w:unhideWhenUsed="0"/>
-    <w:lsdException w:name="Colorful Shading Accent 2" w:semiHidden="0" w:uiPriority="71" w:unhideWhenUsed="0"/>
-    <w:lsdException w:name="Colorful List Accent 2" w:semiHidden="0" w:uiPriority="72" w:unhideWhenUsed="0"/>
-    <w:lsdException w:name="Colorful Grid Accent 2" w:semiHidden="0" w:uiPriority="73" w:unhideWhenUsed="0"/>
-    <w:lsdException w:name="Light Shading Accent 3" w:semiHidden="0" w:uiPriority="60" w:unhideWhenUsed="0"/>
-    <w:lsdException w:name="Light List Accent 3" w:semiHidden="0" w:uiPriority="61" w:unhideWhenUsed="0"/>
-    <w:lsdException w:name="Light Grid Accent 3" w:semiHidden="0" w:uiPriority="62" w:unhideWhenUsed="0"/>
-    <w:lsdException w:name="Medium Shading 1 Accent 3" w:semiHidden="0" w:uiPriority="63" w:unhideWhenUsed="0"/>
-    <w:lsdException w:name="Medium Shading 2 Accent 3" w:semiHidden="0" w:uiPriority="64" w:unhideWhenUsed="0"/>
-    <w:lsdException w:name="Medium List 1 Accent 3" w:semiHidden="0" w:uiPriority="65" w:unhideWhenUsed="0"/>
-    <w:lsdException w:name="Medium List 2 Accent 3" w:semiHidden="0" w:uiPriority="66" w:unhideWhenUsed="0"/>
-    <w:lsdException w:name="Medium Grid 1 Accent 3" w:semiHidden="0" w:uiPriority="67" w:unhideWhenUsed="0"/>
-    <w:lsdException w:name="Medium Grid 2 Accent 3" w:semiHidden="0" w:uiPriority="68" w:unhideWhenUsed="0"/>
-    <w:lsdException w:name="Medium Grid 3 Accent 3" w:semiHidden="0" w:uiPriority="69" w:unhideWhenUsed="0"/>
-    <w:lsdException w:name="Dark List Accent 3" w:semiHidden="0" w:uiPriority="70" w:unhideWhenUsed="0"/>
-    <w:lsdException w:name="Colorful Shading Accent 3" w:semiHidden="0" w:uiPriority="71" w:unhideWhenUsed="0"/>
-    <w:lsdException w:name="Colorful List Accent 3" w:semiHidden="0" w:uiPriority="72" w:unhideWhenUsed="0"/>
-    <w:lsdException w:name="Colorful Grid Accent 3" w:semiHidden="0" w:uiPriority="73" w:unhideWhenUsed="0"/>
-    <w:lsdException w:name="Light Shading Accent 4" w:semiHidden="0" w:uiPriority="60" w:unhideWhenUsed="0"/>
-    <w:lsdException w:name="Light List Accent 4" w:semiHidden="0" w:uiPriority="61" w:unhideWhenUsed="0"/>
-    <w:lsdException w:name="Light Grid Accent 4" w:semiHidden="0" w:uiPriority="62" w:unhideWhenUsed="0"/>
-    <w:lsdException w:name="Medium Shading 1 Accent 4" w:semiHidden="0" w:uiPriority="63" w:unhideWhenUsed="0"/>
-    <w:lsdException w:name="Medium Shading 2 Accent 4" w:semiHidden="0" w:uiPriority="64" w:unhideWhenUsed="0"/>
-    <w:lsdException w:name="Medium List 1 Accent 4" w:semiHidden="0" w:uiPriority="65" w:unhideWhenUsed="0"/>
-    <w:lsdException w:name="Medium List 2 Accent 4" w:semiHidden="0" w:uiPriority="66" w:unhideWhenUsed="0"/>
-    <w:lsdException w:name="Medium Grid 1 Accent 4" w:semiHidden="0" w:uiPriority="67" w:unhideWhenUsed="0"/>
-    <w:lsdException w:name="Medium Grid 2 Accent 4" w:semiHidden="0" w:uiPriority="68" w:unhideWhenUsed="0"/>
-    <w:lsdException w:name="Medium Grid 3 Accent 4" w:semiHidden="0" w:uiPriority="69" w:unhideWhenUsed="0"/>
-    <w:lsdException w:name="Dark List Accent 4" w:semiHidden="0" w:uiPriority="70" w:unhideWhenUsed="0"/>
-    <w:lsdException w:name="Colorful Shading Accent 4" w:semiHidden="0" w:uiPriority="71" w:unhideWhenUsed="0"/>
-    <w:lsdException w:name="Colorful List Accent 4" w:semiHidden="0" w:uiPriority="72" w:unhideWhenUsed="0"/>
-    <w:lsdException w:name="Colorful Grid Accent 4" w:semiHidden="0" w:uiPriority="73" w:unhideWhenUsed="0"/>
-    <w:lsdException w:name="Light Shading Accent 5" w:semiHidden="0" w:uiPriority="60" w:unhideWhenUsed="0"/>
-    <w:lsdException w:name="Light List Accent 5" w:semiHidden="0" w:uiPriority="61" w:unhideWhenUsed="0"/>
-    <w:lsdException w:name="Light Grid Accent 5" w:semiHidden="0" w:uiPriority="62" w:unhideWhenUsed="0"/>
-    <w:lsdException w:name="Medium Shading 1 Accent 5" w:semiHidden="0" w:uiPriority="63" w:unhideWhenUsed="0"/>
-    <w:lsdException w:name="Medium Shading 2 Accent 5" w:semiHidden="0" w:uiPriority="64" w:unhideWhenUsed="0"/>
-    <w:lsdException w:name="Medium List 1 Accent 5" w:semiHidden="0" w:uiPriority="65" w:unhideWhenUsed="0"/>
-    <w:lsdException w:name="Medium List 2 Accent 5" w:semiHidden="0" w:uiPriority="66" w:unhideWhenUsed="0"/>
-    <w:lsdException w:name="Medium Grid 1 Accent 5" w:semiHidden="0" w:uiPriority="67" w:unhideWhenUsed="0"/>
-    <w:lsdException w:name="Medium Grid 2 Accent 5" w:semiHidden="0" w:uiPriority="68" w:unhideWhenUsed="0"/>
-    <w:lsdException w:name="Medium Grid 3 Accent 5" w:semiHidden="0" w:uiPriority="69" w:unhideWhenUsed="0"/>
-    <w:lsdException w:name="Dark List Accent 5" w:semiHidden="0" w:uiPriority="70" w:unhideWhenUsed="0"/>
-    <w:lsdException w:name="Colorful Shading Accent 5" w:semiHidden="0" w:uiPriority="71" w:unhideWhenUsed="0"/>
-    <w:lsdException w:name="Colorful List Accent 5" w:semiHidden="0" w:uiPriority="72" w:unhideWhenUsed="0"/>
-    <w:lsdException w:name="Colorful Grid Accent 5" w:semiHidden="0" w:uiPriority="73" w:unhideWhenUsed="0"/>
-    <w:lsdException w:name="Light Shading Accent 6" w:semiHidden="0" w:uiPriority="60" w:unhideWhenUsed="0"/>
-    <w:lsdException w:name="Light List Accent 6" w:semiHidden="0" w:uiPriority="61" w:unhideWhenUsed="0"/>
-    <w:lsdException w:name="Light Grid Accent 6" w:semiHidden="0" w:uiPriority="62" w:unhideWhenUsed="0"/>
-    <w:lsdException w:name="Medium Shading 1 Accent 6" w:semiHidden="0" w:uiPriority="63" w:unhideWhenUsed="0"/>
-    <w:lsdException w:name="Medium Shading 2 Accent 6" w:semiHidden="0" w:uiPriority="64" w:unhideWhenUsed="0"/>
-    <w:lsdException w:name="Medium List 1 Accent 6" w:semiHidden="0" w:uiPriority="65" w:unhideWhenUsed="0"/>
-    <w:lsdException w:name="Medium List 2 Accent 6" w:semiHidden="0" w:uiPriority="66" w:unhideWhenUsed="0"/>
-    <w:lsdException w:name="Medium Grid 1 Accent 6" w:semiHidden="0" w:uiPriority="67" w:unhideWhenUsed="0"/>
-    <w:lsdException w:name="Medium Grid 2 Accent 6" w:semiHidden="0" w:uiPriority="68" w:unhideWhenUsed="0"/>
-    <w:lsdException w:name="Medium Grid 3 Accent 6" w:semiHidden="0" w:uiPriority="69" w:unhideWhenUsed="0"/>
-    <w:lsdException w:name="Dark List Accent 6" w:semiHidden="0" w:uiPriority="70" w:unhideWhenUsed="0"/>
-    <w:lsdException w:name="Colorful Shading Accent 6" w:semiHidden="0" w:uiPriority="71" w:unhideWhenUsed="0"/>
-    <w:lsdException w:name="Colorful List Accent 6" w:semiHidden="0" w:uiPriority="72" w:unhideWhenUsed="0"/>
-    <w:lsdException w:name="Colorful Grid Accent 6" w:semiHidden="0" w:uiPriority="73" w:unhideWhenUsed="0"/>
-    <w:lsdException w:name="Subtle Emphasis" w:semiHidden="0" w:uiPriority="19" w:unhideWhenUsed="0" w:qFormat="1"/>
-    <w:lsdException w:name="Intense Emphasis" w:semiHidden="0" w:uiPriority="21" w:unhideWhenUsed="0" w:qFormat="1"/>
-    <w:lsdException w:name="Subtle Reference" w:semiHidden="0" w:uiPriority="31" w:unhideWhenUsed="0" w:qFormat="1"/>
-    <w:lsdException w:name="Intense Reference" w:semiHidden="0" w:uiPriority="32" w:unhideWhenUsed="0" w:qFormat="1"/>
-    <w:lsdException w:name="Book Title" w:semiHidden="0" w:uiPriority="33" w:unhideWhenUsed="0" w:qFormat="1"/>
-    <w:lsdException w:name="Bibliography" w:uiPriority="37"/>
-    <w:lsdException w:name="TOC Heading" w:uiPriority="39" w:qFormat="1"/>
+  <w:latentStyles w:defLockedState="0" w:defUIPriority="99" w:defSemiHidden="0" w:defUnhideWhenUsed="0" w:defQFormat="0" w:count="376">
+    <w:lsdException w:name="Normal" w:uiPriority="0" w:qFormat="1"/>
+    <w:lsdException w:name="heading 1" w:uiPriority="9" w:qFormat="1"/>
+    <w:lsdException w:name="heading 2" w:semiHidden="1" w:uiPriority="9" w:unhideWhenUsed="1" w:qFormat="1"/>
+    <w:lsdException w:name="heading 3" w:semiHidden="1" w:uiPriority="9" w:unhideWhenUsed="1" w:qFormat="1"/>
+    <w:lsdException w:name="heading 4" w:semiHidden="1" w:uiPriority="9" w:unhideWhenUsed="1" w:qFormat="1"/>
+    <w:lsdException w:name="heading 5" w:semiHidden="1" w:uiPriority="9" w:unhideWhenUsed="1" w:qFormat="1"/>
+    <w:lsdException w:name="heading 6" w:semiHidden="1" w:uiPriority="9" w:unhideWhenUsed="1" w:qFormat="1"/>
+    <w:lsdException w:name="heading 7" w:semiHidden="1" w:uiPriority="9" w:unhideWhenUsed="1" w:qFormat="1"/>
+    <w:lsdException w:name="heading 8" w:semiHidden="1" w:uiPriority="9" w:unhideWhenUsed="1" w:qFormat="1"/>
+    <w:lsdException w:name="heading 9" w:semiHidden="1" w:uiPriority="9" w:unhideWhenUsed="1" w:qFormat="1"/>
+    <w:lsdException w:name="index 1" w:semiHidden="1" w:unhideWhenUsed="1"/>
+    <w:lsdException w:name="index 2" w:semiHidden="1" w:unhideWhenUsed="1"/>
+    <w:lsdException w:name="index 3" w:semiHidden="1" w:unhideWhenUsed="1"/>
+    <w:lsdException w:name="index 4" w:semiHidden="1" w:unhideWhenUsed="1"/>
+    <w:lsdException w:name="index 5" w:semiHidden="1" w:unhideWhenUsed="1"/>
+    <w:lsdException w:name="index 6" w:semiHidden="1" w:unhideWhenUsed="1"/>
+    <w:lsdException w:name="index 7" w:semiHidden="1" w:unhideWhenUsed="1"/>
+    <w:lsdException w:name="index 8" w:semiHidden="1" w:unhideWhenUsed="1"/>
+    <w:lsdException w:name="index 9" w:semiHidden="1" w:unhideWhenUsed="1"/>
+    <w:lsdException w:name="toc 1" w:semiHidden="1" w:uiPriority="39" w:unhideWhenUsed="1"/>
+    <w:lsdException w:name="toc 2" w:semiHidden="1" w:uiPriority="39" w:unhideWhenUsed="1"/>
+    <w:lsdException w:name="toc 3" w:semiHidden="1" w:uiPriority="39" w:unhideWhenUsed="1"/>
+    <w:lsdException w:name="toc 4" w:semiHidden="1" w:uiPriority="39" w:unhideWhenUsed="1"/>
+    <w:lsdException w:name="toc 5" w:semiHidden="1" w:uiPriority="39" w:unhideWhenUsed="1"/>
+    <w:lsdException w:name="toc 6" w:semiHidden="1" w:uiPriority="39" w:unhideWhenUsed="1"/>
+    <w:lsdException w:name="toc 7" w:semiHidden="1" w:uiPriority="39" w:unhideWhenUsed="1"/>
+    <w:lsdException w:name="toc 8" w:semiHidden="1" w:uiPriority="39" w:unhideWhenUsed="1"/>
+    <w:lsdException w:name="toc 9" w:semiHidden="1" w:uiPriority="39" w:unhideWhenUsed="1"/>
+    <w:lsdException w:name="Normal Indent" w:semiHidden="1" w:unhideWhenUsed="1"/>
+    <w:lsdException w:name="footnote text" w:semiHidden="1" w:unhideWhenUsed="1"/>
+    <w:lsdException w:name="annotation text" w:semiHidden="1" w:unhideWhenUsed="1"/>
+    <w:lsdException w:name="header" w:semiHidden="1" w:unhideWhenUsed="1"/>
+    <w:lsdException w:name="footer" w:semiHidden="1" w:unhideWhenUsed="1"/>
+    <w:lsdException w:name="index heading" w:semiHidden="1" w:unhideWhenUsed="1"/>
+    <w:lsdException w:name="caption" w:semiHidden="1" w:uiPriority="35" w:unhideWhenUsed="1" w:qFormat="1"/>
+    <w:lsdException w:name="table of figures" w:semiHidden="1" w:unhideWhenUsed="1"/>
+    <w:lsdException w:name="envelope address" w:semiHidden="1" w:unhideWhenUsed="1"/>
+    <w:lsdException w:name="envelope return" w:semiHidden="1" w:unhideWhenUsed="1"/>
+    <w:lsdException w:name="footnote reference" w:semiHidden="1" w:unhideWhenUsed="1"/>
+    <w:lsdException w:name="annotation reference" w:semiHidden="1" w:unhideWhenUsed="1"/>
+    <w:lsdException w:name="line number" w:semiHidden="1" w:unhideWhenUsed="1"/>
+    <w:lsdException w:name="page number" w:semiHidden="1" w:unhideWhenUsed="1"/>
+    <w:lsdException w:name="endnote reference" w:semiHidden="1" w:unhideWhenUsed="1"/>
+    <w:lsdException w:name="endnote text" w:semiHidden="1" w:unhideWhenUsed="1"/>
+    <w:lsdException w:name="table of authorities" w:semiHidden="1" w:unhideWhenUsed="1"/>
+    <w:lsdException w:name="macro" w:semiHidden="1" w:unhideWhenUsed="1"/>
+    <w:lsdException w:name="toa heading" w:semiHidden="1" w:unhideWhenUsed="1"/>
+    <w:lsdException w:name="List" w:semiHidden="1" w:unhideWhenUsed="1"/>
+    <w:lsdException w:name="List Bullet" w:semiHidden="1" w:unhideWhenUsed="1"/>
+    <w:lsdException w:name="List Number" w:semiHidden="1" w:unhideWhenUsed="1"/>
+    <w:lsdException w:name="List 2" w:semiHidden="1" w:unhideWhenUsed="1"/>
+    <w:lsdException w:name="List 3" w:semiHidden="1" w:unhideWhenUsed="1"/>
+    <w:lsdException w:name="List 4" w:semiHidden="1" w:unhideWhenUsed="1"/>
+    <w:lsdException w:name="List 5" w:semiHidden="1" w:unhideWhenUsed="1"/>
+    <w:lsdException w:name="List Bullet 2" w:semiHidden="1" w:unhideWhenUsed="1"/>
+    <w:lsdException w:name="List Bullet 3" w:semiHidden="1" w:unhideWhenUsed="1"/>
+    <w:lsdException w:name="List Bullet 4" w:semiHidden="1" w:unhideWhenUsed="1"/>
+    <w:lsdException w:name="List Bullet 5" w:semiHidden="1" w:unhideWhenUsed="1"/>
+    <w:lsdException w:name="List Number 2" w:semiHidden="1" w:unhideWhenUsed="1"/>
+    <w:lsdException w:name="List Number 3" w:semiHidden="1" w:unhideWhenUsed="1"/>
+    <w:lsdException w:name="List Number 4" w:semiHidden="1" w:unhideWhenUsed="1"/>
+    <w:lsdException w:name="List Number 5" w:semiHidden="1" w:unhideWhenUsed="1"/>
+    <w:lsdException w:name="Title" w:uiPriority="10" w:qFormat="1"/>
+    <w:lsdException w:name="Closing" w:semiHidden="1" w:unhideWhenUsed="1"/>
+    <w:lsdException w:name="Signature" w:semiHidden="1" w:unhideWhenUsed="1"/>
+    <w:lsdException w:name="Default Paragraph Font" w:semiHidden="1" w:uiPriority="1" w:unhideWhenUsed="1"/>
+    <w:lsdException w:name="Body Text" w:semiHidden="1" w:unhideWhenUsed="1"/>
+    <w:lsdException w:name="Body Text Indent" w:semiHidden="1" w:unhideWhenUsed="1"/>
+    <w:lsdException w:name="List Continue" w:semiHidden="1" w:unhideWhenUsed="1"/>
+    <w:lsdException w:name="List Continue 2" w:semiHidden="1" w:unhideWhenUsed="1"/>
+    <w:lsdException w:name="List Continue 3" w:semiHidden="1" w:unhideWhenUsed="1"/>
+    <w:lsdException w:name="List Continue 4" w:semiHidden="1" w:unhideWhenUsed="1"/>
+    <w:lsdException w:name="List Continue 5" w:semiHidden="1" w:unhideWhenUsed="1"/>
+    <w:lsdException w:name="Message Header" w:semiHidden="1" w:unhideWhenUsed="1"/>
+    <w:lsdException w:name="Subtitle" w:uiPriority="11" w:qFormat="1"/>
+    <w:lsdException w:name="Salutation" w:semiHidden="1" w:unhideWhenUsed="1"/>
+    <w:lsdException w:name="Date" w:semiHidden="1" w:unhideWhenUsed="1"/>
+    <w:lsdException w:name="Body Text First Indent" w:semiHidden="1" w:unhideWhenUsed="1"/>
+    <w:lsdException w:name="Body Text First Indent 2" w:semiHidden="1" w:unhideWhenUsed="1"/>
+    <w:lsdException w:name="Note Heading" w:semiHidden="1" w:unhideWhenUsed="1"/>
+    <w:lsdException w:name="Body Text 2" w:semiHidden="1" w:unhideWhenUsed="1"/>
+    <w:lsdException w:name="Body Text 3" w:semiHidden="1" w:unhideWhenUsed="1"/>
+    <w:lsdException w:name="Body Text Indent 2" w:semiHidden="1" w:unhideWhenUsed="1"/>
+    <w:lsdException w:name="Body Text Indent 3" w:semiHidden="1" w:unhideWhenUsed="1"/>
+    <w:lsdException w:name="Block Text" w:semiHidden="1" w:unhideWhenUsed="1"/>
+    <w:lsdException w:name="Hyperlink" w:semiHidden="1" w:unhideWhenUsed="1"/>
+    <w:lsdException w:name="FollowedHyperlink" w:semiHidden="1" w:unhideWhenUsed="1"/>
+    <w:lsdException w:name="Strong" w:uiPriority="22" w:qFormat="1"/>
+    <w:lsdException w:name="Emphasis" w:uiPriority="20" w:qFormat="1"/>
+    <w:lsdException w:name="Document Map" w:semiHidden="1" w:unhideWhenUsed="1"/>
+    <w:lsdException w:name="Plain Text" w:semiHidden="1" w:unhideWhenUsed="1"/>
+    <w:lsdException w:name="E-mail Signature" w:semiHidden="1" w:unhideWhenUsed="1"/>
+    <w:lsdException w:name="HTML Top of Form" w:semiHidden="1" w:unhideWhenUsed="1"/>
+    <w:lsdException w:name="HTML Bottom of Form" w:semiHidden="1" w:unhideWhenUsed="1"/>
+    <w:lsdException w:name="Normal (Web)" w:semiHidden="1" w:unhideWhenUsed="1"/>
+    <w:lsdException w:name="HTML Acronym" w:semiHidden="1" w:unhideWhenUsed="1"/>
+    <w:lsdException w:name="HTML Address" w:semiHidden="1" w:unhideWhenUsed="1"/>
+    <w:lsdException w:name="HTML Cite" w:semiHidden="1" w:unhideWhenUsed="1"/>
+    <w:lsdException w:name="HTML Code" w:semiHidden="1" w:unhideWhenUsed="1"/>
+    <w:lsdException w:name="HTML Definition" w:semiHidden="1" w:unhideWhenUsed="1"/>
+    <w:lsdException w:name="HTML Keyboard" w:semiHidden="1" w:unhideWhenUsed="1"/>
+    <w:lsdException w:name="HTML Preformatted" w:semiHidden="1" w:unhideWhenUsed="1"/>
+    <w:lsdException w:name="HTML Sample" w:semiHidden="1" w:unhideWhenUsed="1"/>
+    <w:lsdException w:name="HTML Typewriter" w:semiHidden="1" w:unhideWhenUsed="1"/>
+    <w:lsdException w:name="HTML Variable" w:semiHidden="1" w:unhideWhenUsed="1"/>
+    <w:lsdException w:name="Normal Table" w:semiHidden="1" w:unhideWhenUsed="1"/>
+    <w:lsdException w:name="annotation subject" w:semiHidden="1" w:unhideWhenUsed="1"/>
+    <w:lsdException w:name="No List" w:semiHidden="1" w:unhideWhenUsed="1"/>
+    <w:lsdException w:name="Outline List 1" w:semiHidden="1" w:unhideWhenUsed="1"/>
+    <w:lsdException w:name="Outline List 2" w:semiHidden="1" w:unhideWhenUsed="1"/>
+    <w:lsdException w:name="Outline List 3" w:semiHidden="1" w:unhideWhenUsed="1"/>
+    <w:lsdException w:name="Table Simple 1" w:semiHidden="1" w:unhideWhenUsed="1"/>
+    <w:lsdException w:name="Table Simple 2" w:semiHidden="1" w:unhideWhenUsed="1"/>
+    <w:lsdException w:name="Table Simple 3" w:semiHidden="1" w:unhideWhenUsed="1"/>
+    <w:lsdException w:name="Table Classic 1" w:semiHidden="1" w:unhideWhenUsed="1"/>
+    <w:lsdException w:name="Table Classic 2" w:semiHidden="1" w:unhideWhenUsed="1"/>
+    <w:lsdException w:name="Table Classic 3" w:semiHidden="1" w:unhideWhenUsed="1"/>
+    <w:lsdException w:name="Table Classic 4" w:semiHidden="1" w:unhideWhenUsed="1"/>
+    <w:lsdException w:name="Table Colorful 1" w:semiHidden="1" w:unhideWhenUsed="1"/>
+    <w:lsdException w:name="Table Colorful 2" w:semiHidden="1" w:unhideWhenUsed="1"/>
+    <w:lsdException w:name="Table Colorful 3" w:semiHidden="1" w:unhideWhenUsed="1"/>
+    <w:lsdException w:name="Table Columns 1" w:semiHidden="1" w:unhideWhenUsed="1"/>
+    <w:lsdException w:name="Table Columns 2" w:semiHidden="1" w:unhideWhenUsed="1"/>
+    <w:lsdException w:name="Table Columns 3" w:semiHidden="1" w:unhideWhenUsed="1"/>
+    <w:lsdException w:name="Table Columns 4" w:semiHidden="1" w:unhideWhenUsed="1"/>
+    <w:lsdException w:name="Table Columns 5" w:semiHidden="1" w:unhideWhenUsed="1"/>
+    <w:lsdException w:name="Table Grid 1" w:semiHidden="1" w:unhideWhenUsed="1"/>
+    <w:lsdException w:name="Table Grid 2" w:semiHidden="1" w:unhideWhenUsed="1"/>
+    <w:lsdException w:name="Table Grid 3" w:semiHidden="1" w:unhideWhenUsed="1"/>
+    <w:lsdException w:name="Table Grid 4" w:semiHidden="1" w:unhideWhenUsed="1"/>
+    <w:lsdException w:name="Table Grid 5" w:semiHidden="1" w:unhideWhenUsed="1"/>
+    <w:lsdException w:name="Table Grid 6" w:semiHidden="1" w:unhideWhenUsed="1"/>
+    <w:lsdException w:name="Table Grid 7" w:semiHidden="1" w:unhideWhenUsed="1"/>
+    <w:lsdException w:name="Table Grid 8" w:semiHidden="1" w:unhideWhenUsed="1"/>
+    <w:lsdException w:name="Table List 1" w:semiHidden="1" w:unhideWhenUsed="1"/>
+    <w:lsdException w:name="Table List 2" w:semiHidden="1" w:unhideWhenUsed="1"/>
+    <w:lsdException w:name="Table List 3" w:semiHidden="1" w:unhideWhenUsed="1"/>
+    <w:lsdException w:name="Table List 4" w:semiHidden="1" w:unhideWhenUsed="1"/>
+    <w:lsdException w:name="Table List 5" w:semiHidden="1" w:unhideWhenUsed="1"/>
+    <w:lsdException w:name="Table List 6" w:semiHidden="1" w:unhideWhenUsed="1"/>
+    <w:lsdException w:name="Table List 7" w:semiHidden="1" w:unhideWhenUsed="1"/>
+    <w:lsdException w:name="Table List 8" w:semiHidden="1" w:unhideWhenUsed="1"/>
+    <w:lsdException w:name="Table 3D effects 1" w:semiHidden="1" w:unhideWhenUsed="1"/>
+    <w:lsdException w:name="Table 3D effects 2" w:semiHidden="1" w:unhideWhenUsed="1"/>
+    <w:lsdException w:name="Table 3D effects 3" w:semiHidden="1" w:unhideWhenUsed="1"/>
+    <w:lsdException w:name="Table Contemporary" w:semiHidden="1" w:unhideWhenUsed="1"/>
+    <w:lsdException w:name="Table Elegant" w:semiHidden="1" w:unhideWhenUsed="1"/>
+    <w:lsdException w:name="Table Professional" w:semiHidden="1" w:unhideWhenUsed="1"/>
+    <w:lsdException w:name="Table Subtle 1" w:semiHidden="1" w:unhideWhenUsed="1"/>
+    <w:lsdException w:name="Table Subtle 2" w:semiHidden="1" w:unhideWhenUsed="1"/>
+    <w:lsdException w:name="Table Web 1" w:semiHidden="1" w:unhideWhenUsed="1"/>
+    <w:lsdException w:name="Table Web 2" w:semiHidden="1" w:unhideWhenUsed="1"/>
+    <w:lsdException w:name="Table Web 3" w:semiHidden="1" w:unhideWhenUsed="1"/>
+    <w:lsdException w:name="Balloon Text" w:semiHidden="1" w:unhideWhenUsed="1"/>
+    <w:lsdException w:name="Table Grid" w:semiHidden="1" w:uiPriority="39" w:unhideWhenUsed="1"/>
+    <w:lsdException w:name="Table Theme" w:semiHidden="1" w:unhideWhenUsed="1"/>
+    <w:lsdException w:name="Placeholder Text" w:semiHidden="1"/>
+    <w:lsdException w:name="No Spacing" w:uiPriority="1" w:qFormat="1"/>
+    <w:lsdException w:name="Light Shading" w:uiPriority="60"/>
+    <w:lsdException w:name="Light List" w:uiPriority="61"/>
+    <w:lsdException w:name="Light Grid" w:uiPriority="62"/>
+    <w:lsdException w:name="Medium Shading 1" w:uiPriority="63"/>
+    <w:lsdException w:name="Medium Shading 2" w:uiPriority="64"/>
+    <w:lsdException w:name="Medium List 1" w:uiPriority="65"/>
+    <w:lsdException w:name="Medium List 2" w:uiPriority="66"/>
+    <w:lsdException w:name="Medium Grid 1" w:uiPriority="67"/>
+    <w:lsdException w:name="Medium Grid 2" w:uiPriority="68"/>
+    <w:lsdException w:name="Medium Grid 3" w:uiPriority="69"/>
+    <w:lsdException w:name="Dark List" w:uiPriority="70"/>
+    <w:lsdException w:name="Colorful Shading" w:uiPriority="71"/>
+    <w:lsdException w:name="Colorful List" w:uiPriority="72"/>
+    <w:lsdException w:name="Colorful Grid" w:uiPriority="73"/>
+    <w:lsdException w:name="Light Shading Accent 1" w:uiPriority="60"/>
+    <w:lsdException w:name="Light List Accent 1" w:uiPriority="61"/>
+    <w:lsdException w:name="Light Grid Accent 1" w:uiPriority="62"/>
+    <w:lsdException w:name="Medium Shading 1 Accent 1" w:uiPriority="63"/>
+    <w:lsdException w:name="Medium Shading 2 Accent 1" w:uiPriority="64"/>
+    <w:lsdException w:name="Medium List 1 Accent 1" w:uiPriority="65"/>
+    <w:lsdException w:name="Revision" w:semiHidden="1"/>
+    <w:lsdException w:name="List Paragraph" w:uiPriority="34" w:qFormat="1"/>
+    <w:lsdException w:name="Quote" w:uiPriority="29" w:qFormat="1"/>
+    <w:lsdException w:name="Intense Quote" w:uiPriority="30" w:qFormat="1"/>
+    <w:lsdException w:name="Medium List 2 Accent 1" w:uiPriority="66"/>
+    <w:lsdException w:name="Medium Grid 1 Accent 1" w:uiPriority="67"/>
+    <w:lsdException w:name="Medium Grid 2 Accent 1" w:uiPriority="68"/>
+    <w:lsdException w:name="Medium Grid 3 Accent 1" w:uiPriority="69"/>
+    <w:lsdException w:name="Dark List Accent 1" w:uiPriority="70"/>
+    <w:lsdException w:name="Colorful Shading Accent 1" w:uiPriority="71"/>
+    <w:lsdException w:name="Colorful List Accent 1" w:uiPriority="72"/>
+    <w:lsdException w:name="Colorful Grid Accent 1" w:uiPriority="73"/>
+    <w:lsdException w:name="Light Shading Accent 2" w:uiPriority="60"/>
+    <w:lsdException w:name="Light List Accent 2" w:uiPriority="61"/>
+    <w:lsdException w:name="Light Grid Accent 2" w:uiPriority="62"/>
+    <w:lsdException w:name="Medium Shading 1 Accent 2" w:uiPriority="63"/>
+    <w:lsdException w:name="Medium Shading 2 Accent 2" w:uiPriority="64"/>
+    <w:lsdException w:name="Medium List 1 Accent 2" w:uiPriority="65"/>
+    <w:lsdException w:name="Medium List 2 Accent 2" w:uiPriority="66"/>
+    <w:lsdException w:name="Medium Grid 1 Accent 2" w:uiPriority="67"/>
+    <w:lsdException w:name="Medium Grid 2 Accent 2" w:uiPriority="68"/>
+    <w:lsdException w:name="Medium Grid 3 Accent 2" w:uiPriority="69"/>
+    <w:lsdException w:name="Dark List Accent 2" w:uiPriority="70"/>
+    <w:lsdException w:name="Colorful Shading Accent 2" w:uiPriority="71"/>
+    <w:lsdException w:name="Colorful List Accent 2" w:uiPriority="72"/>
+    <w:lsdException w:name="Colorful Grid Accent 2" w:uiPriority="73"/>
+    <w:lsdException w:name="Light Shading Accent 3" w:uiPriority="60"/>
+    <w:lsdException w:name="Light List Accent 3" w:uiPriority="61"/>
+    <w:lsdException w:name="Light Grid Accent 3" w:uiPriority="62"/>
+    <w:lsdException w:name="Medium Shading 1 Accent 3" w:uiPriority="63"/>
+    <w:lsdException w:name="Medium Shading 2 Accent 3" w:uiPriority="64"/>
+    <w:lsdException w:name="Medium List 1 Accent 3" w:uiPriority="65"/>
+    <w:lsdException w:name="Medium List 2 Accent 3" w:uiPriority="66"/>
+    <w:lsdException w:name="Medium Grid 1 Accent 3" w:uiPriority="67"/>
+    <w:lsdException w:name="Medium Grid 2 Accent 3" w:uiPriority="68"/>
+    <w:lsdException w:name="Medium Grid 3 Accent 3" w:uiPriority="69"/>
+    <w:lsdException w:name="Dark List Accent 3" w:uiPriority="70"/>
+    <w:lsdException w:name="Colorful Shading Accent 3" w:uiPriority="71"/>
+    <w:lsdException w:name="Colorful List Accent 3" w:uiPriority="72"/>
+    <w:lsdException w:name="Colorful Grid Accent 3" w:uiPriority="73"/>
+    <w:lsdException w:name="Light Shading Accent 4" w:uiPriority="60"/>
+    <w:lsdException w:name="Light List Accent 4" w:uiPriority="61"/>
+    <w:lsdException w:name="Light Grid Accent 4" w:uiPriority="62"/>
+    <w:lsdException w:name="Medium Shading 1 Accent 4" w:uiPriority="63"/>
+    <w:lsdException w:name="Medium Shading 2 Accent 4" w:uiPriority="64"/>
+    <w:lsdException w:name="Medium List 1 Accent 4" w:uiPriority="65"/>
+    <w:lsdException w:name="Medium List 2 Accent 4" w:uiPriority="66"/>
+    <w:lsdException w:name="Medium Grid 1 Accent 4" w:uiPriority="67"/>
+    <w:lsdException w:name="Medium Grid 2 Accent 4" w:uiPriority="68"/>
+    <w:lsdException w:name="Medium Grid 3 Accent 4" w:uiPriority="69"/>
+    <w:lsdException w:name="Dark List Accent 4" w:uiPriority="70"/>
+    <w:lsdException w:name="Colorful Shading Accent 4" w:uiPriority="71"/>
+    <w:lsdException w:name="Colorful List Accent 4" w:uiPriority="72"/>
+    <w:lsdException w:name="Colorful Grid Accent 4" w:uiPriority="73"/>
+    <w:lsdException w:name="Light Shading Accent 5" w:uiPriority="60"/>
+    <w:lsdException w:name="Light List Accent 5" w:uiPriority="61"/>
+    <w:lsdException w:name="Light Grid Accent 5" w:uiPriority="62"/>
+    <w:lsdException w:name="Medium Shading 1 Accent 5" w:uiPriority="63"/>
+    <w:lsdException w:name="Medium Shading 2 Accent 5" w:uiPriority="64"/>
+    <w:lsdException w:name="Medium List 1 Accent 5" w:uiPriority="65"/>
+    <w:lsdException w:name="Medium List 2 Accent 5" w:uiPriority="66"/>
+    <w:lsdException w:name="Medium Grid 1 Accent 5" w:uiPriority="67"/>
+    <w:lsdException w:name="Medium Grid 2 Accent 5" w:uiPriority="68"/>
+    <w:lsdException w:name="Medium Grid 3 Accent 5" w:uiPriority="69"/>
+    <w:lsdException w:name="Dark List Accent 5" w:uiPriority="70"/>
+    <w:lsdException w:name="Colorful Shading Accent 5" w:uiPriority="71"/>
+    <w:lsdException w:name="Colorful List Accent 5" w:uiPriority="72"/>
+    <w:lsdException w:name="Colorful Grid Accent 5" w:uiPriority="73"/>
+    <w:lsdException w:name="Light Shading Accent 6" w:uiPriority="60"/>
+    <w:lsdException w:name="Light List Accent 6" w:uiPriority="61"/>
+    <w:lsdException w:name="Light Grid Accent 6" w:uiPriority="62"/>
+    <w:lsdException w:name="Medium Shading 1 Accent 6" w:uiPriority="63"/>
+    <w:lsdException w:name="Medium Shading 2 Accent 6" w:uiPriority="64"/>
+    <w:lsdException w:name="Medium List 1 Accent 6" w:uiPriority="65"/>
+    <w:lsdException w:name="Medium List 2 Accent 6" w:uiPriority="66"/>
+    <w:lsdException w:name="Medium Grid 1 Accent 6" w:uiPriority="67"/>
+    <w:lsdException w:name="Medium Grid 2 Accent 6" w:uiPriority="68"/>
+    <w:lsdException w:name="Medium Grid 3 Accent 6" w:uiPriority="69"/>
+    <w:lsdException w:name="Dark List Accent 6" w:uiPriority="70"/>
+    <w:lsdException w:name="Colorful Shading Accent 6" w:uiPriority="71"/>
+    <w:lsdException w:name="Colorful List Accent 6" w:uiPriority="72"/>
+    <w:lsdException w:name="Colorful Grid Accent 6" w:uiPriority="73"/>
+    <w:lsdException w:name="Subtle Emphasis" w:uiPriority="19" w:qFormat="1"/>
+    <w:lsdException w:name="Intense Emphasis" w:uiPriority="21" w:qFormat="1"/>
+    <w:lsdException w:name="Subtle Reference" w:uiPriority="31" w:qFormat="1"/>
+    <w:lsdException w:name="Intense Reference" w:uiPriority="32" w:qFormat="1"/>
+    <w:lsdException w:name="Book Title" w:uiPriority="33" w:qFormat="1"/>
+    <w:lsdException w:name="Bibliography" w:semiHidden="1" w:uiPriority="37" w:unhideWhenUsed="1"/>
+    <w:lsdException w:name="TOC Heading" w:semiHidden="1" w:uiPriority="39" w:unhideWhenUsed="1" w:qFormat="1"/>
+    <w:lsdException w:name="Plain Table 1" w:uiPriority="41"/>
+    <w:lsdException w:name="Plain Table 2" w:uiPriority="42"/>
+    <w:lsdException w:name="Plain Table 3" w:uiPriority="43"/>
+    <w:lsdException w:name="Plain Table 4" w:uiPriority="44"/>
+    <w:lsdException w:name="Plain Table 5" w:uiPriority="45"/>
+    <w:lsdException w:name="Grid Table Light" w:uiPriority="40"/>
+    <w:lsdException w:name="Grid Table 1 Light" w:uiPriority="46"/>
+    <w:lsdException w:name="Grid Table 2" w:uiPriority="47"/>
+    <w:lsdException w:name="Grid Table 3" w:uiPriority="48"/>
+    <w:lsdException w:name="Grid Table 4" w:uiPriority="49"/>
+    <w:lsdException w:name="Grid Table 5 Dark" w:uiPriority="50"/>
+    <w:lsdException w:name="Grid Table 6 Colorful" w:uiPriority="51"/>
+    <w:lsdException w:name="Grid Table 7 Colorful" w:uiPriority="52"/>
+    <w:lsdException w:name="Grid Table 1 Light Accent 1" w:uiPriority="46"/>
+    <w:lsdException w:name="Grid Table 2 Accent 1" w:uiPriority="47"/>
+    <w:lsdException w:name="Grid Table 3 Accent 1" w:uiPriority="48"/>
+    <w:lsdException w:name="Grid Table 4 Accent 1" w:uiPriority="49"/>
+    <w:lsdException w:name="Grid Table 5 Dark Accent 1" w:uiPriority="50"/>
+    <w:lsdException w:name="Grid Table 6 Colorful Accent 1" w:uiPriority="51"/>
+    <w:lsdException w:name="Grid Table 7 Colorful Accent 1" w:uiPriority="52"/>
+    <w:lsdException w:name="Grid Table 1 Light Accent 2" w:uiPriority="46"/>
+    <w:lsdException w:name="Grid Table 2 Accent 2" w:uiPriority="47"/>
+    <w:lsdException w:name="Grid Table 3 Accent 2" w:uiPriority="48"/>
+    <w:lsdException w:name="Grid Table 4 Accent 2" w:uiPriority="49"/>
+    <w:lsdException w:name="Grid Table 5 Dark Accent 2" w:uiPriority="50"/>
+    <w:lsdException w:name="Grid Table 6 Colorful Accent 2" w:uiPriority="51"/>
+    <w:lsdException w:name="Grid Table 7 Colorful Accent 2" w:uiPriority="52"/>
+    <w:lsdException w:name="Grid Table 1 Light Accent 3" w:uiPriority="46"/>
+    <w:lsdException w:name="Grid Table 2 Accent 3" w:uiPriority="47"/>
+    <w:lsdException w:name="Grid Table 3 Accent 3" w:uiPriority="48"/>
+    <w:lsdException w:name="Grid Table 4 Accent 3" w:uiPriority="49"/>
+    <w:lsdException w:name="Grid Table 5 Dark Accent 3" w:uiPriority="50"/>
+    <w:lsdException w:name="Grid Table 6 Colorful Accent 3" w:uiPriority="51"/>
+    <w:lsdException w:name="Grid Table 7 Colorful Accent 3" w:uiPriority="52"/>
+    <w:lsdException w:name="Grid Table 1 Light Accent 4" w:uiPriority="46"/>
+    <w:lsdException w:name="Grid Table 2 Accent 4" w:uiPriority="47"/>
+    <w:lsdException w:name="Grid Table 3 Accent 4" w:uiPriority="48"/>
+    <w:lsdException w:name="Grid Table 4 Accent 4" w:uiPriority="49"/>
+    <w:lsdException w:name="Grid Table 5 Dark Accent 4" w:uiPriority="50"/>
+    <w:lsdException w:name="Grid Table 6 Colorful Accent 4" w:uiPriority="51"/>
+    <w:lsdException w:name="Grid Table 7 Colorful Accent 4" w:uiPriority="52"/>
+    <w:lsdException w:name="Grid Table 1 Light Accent 5" w:uiPriority="46"/>
+    <w:lsdException w:name="Grid Table 2 Accent 5" w:uiPriority="47"/>
+    <w:lsdException w:name="Grid Table 3 Accent 5" w:uiPriority="48"/>
+    <w:lsdException w:name="Grid Table 4 Accent 5" w:uiPriority="49"/>
+    <w:lsdException w:name="Grid Table 5 Dark Accent 5" w:uiPriority="50"/>
+    <w:lsdException w:name="Grid Table 6 Colorful Accent 5" w:uiPriority="51"/>
+    <w:lsdException w:name="Grid Table 7 Colorful Accent 5" w:uiPriority="52"/>
+    <w:lsdException w:name="Grid Table 1 Light Accent 6" w:uiPriority="46"/>
+    <w:lsdException w:name="Grid Table 2 Accent 6" w:uiPriority="47"/>
+    <w:lsdException w:name="Grid Table 3 Accent 6" w:uiPriority="48"/>
+    <w:lsdException w:name="Grid Table 4 Accent 6" w:uiPriority="49"/>
+    <w:lsdException w:name="Grid Table 5 Dark Accent 6" w:uiPriority="50"/>
+    <w:lsdException w:name="Grid Table 6 Colorful Accent 6" w:uiPriority="51"/>
+    <w:lsdException w:name="Grid Table 7 Colorful Accent 6" w:uiPriority="52"/>
+    <w:lsdException w:name="List Table 1 Light" w:uiPriority="46"/>
+    <w:lsdException w:name="List Table 2" w:uiPriority="47"/>
+    <w:lsdException w:name="List Table 3" w:uiPriority="48"/>
+    <w:lsdException w:name="List Table 4" w:uiPriority="49"/>
+    <w:lsdException w:name="List Table 5 Dark" w:uiPriority="50"/>
+    <w:lsdException w:name="List Table 6 Colorful" w:uiPriority="51"/>
+    <w:lsdException w:name="List Table 7 Colorful" w:uiPriority="52"/>
+    <w:lsdException w:name="List Table 1 Light Accent 1" w:uiPriority="46"/>
+    <w:lsdException w:name="List Table 2 Accent 1" w:uiPriority="47"/>
+    <w:lsdException w:name="List Table 3 Accent 1" w:uiPriority="48"/>
+    <w:lsdException w:name="List Table 4 Accent 1" w:uiPriority="49"/>
+    <w:lsdException w:name="List Table 5 Dark Accent 1" w:uiPriority="50"/>
+    <w:lsdException w:name="List Table 6 Colorful Accent 1" w:uiPriority="51"/>
+    <w:lsdException w:name="List Table 7 Colorful Accent 1" w:uiPriority="52"/>
+    <w:lsdException w:name="List Table 1 Light Accent 2" w:uiPriority="46"/>
+    <w:lsdException w:name="List Table 2 Accent 2" w:uiPriority="47"/>
+    <w:lsdException w:name="List Table 3 Accent 2" w:uiPriority="48"/>
+    <w:lsdException w:name="List Table 4 Accent 2" w:uiPriority="49"/>
+    <w:lsdException w:name="List Table 5 Dark Accent 2" w:uiPriority="50"/>
+    <w:lsdException w:name="List Table 6 Colorful Accent 2" w:uiPriority="51"/>
+    <w:lsdException w:name="List Table 7 Colorful Accent 2" w:uiPriority="52"/>
+    <w:lsdException w:name="List Table 1 Light Accent 3" w:uiPriority="46"/>
+    <w:lsdException w:name="List Table 2 Accent 3" w:uiPriority="47"/>
+    <w:lsdException w:name="List Table 3 Accent 3" w:uiPriority="48"/>
+    <w:lsdException w:name="List Table 4 Accent 3" w:uiPriority="49"/>
+    <w:lsdException w:name="List Table 5 Dark Accent 3" w:uiPriority="50"/>
+    <w:lsdException w:name="List Table 6 Colorful Accent 3" w:uiPriority="51"/>
+    <w:lsdException w:name="List Table 7 Colorful Accent 3" w:uiPriority="52"/>
+    <w:lsdException w:name="List Table 1 Light Accent 4" w:uiPriority="46"/>
+    <w:lsdException w:name="List Table 2 Accent 4" w:uiPriority="47"/>
+    <w:lsdException w:name="List Table 3 Accent 4" w:uiPriority="48"/>
+    <w:lsdException w:name="List Table 4 Accent 4" w:uiPriority="49"/>
+    <w:lsdException w:name="List Table 5 Dark Accent 4" w:uiPriority="50"/>
+    <w:lsdException w:name="List Table 6 Colorful Accent 4" w:uiPriority="51"/>
+    <w:lsdException w:name="List Table 7 Colorful Accent 4" w:uiPriority="52"/>
+    <w:lsdException w:name="List Table 1 Light Accent 5" w:uiPriority="46"/>
+    <w:lsdException w:name="List Table 2 Accent 5" w:uiPriority="47"/>
+    <w:lsdException w:name="List Table 3 Accent 5" w:uiPriority="48"/>
+    <w:lsdException w:name="List Table 4 Accent 5" w:uiPriority="49"/>
+    <w:lsdException w:name="List Table 5 Dark Accent 5" w:uiPriority="50"/>
+    <w:lsdException w:name="List Table 6 Colorful Accent 5" w:uiPriority="51"/>
+    <w:lsdException w:name="List Table 7 Colorful Accent 5" w:uiPriority="52"/>
+    <w:lsdException w:name="List Table 1 Light Accent 6" w:uiPriority="46"/>
+    <w:lsdException w:name="List Table 2 Accent 6" w:uiPriority="47"/>
+    <w:lsdException w:name="List Table 3 Accent 6" w:uiPriority="48"/>
+    <w:lsdException w:name="List Table 4 Accent 6" w:uiPriority="49"/>
+    <w:lsdException w:name="List Table 5 Dark Accent 6" w:uiPriority="50"/>
+    <w:lsdException w:name="List Table 6 Colorful Accent 6" w:uiPriority="51"/>
+    <w:lsdException w:name="List Table 7 Colorful Accent 6" w:uiPriority="52"/>
+    <w:lsdException w:name="Mention" w:semiHidden="1" w:unhideWhenUsed="1"/>
+    <w:lsdException w:name="Smart Hyperlink" w:semiHidden="1" w:unhideWhenUsed="1"/>
+    <w:lsdException w:name="Hashtag" w:semiHidden="1" w:unhideWhenUsed="1"/>
+    <w:lsdException w:name="Unresolved Mention" w:semiHidden="1" w:unhideWhenUsed="1"/>
+    <w:lsdException w:name="Smart Link" w:semiHidden="1" w:unhideWhenUsed="1"/>
   </w:latentStyles>
   <w:style w:type="paragraph" w:default="1" w:styleId="Normal">
     <w:name w:val="Normal"/>
@@ -19051,520 +18554,8 @@
 </w:styles>
 </file>
 
-<file path=word/stylesWithEffects.xml><?xml version="1.0" encoding="utf-8"?>
-<w:styles xmlns:wpc="http://schemas.microsoft.com/office/word/2010/wordprocessingCanvas" xmlns:mc="http://schemas.openxmlformats.org/markup-compatibility/2006" xmlns:o="urn:schemas-microsoft-com:office:office" xmlns:r="http://schemas.openxmlformats.org/officeDocument/2006/relationships" xmlns:m="http://schemas.openxmlformats.org/officeDocument/2006/math" xmlns:v="urn:schemas-microsoft-com:vml" xmlns:wp14="http://schemas.microsoft.com/office/word/2010/wordprocessingDrawing" xmlns:wp="http://schemas.openxmlformats.org/drawingml/2006/wordprocessingDrawing" xmlns:w10="urn:schemas-microsoft-com:office:word" xmlns:w="http://schemas.openxmlformats.org/wordprocessingml/2006/main" xmlns:w14="http://schemas.microsoft.com/office/word/2010/wordml" xmlns:wpg="http://schemas.microsoft.com/office/word/2010/wordprocessingGroup" xmlns:wpi="http://schemas.microsoft.com/office/word/2010/wordprocessingInk" xmlns:wne="http://schemas.microsoft.com/office/word/2006/wordml" xmlns:wps="http://schemas.microsoft.com/office/word/2010/wordprocessingShape" mc:Ignorable="w14 wp14">
-  <w:docDefaults>
-    <w:rPrDefault>
-      <w:rPr>
-        <w:rFonts w:asciiTheme="minorHAnsi" w:eastAsiaTheme="minorHAnsi" w:hAnsiTheme="minorHAnsi" w:cstheme="minorBidi"/>
-        <w:sz w:val="22"/>
-        <w:szCs w:val="22"/>
-        <w:lang w:val="es-ES" w:eastAsia="en-US" w:bidi="ar-SA"/>
-      </w:rPr>
-    </w:rPrDefault>
-    <w:pPrDefault>
-      <w:pPr>
-        <w:spacing w:after="160" w:line="259" w:lineRule="auto"/>
-      </w:pPr>
-    </w:pPrDefault>
-  </w:docDefaults>
-  <w:latentStyles w:defLockedState="0" w:defUIPriority="99" w:defSemiHidden="1" w:defUnhideWhenUsed="1" w:defQFormat="0" w:count="267">
-    <w:lsdException w:name="Normal" w:semiHidden="0" w:uiPriority="0" w:unhideWhenUsed="0" w:qFormat="1"/>
-    <w:lsdException w:name="heading 1" w:semiHidden="0" w:uiPriority="9" w:unhideWhenUsed="0" w:qFormat="1"/>
-    <w:lsdException w:name="heading 2" w:uiPriority="9" w:qFormat="1"/>
-    <w:lsdException w:name="heading 3" w:uiPriority="9" w:qFormat="1"/>
-    <w:lsdException w:name="heading 4" w:uiPriority="9" w:qFormat="1"/>
-    <w:lsdException w:name="heading 5" w:uiPriority="9" w:qFormat="1"/>
-    <w:lsdException w:name="heading 6" w:uiPriority="9" w:qFormat="1"/>
-    <w:lsdException w:name="heading 7" w:uiPriority="9" w:qFormat="1"/>
-    <w:lsdException w:name="heading 8" w:uiPriority="9" w:qFormat="1"/>
-    <w:lsdException w:name="heading 9" w:uiPriority="9" w:qFormat="1"/>
-    <w:lsdException w:name="toc 1" w:uiPriority="39"/>
-    <w:lsdException w:name="toc 2" w:uiPriority="39"/>
-    <w:lsdException w:name="toc 3" w:uiPriority="39"/>
-    <w:lsdException w:name="toc 4" w:uiPriority="39"/>
-    <w:lsdException w:name="toc 5" w:uiPriority="39"/>
-    <w:lsdException w:name="toc 6" w:uiPriority="39"/>
-    <w:lsdException w:name="toc 7" w:uiPriority="39"/>
-    <w:lsdException w:name="toc 8" w:uiPriority="39"/>
-    <w:lsdException w:name="toc 9" w:uiPriority="39"/>
-    <w:lsdException w:name="caption" w:uiPriority="35" w:qFormat="1"/>
-    <w:lsdException w:name="Title" w:semiHidden="0" w:uiPriority="10" w:unhideWhenUsed="0" w:qFormat="1"/>
-    <w:lsdException w:name="Default Paragraph Font" w:uiPriority="1"/>
-    <w:lsdException w:name="Subtitle" w:semiHidden="0" w:uiPriority="11" w:unhideWhenUsed="0" w:qFormat="1"/>
-    <w:lsdException w:name="Strong" w:semiHidden="0" w:uiPriority="22" w:unhideWhenUsed="0" w:qFormat="1"/>
-    <w:lsdException w:name="Emphasis" w:semiHidden="0" w:uiPriority="20" w:unhideWhenUsed="0" w:qFormat="1"/>
-    <w:lsdException w:name="Table Grid" w:uiPriority="39"/>
-    <w:lsdException w:name="Placeholder Text" w:unhideWhenUsed="0"/>
-    <w:lsdException w:name="No Spacing" w:semiHidden="0" w:uiPriority="1" w:unhideWhenUsed="0" w:qFormat="1"/>
-    <w:lsdException w:name="Light Shading" w:semiHidden="0" w:uiPriority="60" w:unhideWhenUsed="0"/>
-    <w:lsdException w:name="Light List" w:semiHidden="0" w:uiPriority="61" w:unhideWhenUsed="0"/>
-    <w:lsdException w:name="Light Grid" w:semiHidden="0" w:uiPriority="62" w:unhideWhenUsed="0"/>
-    <w:lsdException w:name="Medium Shading 1" w:semiHidden="0" w:uiPriority="63" w:unhideWhenUsed="0"/>
-    <w:lsdException w:name="Medium Shading 2" w:semiHidden="0" w:uiPriority="64" w:unhideWhenUsed="0"/>
-    <w:lsdException w:name="Medium List 1" w:semiHidden="0" w:uiPriority="65" w:unhideWhenUsed="0"/>
-    <w:lsdException w:name="Medium List 2" w:semiHidden="0" w:uiPriority="66" w:unhideWhenUsed="0"/>
-    <w:lsdException w:name="Medium Grid 1" w:semiHidden="0" w:uiPriority="67" w:unhideWhenUsed="0"/>
-    <w:lsdException w:name="Medium Grid 2" w:semiHidden="0" w:uiPriority="68" w:unhideWhenUsed="0"/>
-    <w:lsdException w:name="Medium Grid 3" w:semiHidden="0" w:uiPriority="69" w:unhideWhenUsed="0"/>
-    <w:lsdException w:name="Dark List" w:semiHidden="0" w:uiPriority="70" w:unhideWhenUsed="0"/>
-    <w:lsdException w:name="Colorful Shading" w:semiHidden="0" w:uiPriority="71" w:unhideWhenUsed="0"/>
-    <w:lsdException w:name="Colorful List" w:semiHidden="0" w:uiPriority="72" w:unhideWhenUsed="0"/>
-    <w:lsdException w:name="Colorful Grid" w:semiHidden="0" w:uiPriority="73" w:unhideWhenUsed="0"/>
-    <w:lsdException w:name="Light Shading Accent 1" w:semiHidden="0" w:uiPriority="60" w:unhideWhenUsed="0"/>
-    <w:lsdException w:name="Light List Accent 1" w:semiHidden="0" w:uiPriority="61" w:unhideWhenUsed="0"/>
-    <w:lsdException w:name="Light Grid Accent 1" w:semiHidden="0" w:uiPriority="62" w:unhideWhenUsed="0"/>
-    <w:lsdException w:name="Medium Shading 1 Accent 1" w:semiHidden="0" w:uiPriority="63" w:unhideWhenUsed="0"/>
-    <w:lsdException w:name="Medium Shading 2 Accent 1" w:semiHidden="0" w:uiPriority="64" w:unhideWhenUsed="0"/>
-    <w:lsdException w:name="Medium List 1 Accent 1" w:semiHidden="0" w:uiPriority="65" w:unhideWhenUsed="0"/>
-    <w:lsdException w:name="Revision" w:unhideWhenUsed="0"/>
-    <w:lsdException w:name="List Paragraph" w:semiHidden="0" w:uiPriority="34" w:unhideWhenUsed="0" w:qFormat="1"/>
-    <w:lsdException w:name="Quote" w:semiHidden="0" w:uiPriority="29" w:unhideWhenUsed="0" w:qFormat="1"/>
-    <w:lsdException w:name="Intense Quote" w:semiHidden="0" w:uiPriority="30" w:unhideWhenUsed="0" w:qFormat="1"/>
-    <w:lsdException w:name="Medium List 2 Accent 1" w:semiHidden="0" w:uiPriority="66" w:unhideWhenUsed="0"/>
-    <w:lsdException w:name="Medium Grid 1 Accent 1" w:semiHidden="0" w:uiPriority="67" w:unhideWhenUsed="0"/>
-    <w:lsdException w:name="Medium Grid 2 Accent 1" w:semiHidden="0" w:uiPriority="68" w:unhideWhenUsed="0"/>
-    <w:lsdException w:name="Medium Grid 3 Accent 1" w:semiHidden="0" w:uiPriority="69" w:unhideWhenUsed="0"/>
-    <w:lsdException w:name="Dark List Accent 1" w:semiHidden="0" w:uiPriority="70" w:unhideWhenUsed="0"/>
-    <w:lsdException w:name="Colorful Shading Accent 1" w:semiHidden="0" w:uiPriority="71" w:unhideWhenUsed="0"/>
-    <w:lsdException w:name="Colorful List Accent 1" w:semiHidden="0" w:uiPriority="72" w:unhideWhenUsed="0"/>
-    <w:lsdException w:name="Colorful Grid Accent 1" w:semiHidden="0" w:uiPriority="73" w:unhideWhenUsed="0"/>
-    <w:lsdException w:name="Light Shading Accent 2" w:semiHidden="0" w:uiPriority="60" w:unhideWhenUsed="0"/>
-    <w:lsdException w:name="Light List Accent 2" w:semiHidden="0" w:uiPriority="61" w:unhideWhenUsed="0"/>
-    <w:lsdException w:name="Light Grid Accent 2" w:semiHidden="0" w:uiPriority="62" w:unhideWhenUsed="0"/>
-    <w:lsdException w:name="Medium Shading 1 Accent 2" w:semiHidden="0" w:uiPriority="63" w:unhideWhenUsed="0"/>
-    <w:lsdException w:name="Medium Shading 2 Accent 2" w:semiHidden="0" w:uiPriority="64" w:unhideWhenUsed="0"/>
-    <w:lsdException w:name="Medium List 1 Accent 2" w:semiHidden="0" w:uiPriority="65" w:unhideWhenUsed="0"/>
-    <w:lsdException w:name="Medium List 2 Accent 2" w:semiHidden="0" w:uiPriority="66" w:unhideWhenUsed="0"/>
-    <w:lsdException w:name="Medium Grid 1 Accent 2" w:semiHidden="0" w:uiPriority="67" w:unhideWhenUsed="0"/>
-    <w:lsdException w:name="Medium Grid 2 Accent 2" w:semiHidden="0" w:uiPriority="68" w:unhideWhenUsed="0"/>
-    <w:lsdException w:name="Medium Grid 3 Accent 2" w:semiHidden="0" w:uiPriority="69" w:unhideWhenUsed="0"/>
-    <w:lsdException w:name="Dark List Accent 2" w:semiHidden="0" w:uiPriority="70" w:unhideWhenUsed="0"/>
-    <w:lsdException w:name="Colorful Shading Accent 2" w:semiHidden="0" w:uiPriority="71" w:unhideWhenUsed="0"/>
-    <w:lsdException w:name="Colorful List Accent 2" w:semiHidden="0" w:uiPriority="72" w:unhideWhenUsed="0"/>
-    <w:lsdException w:name="Colorful Grid Accent 2" w:semiHidden="0" w:uiPriority="73" w:unhideWhenUsed="0"/>
-    <w:lsdException w:name="Light Shading Accent 3" w:semiHidden="0" w:uiPriority="60" w:unhideWhenUsed="0"/>
-    <w:lsdException w:name="Light List Accent 3" w:semiHidden="0" w:uiPriority="61" w:unhideWhenUsed="0"/>
-    <w:lsdException w:name="Light Grid Accent 3" w:semiHidden="0" w:uiPriority="62" w:unhideWhenUsed="0"/>
-    <w:lsdException w:name="Medium Shading 1 Accent 3" w:semiHidden="0" w:uiPriority="63" w:unhideWhenUsed="0"/>
-    <w:lsdException w:name="Medium Shading 2 Accent 3" w:semiHidden="0" w:uiPriority="64" w:unhideWhenUsed="0"/>
-    <w:lsdException w:name="Medium List 1 Accent 3" w:semiHidden="0" w:uiPriority="65" w:unhideWhenUsed="0"/>
-    <w:lsdException w:name="Medium List 2 Accent 3" w:semiHidden="0" w:uiPriority="66" w:unhideWhenUsed="0"/>
-    <w:lsdException w:name="Medium Grid 1 Accent 3" w:semiHidden="0" w:uiPriority="67" w:unhideWhenUsed="0"/>
-    <w:lsdException w:name="Medium Grid 2 Accent 3" w:semiHidden="0" w:uiPriority="68" w:unhideWhenUsed="0"/>
-    <w:lsdException w:name="Medium Grid 3 Accent 3" w:semiHidden="0" w:uiPriority="69" w:unhideWhenUsed="0"/>
-    <w:lsdException w:name="Dark List Accent 3" w:semiHidden="0" w:uiPriority="70" w:unhideWhenUsed="0"/>
-    <w:lsdException w:name="Colorful Shading Accent 3" w:semiHidden="0" w:uiPriority="71" w:unhideWhenUsed="0"/>
-    <w:lsdException w:name="Colorful List Accent 3" w:semiHidden="0" w:uiPriority="72" w:unhideWhenUsed="0"/>
-    <w:lsdException w:name="Colorful Grid Accent 3" w:semiHidden="0" w:uiPriority="73" w:unhideWhenUsed="0"/>
-    <w:lsdException w:name="Light Shading Accent 4" w:semiHidden="0" w:uiPriority="60" w:unhideWhenUsed="0"/>
-    <w:lsdException w:name="Light List Accent 4" w:semiHidden="0" w:uiPriority="61" w:unhideWhenUsed="0"/>
-    <w:lsdException w:name="Light Grid Accent 4" w:semiHidden="0" w:uiPriority="62" w:unhideWhenUsed="0"/>
-    <w:lsdException w:name="Medium Shading 1 Accent 4" w:semiHidden="0" w:uiPriority="63" w:unhideWhenUsed="0"/>
-    <w:lsdException w:name="Medium Shading 2 Accent 4" w:semiHidden="0" w:uiPriority="64" w:unhideWhenUsed="0"/>
-    <w:lsdException w:name="Medium List 1 Accent 4" w:semiHidden="0" w:uiPriority="65" w:unhideWhenUsed="0"/>
-    <w:lsdException w:name="Medium List 2 Accent 4" w:semiHidden="0" w:uiPriority="66" w:unhideWhenUsed="0"/>
-    <w:lsdException w:name="Medium Grid 1 Accent 4" w:semiHidden="0" w:uiPriority="67" w:unhideWhenUsed="0"/>
-    <w:lsdException w:name="Medium Grid 2 Accent 4" w:semiHidden="0" w:uiPriority="68" w:unhideWhenUsed="0"/>
-    <w:lsdException w:name="Medium Grid 3 Accent 4" w:semiHidden="0" w:uiPriority="69" w:unhideWhenUsed="0"/>
-    <w:lsdException w:name="Dark List Accent 4" w:semiHidden="0" w:uiPriority="70" w:unhideWhenUsed="0"/>
-    <w:lsdException w:name="Colorful Shading Accent 4" w:semiHidden="0" w:uiPriority="71" w:unhideWhenUsed="0"/>
-    <w:lsdException w:name="Colorful List Accent 4" w:semiHidden="0" w:uiPriority="72" w:unhideWhenUsed="0"/>
-    <w:lsdException w:name="Colorful Grid Accent 4" w:semiHidden="0" w:uiPriority="73" w:unhideWhenUsed="0"/>
-    <w:lsdException w:name="Light Shading Accent 5" w:semiHidden="0" w:uiPriority="60" w:unhideWhenUsed="0"/>
-    <w:lsdException w:name="Light List Accent 5" w:semiHidden="0" w:uiPriority="61" w:unhideWhenUsed="0"/>
-    <w:lsdException w:name="Light Grid Accent 5" w:semiHidden="0" w:uiPriority="62" w:unhideWhenUsed="0"/>
-    <w:lsdException w:name="Medium Shading 1 Accent 5" w:semiHidden="0" w:uiPriority="63" w:unhideWhenUsed="0"/>
-    <w:lsdException w:name="Medium Shading 2 Accent 5" w:semiHidden="0" w:uiPriority="64" w:unhideWhenUsed="0"/>
-    <w:lsdException w:name="Medium List 1 Accent 5" w:semiHidden="0" w:uiPriority="65" w:unhideWhenUsed="0"/>
-    <w:lsdException w:name="Medium List 2 Accent 5" w:semiHidden="0" w:uiPriority="66" w:unhideWhenUsed="0"/>
-    <w:lsdException w:name="Medium Grid 1 Accent 5" w:semiHidden="0" w:uiPriority="67" w:unhideWhenUsed="0"/>
-    <w:lsdException w:name="Medium Grid 2 Accent 5" w:semiHidden="0" w:uiPriority="68" w:unhideWhenUsed="0"/>
-    <w:lsdException w:name="Medium Grid 3 Accent 5" w:semiHidden="0" w:uiPriority="69" w:unhideWhenUsed="0"/>
-    <w:lsdException w:name="Dark List Accent 5" w:semiHidden="0" w:uiPriority="70" w:unhideWhenUsed="0"/>
-    <w:lsdException w:name="Colorful Shading Accent 5" w:semiHidden="0" w:uiPriority="71" w:unhideWhenUsed="0"/>
-    <w:lsdException w:name="Colorful List Accent 5" w:semiHidden="0" w:uiPriority="72" w:unhideWhenUsed="0"/>
-    <w:lsdException w:name="Colorful Grid Accent 5" w:semiHidden="0" w:uiPriority="73" w:unhideWhenUsed="0"/>
-    <w:lsdException w:name="Light Shading Accent 6" w:semiHidden="0" w:uiPriority="60" w:unhideWhenUsed="0"/>
-    <w:lsdException w:name="Light List Accent 6" w:semiHidden="0" w:uiPriority="61" w:unhideWhenUsed="0"/>
-    <w:lsdException w:name="Light Grid Accent 6" w:semiHidden="0" w:uiPriority="62" w:unhideWhenUsed="0"/>
-    <w:lsdException w:name="Medium Shading 1 Accent 6" w:semiHidden="0" w:uiPriority="63" w:unhideWhenUsed="0"/>
-    <w:lsdException w:name="Medium Shading 2 Accent 6" w:semiHidden="0" w:uiPriority="64" w:unhideWhenUsed="0"/>
-    <w:lsdException w:name="Medium List 1 Accent 6" w:semiHidden="0" w:uiPriority="65" w:unhideWhenUsed="0"/>
-    <w:lsdException w:name="Medium List 2 Accent 6" w:semiHidden="0" w:uiPriority="66" w:unhideWhenUsed="0"/>
-    <w:lsdException w:name="Medium Grid 1 Accent 6" w:semiHidden="0" w:uiPriority="67" w:unhideWhenUsed="0"/>
-    <w:lsdException w:name="Medium Grid 2 Accent 6" w:semiHidden="0" w:uiPriority="68" w:unhideWhenUsed="0"/>
-    <w:lsdException w:name="Medium Grid 3 Accent 6" w:semiHidden="0" w:uiPriority="69" w:unhideWhenUsed="0"/>
-    <w:lsdException w:name="Dark List Accent 6" w:semiHidden="0" w:uiPriority="70" w:unhideWhenUsed="0"/>
-    <w:lsdException w:name="Colorful Shading Accent 6" w:semiHidden="0" w:uiPriority="71" w:unhideWhenUsed="0"/>
-    <w:lsdException w:name="Colorful List Accent 6" w:semiHidden="0" w:uiPriority="72" w:unhideWhenUsed="0"/>
-    <w:lsdException w:name="Colorful Grid Accent 6" w:semiHidden="0" w:uiPriority="73" w:unhideWhenUsed="0"/>
-    <w:lsdException w:name="Subtle Emphasis" w:semiHidden="0" w:uiPriority="19" w:unhideWhenUsed="0" w:qFormat="1"/>
-    <w:lsdException w:name="Intense Emphasis" w:semiHidden="0" w:uiPriority="21" w:unhideWhenUsed="0" w:qFormat="1"/>
-    <w:lsdException w:name="Subtle Reference" w:semiHidden="0" w:uiPriority="31" w:unhideWhenUsed="0" w:qFormat="1"/>
-    <w:lsdException w:name="Intense Reference" w:semiHidden="0" w:uiPriority="32" w:unhideWhenUsed="0" w:qFormat="1"/>
-    <w:lsdException w:name="Book Title" w:semiHidden="0" w:uiPriority="33" w:unhideWhenUsed="0" w:qFormat="1"/>
-    <w:lsdException w:name="Bibliography" w:uiPriority="37"/>
-    <w:lsdException w:name="TOC Heading" w:uiPriority="39" w:qFormat="1"/>
-  </w:latentStyles>
-  <w:style w:type="paragraph" w:default="1" w:styleId="Normal">
-    <w:name w:val="Normal"/>
-    <w:qFormat/>
-  </w:style>
-  <w:style w:type="character" w:default="1" w:styleId="Fuentedeprrafopredeter">
-    <w:name w:val="Default Paragraph Font"/>
-    <w:uiPriority w:val="1"/>
-    <w:semiHidden/>
-    <w:unhideWhenUsed/>
-  </w:style>
-  <w:style w:type="table" w:default="1" w:styleId="Tablanormal">
-    <w:name w:val="Normal Table"/>
-    <w:uiPriority w:val="99"/>
-    <w:semiHidden/>
-    <w:unhideWhenUsed/>
-    <w:tblPr>
-      <w:tblInd w:w="0" w:type="dxa"/>
-      <w:tblCellMar>
-        <w:top w:w="0" w:type="dxa"/>
-        <w:left w:w="108" w:type="dxa"/>
-        <w:bottom w:w="0" w:type="dxa"/>
-        <w:right w:w="108" w:type="dxa"/>
-      </w:tblCellMar>
-    </w:tblPr>
-  </w:style>
-  <w:style w:type="numbering" w:default="1" w:styleId="Sinlista">
-    <w:name w:val="No List"/>
-    <w:uiPriority w:val="99"/>
-    <w:semiHidden/>
-    <w:unhideWhenUsed/>
-  </w:style>
-  <w:style w:type="paragraph" w:styleId="Encabezado">
-    <w:name w:val="header"/>
-    <w:basedOn w:val="Normal"/>
-    <w:link w:val="EncabezadoCar"/>
-    <w:uiPriority w:val="99"/>
-    <w:unhideWhenUsed/>
-    <w:rsid w:val="005A2F2F"/>
-    <w:pPr>
-      <w:tabs>
-        <w:tab w:val="center" w:pos="4252"/>
-        <w:tab w:val="right" w:pos="8504"/>
-      </w:tabs>
-      <w:spacing w:after="0" w:line="240" w:lineRule="auto"/>
-    </w:pPr>
-  </w:style>
-  <w:style w:type="character" w:customStyle="1" w:styleId="EncabezadoCar">
-    <w:name w:val="Encabezado Car"/>
-    <w:basedOn w:val="Fuentedeprrafopredeter"/>
-    <w:link w:val="Encabezado"/>
-    <w:uiPriority w:val="99"/>
-    <w:rsid w:val="005A2F2F"/>
-  </w:style>
-  <w:style w:type="paragraph" w:styleId="Piedepgina">
-    <w:name w:val="footer"/>
-    <w:basedOn w:val="Normal"/>
-    <w:link w:val="PiedepginaCar"/>
-    <w:uiPriority w:val="99"/>
-    <w:unhideWhenUsed/>
-    <w:rsid w:val="005A2F2F"/>
-    <w:pPr>
-      <w:tabs>
-        <w:tab w:val="center" w:pos="4252"/>
-        <w:tab w:val="right" w:pos="8504"/>
-      </w:tabs>
-      <w:spacing w:after="0" w:line="240" w:lineRule="auto"/>
-    </w:pPr>
-  </w:style>
-  <w:style w:type="character" w:customStyle="1" w:styleId="PiedepginaCar">
-    <w:name w:val="Pie de página Car"/>
-    <w:basedOn w:val="Fuentedeprrafopredeter"/>
-    <w:link w:val="Piedepgina"/>
-    <w:uiPriority w:val="99"/>
-    <w:rsid w:val="005A2F2F"/>
-  </w:style>
-  <w:style w:type="table" w:styleId="Tablaconcuadrcula">
-    <w:name w:val="Table Grid"/>
-    <w:basedOn w:val="Tablanormal"/>
-    <w:uiPriority w:val="39"/>
-    <w:rsid w:val="00ED330A"/>
-    <w:pPr>
-      <w:spacing w:after="0" w:line="240" w:lineRule="auto"/>
-    </w:pPr>
-    <w:tblPr>
-      <w:tblBorders>
-        <w:top w:val="single" w:sz="4" w:space="0" w:color="auto"/>
-        <w:left w:val="single" w:sz="4" w:space="0" w:color="auto"/>
-        <w:bottom w:val="single" w:sz="4" w:space="0" w:color="auto"/>
-        <w:right w:val="single" w:sz="4" w:space="0" w:color="auto"/>
-        <w:insideH w:val="single" w:sz="4" w:space="0" w:color="auto"/>
-        <w:insideV w:val="single" w:sz="4" w:space="0" w:color="auto"/>
-      </w:tblBorders>
-    </w:tblPr>
-  </w:style>
-  <w:style w:type="paragraph" w:styleId="Prrafodelista">
-    <w:name w:val="List Paragraph"/>
-    <w:basedOn w:val="Normal"/>
-    <w:uiPriority w:val="34"/>
-    <w:qFormat/>
-    <w:rsid w:val="002841D5"/>
-    <w:pPr>
-      <w:ind w:left="720"/>
-      <w:contextualSpacing/>
-    </w:pPr>
-  </w:style>
-  <w:style w:type="paragraph" w:styleId="Textodeglobo">
-    <w:name w:val="Balloon Text"/>
-    <w:basedOn w:val="Normal"/>
-    <w:link w:val="TextodegloboCar"/>
-    <w:uiPriority w:val="99"/>
-    <w:semiHidden/>
-    <w:unhideWhenUsed/>
-    <w:rsid w:val="00034A06"/>
-    <w:pPr>
-      <w:spacing w:after="0" w:line="240" w:lineRule="auto"/>
-    </w:pPr>
-    <w:rPr>
-      <w:rFonts w:ascii="Segoe UI" w:hAnsi="Segoe UI" w:cs="Segoe UI"/>
-      <w:sz w:val="18"/>
-      <w:szCs w:val="18"/>
-    </w:rPr>
-  </w:style>
-  <w:style w:type="character" w:customStyle="1" w:styleId="TextodegloboCar">
-    <w:name w:val="Texto de globo Car"/>
-    <w:basedOn w:val="Fuentedeprrafopredeter"/>
-    <w:link w:val="Textodeglobo"/>
-    <w:uiPriority w:val="99"/>
-    <w:semiHidden/>
-    <w:rsid w:val="00034A06"/>
-    <w:rPr>
-      <w:rFonts w:ascii="Segoe UI" w:hAnsi="Segoe UI" w:cs="Segoe UI"/>
-      <w:sz w:val="18"/>
-      <w:szCs w:val="18"/>
-    </w:rPr>
-  </w:style>
-  <w:style w:type="table" w:customStyle="1" w:styleId="Tablaconcuadrcula4-nfasis51">
-    <w:name w:val="Tabla con cuadrícula 4 - Énfasis 51"/>
-    <w:basedOn w:val="Tablanormal"/>
-    <w:uiPriority w:val="49"/>
-    <w:rsid w:val="00E73DC3"/>
-    <w:pPr>
-      <w:spacing w:after="0" w:line="240" w:lineRule="auto"/>
-    </w:pPr>
-    <w:tblPr>
-      <w:tblStyleRowBandSize w:val="1"/>
-      <w:tblStyleColBandSize w:val="1"/>
-      <w:tblBorders>
-        <w:top w:val="single" w:sz="4" w:space="0" w:color="9CC2E5" w:themeColor="accent5" w:themeTint="99"/>
-        <w:left w:val="single" w:sz="4" w:space="0" w:color="9CC2E5" w:themeColor="accent5" w:themeTint="99"/>
-        <w:bottom w:val="single" w:sz="4" w:space="0" w:color="9CC2E5" w:themeColor="accent5" w:themeTint="99"/>
-        <w:right w:val="single" w:sz="4" w:space="0" w:color="9CC2E5" w:themeColor="accent5" w:themeTint="99"/>
-        <w:insideH w:val="single" w:sz="4" w:space="0" w:color="9CC2E5" w:themeColor="accent5" w:themeTint="99"/>
-        <w:insideV w:val="single" w:sz="4" w:space="0" w:color="9CC2E5" w:themeColor="accent5" w:themeTint="99"/>
-      </w:tblBorders>
-    </w:tblPr>
-    <w:tblStylePr w:type="firstRow">
-      <w:rPr>
-        <w:b/>
-        <w:bCs/>
-        <w:color w:val="FFFFFF" w:themeColor="background1"/>
-      </w:rPr>
-      <w:tblPr/>
-      <w:tcPr>
-        <w:tcBorders>
-          <w:top w:val="single" w:sz="4" w:space="0" w:color="5B9BD5" w:themeColor="accent5"/>
-          <w:left w:val="single" w:sz="4" w:space="0" w:color="5B9BD5" w:themeColor="accent5"/>
-          <w:bottom w:val="single" w:sz="4" w:space="0" w:color="5B9BD5" w:themeColor="accent5"/>
-          <w:right w:val="single" w:sz="4" w:space="0" w:color="5B9BD5" w:themeColor="accent5"/>
-          <w:insideH w:val="nil"/>
-          <w:insideV w:val="nil"/>
-        </w:tcBorders>
-        <w:shd w:val="clear" w:color="auto" w:fill="5B9BD5" w:themeFill="accent5"/>
-      </w:tcPr>
-    </w:tblStylePr>
-    <w:tblStylePr w:type="lastRow">
-      <w:rPr>
-        <w:b/>
-        <w:bCs/>
-      </w:rPr>
-      <w:tblPr/>
-      <w:tcPr>
-        <w:tcBorders>
-          <w:top w:val="double" w:sz="4" w:space="0" w:color="5B9BD5" w:themeColor="accent5"/>
-        </w:tcBorders>
-      </w:tcPr>
-    </w:tblStylePr>
-    <w:tblStylePr w:type="firstCol">
-      <w:rPr>
-        <w:b/>
-        <w:bCs/>
-      </w:rPr>
-    </w:tblStylePr>
-    <w:tblStylePr w:type="lastCol">
-      <w:rPr>
-        <w:b/>
-        <w:bCs/>
-      </w:rPr>
-    </w:tblStylePr>
-    <w:tblStylePr w:type="band1Vert">
-      <w:tblPr/>
-      <w:tcPr>
-        <w:shd w:val="clear" w:color="auto" w:fill="DEEAF6" w:themeFill="accent5" w:themeFillTint="33"/>
-      </w:tcPr>
-    </w:tblStylePr>
-    <w:tblStylePr w:type="band1Horz">
-      <w:tblPr/>
-      <w:tcPr>
-        <w:shd w:val="clear" w:color="auto" w:fill="DEEAF6" w:themeFill="accent5" w:themeFillTint="33"/>
-      </w:tcPr>
-    </w:tblStylePr>
-  </w:style>
-  <w:style w:type="table" w:styleId="Sombreadomedio2-nfasis2">
-    <w:name w:val="Medium Shading 2 Accent 2"/>
-    <w:basedOn w:val="Tablanormal"/>
-    <w:uiPriority w:val="64"/>
-    <w:rsid w:val="00280AA6"/>
-    <w:pPr>
-      <w:spacing w:after="0" w:line="240" w:lineRule="auto"/>
-    </w:pPr>
-    <w:tblPr>
-      <w:tblStyleRowBandSize w:val="1"/>
-      <w:tblStyleColBandSize w:val="1"/>
-      <w:tblBorders>
-        <w:top w:val="single" w:sz="18" w:space="0" w:color="auto"/>
-        <w:bottom w:val="single" w:sz="18" w:space="0" w:color="auto"/>
-      </w:tblBorders>
-    </w:tblPr>
-    <w:tblStylePr w:type="firstRow">
-      <w:pPr>
-        <w:spacing w:before="0" w:after="0" w:line="240" w:lineRule="auto"/>
-      </w:pPr>
-      <w:rPr>
-        <w:b/>
-        <w:bCs/>
-        <w:color w:val="FFFFFF" w:themeColor="background1"/>
-      </w:rPr>
-      <w:tblPr/>
-      <w:tcPr>
-        <w:tcBorders>
-          <w:top w:val="single" w:sz="18" w:space="0" w:color="auto"/>
-          <w:left w:val="nil"/>
-          <w:bottom w:val="single" w:sz="18" w:space="0" w:color="auto"/>
-          <w:right w:val="nil"/>
-          <w:insideH w:val="nil"/>
-          <w:insideV w:val="nil"/>
-        </w:tcBorders>
-        <w:shd w:val="clear" w:color="auto" w:fill="ED7D31" w:themeFill="accent2"/>
-      </w:tcPr>
-    </w:tblStylePr>
-    <w:tblStylePr w:type="lastRow">
-      <w:pPr>
-        <w:spacing w:before="0" w:after="0" w:line="240" w:lineRule="auto"/>
-      </w:pPr>
-      <w:rPr>
-        <w:color w:val="auto"/>
-      </w:rPr>
-      <w:tblPr/>
-      <w:tcPr>
-        <w:tcBorders>
-          <w:top w:val="double" w:sz="6" w:space="0" w:color="auto"/>
-          <w:left w:val="nil"/>
-          <w:bottom w:val="single" w:sz="18" w:space="0" w:color="auto"/>
-          <w:right w:val="nil"/>
-          <w:insideH w:val="nil"/>
-          <w:insideV w:val="nil"/>
-        </w:tcBorders>
-        <w:shd w:val="clear" w:color="auto" w:fill="FFFFFF" w:themeFill="background1"/>
-      </w:tcPr>
-    </w:tblStylePr>
-    <w:tblStylePr w:type="firstCol">
-      <w:rPr>
-        <w:b/>
-        <w:bCs/>
-        <w:color w:val="FFFFFF" w:themeColor="background1"/>
-      </w:rPr>
-      <w:tblPr/>
-      <w:tcPr>
-        <w:tcBorders>
-          <w:top w:val="nil"/>
-          <w:left w:val="nil"/>
-          <w:bottom w:val="single" w:sz="18" w:space="0" w:color="auto"/>
-          <w:right w:val="nil"/>
-          <w:insideH w:val="nil"/>
-          <w:insideV w:val="nil"/>
-        </w:tcBorders>
-        <w:shd w:val="clear" w:color="auto" w:fill="ED7D31" w:themeFill="accent2"/>
-      </w:tcPr>
-    </w:tblStylePr>
-    <w:tblStylePr w:type="lastCol">
-      <w:rPr>
-        <w:b/>
-        <w:bCs/>
-        <w:color w:val="FFFFFF" w:themeColor="background1"/>
-      </w:rPr>
-      <w:tblPr/>
-      <w:tcPr>
-        <w:tcBorders>
-          <w:left w:val="nil"/>
-          <w:right w:val="nil"/>
-          <w:insideH w:val="nil"/>
-          <w:insideV w:val="nil"/>
-        </w:tcBorders>
-        <w:shd w:val="clear" w:color="auto" w:fill="ED7D31" w:themeFill="accent2"/>
-      </w:tcPr>
-    </w:tblStylePr>
-    <w:tblStylePr w:type="band1Vert">
-      <w:tblPr/>
-      <w:tcPr>
-        <w:tcBorders>
-          <w:left w:val="nil"/>
-          <w:right w:val="nil"/>
-          <w:insideH w:val="nil"/>
-          <w:insideV w:val="nil"/>
-        </w:tcBorders>
-        <w:shd w:val="clear" w:color="auto" w:fill="D8D8D8" w:themeFill="background1" w:themeFillShade="D8"/>
-      </w:tcPr>
-    </w:tblStylePr>
-    <w:tblStylePr w:type="band1Horz">
-      <w:tblPr/>
-      <w:tcPr>
-        <w:shd w:val="clear" w:color="auto" w:fill="D8D8D8" w:themeFill="background1" w:themeFillShade="D8"/>
-      </w:tcPr>
-    </w:tblStylePr>
-    <w:tblStylePr w:type="neCell">
-      <w:tblPr/>
-      <w:tcPr>
-        <w:tcBorders>
-          <w:top w:val="single" w:sz="18" w:space="0" w:color="auto"/>
-          <w:left w:val="nil"/>
-          <w:bottom w:val="single" w:sz="18" w:space="0" w:color="auto"/>
-          <w:right w:val="nil"/>
-          <w:insideH w:val="nil"/>
-          <w:insideV w:val="nil"/>
-        </w:tcBorders>
-      </w:tcPr>
-    </w:tblStylePr>
-    <w:tblStylePr w:type="nwCell">
-      <w:rPr>
-        <w:color w:val="FFFFFF" w:themeColor="background1"/>
-      </w:rPr>
-      <w:tblPr/>
-      <w:tcPr>
-        <w:tcBorders>
-          <w:top w:val="single" w:sz="18" w:space="0" w:color="auto"/>
-          <w:left w:val="nil"/>
-          <w:bottom w:val="single" w:sz="18" w:space="0" w:color="auto"/>
-          <w:right w:val="nil"/>
-          <w:insideH w:val="nil"/>
-          <w:insideV w:val="nil"/>
-        </w:tcBorders>
-      </w:tcPr>
-    </w:tblStylePr>
-  </w:style>
-</w:styles>
-</file>
-
 <file path=word/glossary/document.xml><?xml version="1.0" encoding="utf-8"?>
-<w:glossaryDocument xmlns:wpc="http://schemas.microsoft.com/office/word/2010/wordprocessingCanvas" xmlns:mc="http://schemas.openxmlformats.org/markup-compatibility/2006" xmlns:o="urn:schemas-microsoft-com:office:office" xmlns:r="http://schemas.openxmlformats.org/officeDocument/2006/relationships" xmlns:m="http://schemas.openxmlformats.org/officeDocument/2006/math" xmlns:v="urn:schemas-microsoft-com:vml" xmlns:wp14="http://schemas.microsoft.com/office/word/2010/wordprocessingDrawing" xmlns:wp="http://schemas.openxmlformats.org/drawingml/2006/wordprocessingDrawing" xmlns:w10="urn:schemas-microsoft-com:office:word" xmlns:w="http://schemas.openxmlformats.org/wordprocessingml/2006/main" xmlns:w14="http://schemas.microsoft.com/office/word/2010/wordml" xmlns:wpg="http://schemas.microsoft.com/office/word/2010/wordprocessingGroup" xmlns:wpi="http://schemas.microsoft.com/office/word/2010/wordprocessingInk" xmlns:wne="http://schemas.microsoft.com/office/word/2006/wordml" xmlns:wps="http://schemas.microsoft.com/office/word/2010/wordprocessingShape" mc:Ignorable="w14 wp14">
+<w:glossaryDocument xmlns:wpc="http://schemas.microsoft.com/office/word/2010/wordprocessingCanvas" xmlns:cx="http://schemas.microsoft.com/office/drawing/2014/chartex" xmlns:cx1="http://schemas.microsoft.com/office/drawing/2015/9/8/chartex" xmlns:cx2="http://schemas.microsoft.com/office/drawing/2015/10/21/chartex" xmlns:cx3="http://schemas.microsoft.com/office/drawing/2016/5/9/chartex" xmlns:cx4="http://schemas.microsoft.com/office/drawing/2016/5/10/chartex" xmlns:cx5="http://schemas.microsoft.com/office/drawing/2016/5/11/chartex" xmlns:cx6="http://schemas.microsoft.com/office/drawing/2016/5/12/chartex" xmlns:cx7="http://schemas.microsoft.com/office/drawing/2016/5/13/chartex" xmlns:cx8="http://schemas.microsoft.com/office/drawing/2016/5/14/chartex" xmlns:mc="http://schemas.openxmlformats.org/markup-compatibility/2006" xmlns:aink="http://schemas.microsoft.com/office/drawing/2016/ink" xmlns:am3d="http://schemas.microsoft.com/office/drawing/2017/model3d" xmlns:o="urn:schemas-microsoft-com:office:office" xmlns:r="http://schemas.openxmlformats.org/officeDocument/2006/relationships" xmlns:m="http://schemas.openxmlformats.org/officeDocument/2006/math" xmlns:v="urn:schemas-microsoft-com:vml" xmlns:wp14="http://schemas.microsoft.com/office/word/2010/wordprocessingDrawing" xmlns:wp="http://schemas.openxmlformats.org/drawingml/2006/wordprocessingDrawing" xmlns:w10="urn:schemas-microsoft-com:office:word" xmlns:w="http://schemas.openxmlformats.org/wordprocessingml/2006/main" xmlns:w14="http://schemas.microsoft.com/office/word/2010/wordml" xmlns:w15="http://schemas.microsoft.com/office/word/2012/wordml" xmlns:w16cex="http://schemas.microsoft.com/office/word/2018/wordml/cex" xmlns:w16cid="http://schemas.microsoft.com/office/word/2016/wordml/cid" xmlns:w16="http://schemas.microsoft.com/office/word/2018/wordml" xmlns:w16se="http://schemas.microsoft.com/office/word/2015/wordml/symex" xmlns:wpg="http://schemas.microsoft.com/office/word/2010/wordprocessingGroup" xmlns:wpi="http://schemas.microsoft.com/office/word/2010/wordprocessingInk" xmlns:wne="http://schemas.microsoft.com/office/word/2006/wordml" xmlns:wps="http://schemas.microsoft.com/office/word/2010/wordprocessingShape" mc:Ignorable="w14 w15 w16se w16cid w16 w16cex wp14">
   <w:docParts>
     <w:docPart>
       <w:docPartPr>
@@ -19588,7 +18579,7 @@
           </w:pPr>
           <w:r>
             <w:rPr>
-              <w:color w:val="4F81BD" w:themeColor="accent1"/>
+              <w:color w:val="4472C4" w:themeColor="accent1"/>
               <w:sz w:val="20"/>
               <w:szCs w:val="20"/>
             </w:rPr>
@@ -19602,7 +18593,7 @@
 </file>
 
 <file path=word/glossary/fontTable.xml><?xml version="1.0" encoding="utf-8"?>
-<w:fonts xmlns:mc="http://schemas.openxmlformats.org/markup-compatibility/2006" xmlns:r="http://schemas.openxmlformats.org/officeDocument/2006/relationships" xmlns:w="http://schemas.openxmlformats.org/wordprocessingml/2006/main" xmlns:w14="http://schemas.microsoft.com/office/word/2010/wordml" mc:Ignorable="w14">
+<w:fonts xmlns:mc="http://schemas.openxmlformats.org/markup-compatibility/2006" xmlns:r="http://schemas.openxmlformats.org/officeDocument/2006/relationships" xmlns:w="http://schemas.openxmlformats.org/wordprocessingml/2006/main" xmlns:w14="http://schemas.microsoft.com/office/word/2010/wordml" xmlns:w15="http://schemas.microsoft.com/office/word/2012/wordml" xmlns:w16cex="http://schemas.microsoft.com/office/word/2018/wordml/cex" xmlns:w16cid="http://schemas.microsoft.com/office/word/2016/wordml/cid" xmlns:w16="http://schemas.microsoft.com/office/word/2018/wordml" xmlns:w16se="http://schemas.microsoft.com/office/word/2015/wordml/symex" mc:Ignorable="w14 w15 w16se w16cid w16 w16cex">
   <w:font w:name="Symbol">
     <w:panose1 w:val="05050102010706020507"/>
     <w:charset w:val="02"/>
@@ -19615,14 +18606,14 @@
     <w:charset w:val="00"/>
     <w:family w:val="roman"/>
     <w:pitch w:val="variable"/>
-    <w:sig w:usb0="E0002AFF" w:usb1="C0007841" w:usb2="00000009" w:usb3="00000000" w:csb0="000001FF" w:csb1="00000000"/>
+    <w:sig w:usb0="E0002EFF" w:usb1="C000785B" w:usb2="00000009" w:usb3="00000000" w:csb0="000001FF" w:csb1="00000000"/>
   </w:font>
   <w:font w:name="Courier New">
     <w:panose1 w:val="02070309020205020404"/>
     <w:charset w:val="00"/>
     <w:family w:val="modern"/>
     <w:pitch w:val="fixed"/>
-    <w:sig w:usb0="E0002AFF" w:usb1="C0007843" w:usb2="00000009" w:usb3="00000000" w:csb0="000001FF" w:csb1="00000000"/>
+    <w:sig w:usb0="E0002EFF" w:usb1="C0007843" w:usb2="00000009" w:usb3="00000000" w:csb0="000001FF" w:csb1="00000000"/>
   </w:font>
   <w:font w:name="Wingdings">
     <w:panose1 w:val="05000000000000000000"/>
@@ -19636,14 +18627,14 @@
     <w:charset w:val="00"/>
     <w:family w:val="swiss"/>
     <w:pitch w:val="variable"/>
-    <w:sig w:usb0="E00002FF" w:usb1="4000ACFF" w:usb2="00000001" w:usb3="00000000" w:csb0="0000019F" w:csb1="00000000"/>
+    <w:sig w:usb0="E0002AFF" w:usb1="C000247B" w:usb2="00000009" w:usb3="00000000" w:csb0="000001FF" w:csb1="00000000"/>
   </w:font>
   <w:font w:name="Segoe UI">
     <w:panose1 w:val="020B0502040204020203"/>
     <w:charset w:val="00"/>
     <w:family w:val="swiss"/>
     <w:pitch w:val="variable"/>
-    <w:sig w:usb0="E10022FF" w:usb1="C000E47F" w:usb2="00000029" w:usb3="00000000" w:csb0="000001DF" w:csb1="00000000"/>
+    <w:sig w:usb0="E4002EFF" w:usb1="C000E47F" w:usb2="00000009" w:usb3="00000000" w:csb0="000001FF" w:csb1="00000000"/>
   </w:font>
   <w:font w:name="Century Gothic">
     <w:panose1 w:val="020B0502020202020204"/>
@@ -19657,27 +18648,20 @@
     <w:charset w:val="00"/>
     <w:family w:val="swiss"/>
     <w:pitch w:val="variable"/>
-    <w:sig w:usb0="E0002AFF" w:usb1="C0007843" w:usb2="00000009" w:usb3="00000000" w:csb0="000001FF" w:csb1="00000000"/>
+    <w:sig w:usb0="E0002EFF" w:usb1="C0007843" w:usb2="00000009" w:usb3="00000000" w:csb0="000001FF" w:csb1="00000000"/>
   </w:font>
   <w:font w:name="Calibri Light">
     <w:panose1 w:val="020F0302020204030204"/>
     <w:charset w:val="00"/>
     <w:family w:val="swiss"/>
     <w:pitch w:val="variable"/>
-    <w:sig w:usb0="A00002EF" w:usb1="4000207B" w:usb2="00000000" w:usb3="00000000" w:csb0="0000019F" w:csb1="00000000"/>
-  </w:font>
-  <w:font w:name="Cambria">
-    <w:panose1 w:val="02040503050406030204"/>
-    <w:charset w:val="00"/>
-    <w:family w:val="roman"/>
-    <w:pitch w:val="variable"/>
-    <w:sig w:usb0="E00002FF" w:usb1="400004FF" w:usb2="00000000" w:usb3="00000000" w:csb0="0000019F" w:csb1="00000000"/>
+    <w:sig w:usb0="E0002AFF" w:usb1="C000247B" w:usb2="00000009" w:usb3="00000000" w:csb0="000001FF" w:csb1="00000000"/>
   </w:font>
 </w:fonts>
 </file>
 
 <file path=word/glossary/settings.xml><?xml version="1.0" encoding="utf-8"?>
-<w:settings xmlns:mc="http://schemas.openxmlformats.org/markup-compatibility/2006" xmlns:o="urn:schemas-microsoft-com:office:office" xmlns:r="http://schemas.openxmlformats.org/officeDocument/2006/relationships" xmlns:m="http://schemas.openxmlformats.org/officeDocument/2006/math" xmlns:v="urn:schemas-microsoft-com:vml" xmlns:w10="urn:schemas-microsoft-com:office:word" xmlns:w="http://schemas.openxmlformats.org/wordprocessingml/2006/main" xmlns:w14="http://schemas.microsoft.com/office/word/2010/wordml" xmlns:sl="http://schemas.openxmlformats.org/schemaLibrary/2006/main" mc:Ignorable="w14">
+<w:settings xmlns:mc="http://schemas.openxmlformats.org/markup-compatibility/2006" xmlns:o="urn:schemas-microsoft-com:office:office" xmlns:r="http://schemas.openxmlformats.org/officeDocument/2006/relationships" xmlns:m="http://schemas.openxmlformats.org/officeDocument/2006/math" xmlns:v="urn:schemas-microsoft-com:vml" xmlns:w10="urn:schemas-microsoft-com:office:word" xmlns:w="http://schemas.openxmlformats.org/wordprocessingml/2006/main" xmlns:w14="http://schemas.microsoft.com/office/word/2010/wordml" xmlns:w15="http://schemas.microsoft.com/office/word/2012/wordml" xmlns:w16cex="http://schemas.microsoft.com/office/word/2018/wordml/cex" xmlns:w16cid="http://schemas.microsoft.com/office/word/2016/wordml/cid" xmlns:w16="http://schemas.microsoft.com/office/word/2018/wordml" xmlns:w16se="http://schemas.microsoft.com/office/word/2015/wordml/symex" xmlns:sl="http://schemas.openxmlformats.org/schemaLibrary/2006/main" mc:Ignorable="w14 w15 w16se w16cid w16 w16cex">
   <w:view w:val="normal"/>
   <w:defaultTabStop w:val="708"/>
   <w:hyphenationZone w:val="425"/>
@@ -19688,6 +18672,7 @@
     <w:compatSetting w:name="overrideTableStyleFontSizeAndJustification" w:uri="http://schemas.microsoft.com/office/word" w:val="1"/>
     <w:compatSetting w:name="enableOpenTypeFeatures" w:uri="http://schemas.microsoft.com/office/word" w:val="1"/>
     <w:compatSetting w:name="doNotFlipMirrorIndents" w:uri="http://schemas.microsoft.com/office/word" w:val="1"/>
+    <w:compatSetting w:name="useWord2013TrackBottomHyphenation" w:uri="http://schemas.microsoft.com/office/word" w:val="1"/>
   </w:compat>
   <w:rsids>
     <w:rsidRoot w:val="00753CCE"/>
@@ -19705,6 +18690,7 @@
     <w:rsid w:val="005220D5"/>
     <w:rsid w:val="005340D8"/>
     <w:rsid w:val="0053542A"/>
+    <w:rsid w:val="00666812"/>
     <w:rsid w:val="006F4B86"/>
     <w:rsid w:val="00731B83"/>
     <w:rsid w:val="00753CCE"/>
@@ -19742,13 +18728,13 @@
   </m:mathPr>
   <w:themeFontLang w:val="es-ES"/>
   <w:clrSchemeMapping w:bg1="light1" w:t1="dark1" w:bg2="light2" w:t2="dark2" w:accent1="accent1" w:accent2="accent2" w:accent3="accent3" w:accent4="accent4" w:accent5="accent5" w:accent6="accent6" w:hyperlink="hyperlink" w:followedHyperlink="followedHyperlink"/>
-  <w:decimalSymbol w:val=","/>
-  <w:listSeparator w:val=";"/>
+  <w:decimalSymbol w:val="."/>
+  <w:listSeparator w:val=","/>
 </w:settings>
 </file>
 
 <file path=word/glossary/styles.xml><?xml version="1.0" encoding="utf-8"?>
-<w:styles xmlns:mc="http://schemas.openxmlformats.org/markup-compatibility/2006" xmlns:r="http://schemas.openxmlformats.org/officeDocument/2006/relationships" xmlns:w="http://schemas.openxmlformats.org/wordprocessingml/2006/main" xmlns:w14="http://schemas.microsoft.com/office/word/2010/wordml" mc:Ignorable="w14">
+<w:styles xmlns:mc="http://schemas.openxmlformats.org/markup-compatibility/2006" xmlns:r="http://schemas.openxmlformats.org/officeDocument/2006/relationships" xmlns:w="http://schemas.openxmlformats.org/wordprocessingml/2006/main" xmlns:w14="http://schemas.microsoft.com/office/word/2010/wordml" xmlns:w15="http://schemas.microsoft.com/office/word/2012/wordml" xmlns:w16cex="http://schemas.microsoft.com/office/word/2018/wordml/cex" xmlns:w16cid="http://schemas.microsoft.com/office/word/2016/wordml/cid" xmlns:w16="http://schemas.microsoft.com/office/word/2018/wordml" xmlns:w16se="http://schemas.microsoft.com/office/word/2015/wordml/symex" mc:Ignorable="w14 w15 w16se w16cid w16 w16cex">
   <w:docDefaults>
     <w:rPrDefault>
       <w:rPr>
@@ -19764,338 +18750,383 @@
       </w:pPr>
     </w:pPrDefault>
   </w:docDefaults>
-  <w:latentStyles w:defLockedState="0" w:defUIPriority="99" w:defSemiHidden="1" w:defUnhideWhenUsed="1" w:defQFormat="0" w:count="267">
-    <w:lsdException w:name="Normal" w:semiHidden="0" w:uiPriority="0" w:unhideWhenUsed="0" w:qFormat="1"/>
-    <w:lsdException w:name="heading 1" w:semiHidden="0" w:uiPriority="9" w:unhideWhenUsed="0" w:qFormat="1"/>
-    <w:lsdException w:name="heading 2" w:uiPriority="9" w:qFormat="1"/>
-    <w:lsdException w:name="heading 3" w:uiPriority="9" w:qFormat="1"/>
-    <w:lsdException w:name="heading 4" w:uiPriority="9" w:qFormat="1"/>
-    <w:lsdException w:name="heading 5" w:uiPriority="9" w:qFormat="1"/>
-    <w:lsdException w:name="heading 6" w:uiPriority="9" w:qFormat="1"/>
-    <w:lsdException w:name="heading 7" w:uiPriority="9" w:qFormat="1"/>
-    <w:lsdException w:name="heading 8" w:uiPriority="9" w:qFormat="1"/>
-    <w:lsdException w:name="heading 9" w:uiPriority="9" w:qFormat="1"/>
-    <w:lsdException w:name="toc 1" w:uiPriority="39"/>
-    <w:lsdException w:name="toc 2" w:uiPriority="39"/>
-    <w:lsdException w:name="toc 3" w:uiPriority="39"/>
-    <w:lsdException w:name="toc 4" w:uiPriority="39"/>
-    <w:lsdException w:name="toc 5" w:uiPriority="39"/>
-    <w:lsdException w:name="toc 6" w:uiPriority="39"/>
-    <w:lsdException w:name="toc 7" w:uiPriority="39"/>
-    <w:lsdException w:name="toc 8" w:uiPriority="39"/>
-    <w:lsdException w:name="toc 9" w:uiPriority="39"/>
-    <w:lsdException w:name="caption" w:uiPriority="35" w:qFormat="1"/>
-    <w:lsdException w:name="Title" w:semiHidden="0" w:uiPriority="10" w:unhideWhenUsed="0" w:qFormat="1"/>
-    <w:lsdException w:name="Default Paragraph Font" w:uiPriority="1"/>
-    <w:lsdException w:name="Subtitle" w:semiHidden="0" w:uiPriority="11" w:unhideWhenUsed="0" w:qFormat="1"/>
-    <w:lsdException w:name="Strong" w:semiHidden="0" w:uiPriority="22" w:unhideWhenUsed="0" w:qFormat="1"/>
-    <w:lsdException w:name="Emphasis" w:semiHidden="0" w:uiPriority="20" w:unhideWhenUsed="0" w:qFormat="1"/>
-    <w:lsdException w:name="Table Grid" w:uiPriority="39"/>
-    <w:lsdException w:name="Placeholder Text" w:unhideWhenUsed="0"/>
-    <w:lsdException w:name="No Spacing" w:semiHidden="0" w:uiPriority="1" w:unhideWhenUsed="0" w:qFormat="1"/>
-    <w:lsdException w:name="Light Shading" w:semiHidden="0" w:uiPriority="60" w:unhideWhenUsed="0"/>
-    <w:lsdException w:name="Light List" w:semiHidden="0" w:uiPriority="61" w:unhideWhenUsed="0"/>
-    <w:lsdException w:name="Light Grid" w:semiHidden="0" w:uiPriority="62" w:unhideWhenUsed="0"/>
-    <w:lsdException w:name="Medium Shading 1" w:semiHidden="0" w:uiPriority="63" w:unhideWhenUsed="0"/>
-    <w:lsdException w:name="Medium Shading 2" w:semiHidden="0" w:uiPriority="64" w:unhideWhenUsed="0"/>
-    <w:lsdException w:name="Medium List 1" w:semiHidden="0" w:uiPriority="65" w:unhideWhenUsed="0"/>
-    <w:lsdException w:name="Medium List 2" w:semiHidden="0" w:uiPriority="66" w:unhideWhenUsed="0"/>
-    <w:lsdException w:name="Medium Grid 1" w:semiHidden="0" w:uiPriority="67" w:unhideWhenUsed="0"/>
-    <w:lsdException w:name="Medium Grid 2" w:semiHidden="0" w:uiPriority="68" w:unhideWhenUsed="0"/>
-    <w:lsdException w:name="Medium Grid 3" w:semiHidden="0" w:uiPriority="69" w:unhideWhenUsed="0"/>
-    <w:lsdException w:name="Dark List" w:semiHidden="0" w:uiPriority="70" w:unhideWhenUsed="0"/>
-    <w:lsdException w:name="Colorful Shading" w:semiHidden="0" w:uiPriority="71" w:unhideWhenUsed="0"/>
-    <w:lsdException w:name="Colorful List" w:semiHidden="0" w:uiPriority="72" w:unhideWhenUsed="0"/>
-    <w:lsdException w:name="Colorful Grid" w:semiHidden="0" w:uiPriority="73" w:unhideWhenUsed="0"/>
-    <w:lsdException w:name="Light Shading Accent 1" w:semiHidden="0" w:uiPriority="60" w:unhideWhenUsed="0"/>
-    <w:lsdException w:name="Light List Accent 1" w:semiHidden="0" w:uiPriority="61" w:unhideWhenUsed="0"/>
-    <w:lsdException w:name="Light Grid Accent 1" w:semiHidden="0" w:uiPriority="62" w:unhideWhenUsed="0"/>
-    <w:lsdException w:name="Medium Shading 1 Accent 1" w:semiHidden="0" w:uiPriority="63" w:unhideWhenUsed="0"/>
-    <w:lsdException w:name="Medium Shading 2 Accent 1" w:semiHidden="0" w:uiPriority="64" w:unhideWhenUsed="0"/>
-    <w:lsdException w:name="Medium List 1 Accent 1" w:semiHidden="0" w:uiPriority="65" w:unhideWhenUsed="0"/>
-    <w:lsdException w:name="Revision" w:unhideWhenUsed="0"/>
-    <w:lsdException w:name="List Paragraph" w:semiHidden="0" w:uiPriority="34" w:unhideWhenUsed="0" w:qFormat="1"/>
-    <w:lsdException w:name="Quote" w:semiHidden="0" w:uiPriority="29" w:unhideWhenUsed="0" w:qFormat="1"/>
-    <w:lsdException w:name="Intense Quote" w:semiHidden="0" w:uiPriority="30" w:unhideWhenUsed="0" w:qFormat="1"/>
-    <w:lsdException w:name="Medium List 2 Accent 1" w:semiHidden="0" w:uiPriority="66" w:unhideWhenUsed="0"/>
-    <w:lsdException w:name="Medium Grid 1 Accent 1" w:semiHidden="0" w:uiPriority="67" w:unhideWhenUsed="0"/>
-    <w:lsdException w:name="Medium Grid 2 Accent 1" w:semiHidden="0" w:uiPriority="68" w:unhideWhenUsed="0"/>
-    <w:lsdException w:name="Medium Grid 3 Accent 1" w:semiHidden="0" w:uiPriority="69" w:unhideWhenUsed="0"/>
-    <w:lsdException w:name="Dark List Accent 1" w:semiHidden="0" w:uiPriority="70" w:unhideWhenUsed="0"/>
-    <w:lsdException w:name="Colorful Shading Accent 1" w:semiHidden="0" w:uiPriority="71" w:unhideWhenUsed="0"/>
-    <w:lsdException w:name="Colorful List Accent 1" w:semiHidden="0" w:uiPriority="72" w:unhideWhenUsed="0"/>
-    <w:lsdException w:name="Colorful Grid Accent 1" w:semiHidden="0" w:uiPriority="73" w:unhideWhenUsed="0"/>
-    <w:lsdException w:name="Light Shading Accent 2" w:semiHidden="0" w:uiPriority="60" w:unhideWhenUsed="0"/>
-    <w:lsdException w:name="Light List Accent 2" w:semiHidden="0" w:uiPriority="61" w:unhideWhenUsed="0"/>
-    <w:lsdException w:name="Light Grid Accent 2" w:semiHidden="0" w:uiPriority="62" w:unhideWhenUsed="0"/>
-    <w:lsdException w:name="Medium Shading 1 Accent 2" w:semiHidden="0" w:uiPriority="63" w:unhideWhenUsed="0"/>
-    <w:lsdException w:name="Medium Shading 2 Accent 2" w:semiHidden="0" w:uiPriority="64" w:unhideWhenUsed="0"/>
-    <w:lsdException w:name="Medium List 1 Accent 2" w:semiHidden="0" w:uiPriority="65" w:unhideWhenUsed="0"/>
-    <w:lsdException w:name="Medium List 2 Accent 2" w:semiHidden="0" w:uiPriority="66" w:unhideWhenUsed="0"/>
-    <w:lsdException w:name="Medium Grid 1 Accent 2" w:semiHidden="0" w:uiPriority="67" w:unhideWhenUsed="0"/>
-    <w:lsdException w:name="Medium Grid 2 Accent 2" w:semiHidden="0" w:uiPriority="68" w:unhideWhenUsed="0"/>
-    <w:lsdException w:name="Medium Grid 3 Accent 2" w:semiHidden="0" w:uiPriority="69" w:unhideWhenUsed="0"/>
-    <w:lsdException w:name="Dark List Accent 2" w:semiHidden="0" w:uiPriority="70" w:unhideWhenUsed="0"/>
-    <w:lsdException w:name="Colorful Shading Accent 2" w:semiHidden="0" w:uiPriority="71" w:unhideWhenUsed="0"/>
-    <w:lsdException w:name="Colorful List Accent 2" w:semiHidden="0" w:uiPriority="72" w:unhideWhenUsed="0"/>
-    <w:lsdException w:name="Colorful Grid Accent 2" w:semiHidden="0" w:uiPriority="73" w:unhideWhenUsed="0"/>
-    <w:lsdException w:name="Light Shading Accent 3" w:semiHidden="0" w:uiPriority="60" w:unhideWhenUsed="0"/>
-    <w:lsdException w:name="Light List Accent 3" w:semiHidden="0" w:uiPriority="61" w:unhideWhenUsed="0"/>
-    <w:lsdException w:name="Light Grid Accent 3" w:semiHidden="0" w:uiPriority="62" w:unhideWhenUsed="0"/>
-    <w:lsdException w:name="Medium Shading 1 Accent 3" w:semiHidden="0" w:uiPriority="63" w:unhideWhenUsed="0"/>
-    <w:lsdException w:name="Medium Shading 2 Accent 3" w:semiHidden="0" w:uiPriority="64" w:unhideWhenUsed="0"/>
-    <w:lsdException w:name="Medium List 1 Accent 3" w:semiHidden="0" w:uiPriority="65" w:unhideWhenUsed="0"/>
-    <w:lsdException w:name="Medium List 2 Accent 3" w:semiHidden="0" w:uiPriority="66" w:unhideWhenUsed="0"/>
-    <w:lsdException w:name="Medium Grid 1 Accent 3" w:semiHidden="0" w:uiPriority="67" w:unhideWhenUsed="0"/>
-    <w:lsdException w:name="Medium Grid 2 Accent 3" w:semiHidden="0" w:uiPriority="68" w:unhideWhenUsed="0"/>
-    <w:lsdException w:name="Medium Grid 3 Accent 3" w:semiHidden="0" w:uiPriority="69" w:unhideWhenUsed="0"/>
-    <w:lsdException w:name="Dark List Accent 3" w:semiHidden="0" w:uiPriority="70" w:unhideWhenUsed="0"/>
-    <w:lsdException w:name="Colorful Shading Accent 3" w:semiHidden="0" w:uiPriority="71" w:unhideWhenUsed="0"/>
-    <w:lsdException w:name="Colorful List Accent 3" w:semiHidden="0" w:uiPriority="72" w:unhideWhenUsed="0"/>
-    <w:lsdException w:name="Colorful Grid Accent 3" w:semiHidden="0" w:uiPriority="73" w:unhideWhenUsed="0"/>
-    <w:lsdException w:name="Light Shading Accent 4" w:semiHidden="0" w:uiPriority="60" w:unhideWhenUsed="0"/>
-    <w:lsdException w:name="Light List Accent 4" w:semiHidden="0" w:uiPriority="61" w:unhideWhenUsed="0"/>
-    <w:lsdException w:name="Light Grid Accent 4" w:semiHidden="0" w:uiPriority="62" w:unhideWhenUsed="0"/>
-    <w:lsdException w:name="Medium Shading 1 Accent 4" w:semiHidden="0" w:uiPriority="63" w:unhideWhenUsed="0"/>
-    <w:lsdException w:name="Medium Shading 2 Accent 4" w:semiHidden="0" w:uiPriority="64" w:unhideWhenUsed="0"/>
-    <w:lsdException w:name="Medium List 1 Accent 4" w:semiHidden="0" w:uiPriority="65" w:unhideWhenUsed="0"/>
-    <w:lsdException w:name="Medium List 2 Accent 4" w:semiHidden="0" w:uiPriority="66" w:unhideWhenUsed="0"/>
-    <w:lsdException w:name="Medium Grid 1 Accent 4" w:semiHidden="0" w:uiPriority="67" w:unhideWhenUsed="0"/>
-    <w:lsdException w:name="Medium Grid 2 Accent 4" w:semiHidden="0" w:uiPriority="68" w:unhideWhenUsed="0"/>
-    <w:lsdException w:name="Medium Grid 3 Accent 4" w:semiHidden="0" w:uiPriority="69" w:unhideWhenUsed="0"/>
-    <w:lsdException w:name="Dark List Accent 4" w:semiHidden="0" w:uiPriority="70" w:unhideWhenUsed="0"/>
-    <w:lsdException w:name="Colorful Shading Accent 4" w:semiHidden="0" w:uiPriority="71" w:unhideWhenUsed="0"/>
-    <w:lsdException w:name="Colorful List Accent 4" w:semiHidden="0" w:uiPriority="72" w:unhideWhenUsed="0"/>
-    <w:lsdException w:name="Colorful Grid Accent 4" w:semiHidden="0" w:uiPriority="73" w:unhideWhenUsed="0"/>
-    <w:lsdException w:name="Light Shading Accent 5" w:semiHidden="0" w:uiPriority="60" w:unhideWhenUsed="0"/>
-    <w:lsdException w:name="Light List Accent 5" w:semiHidden="0" w:uiPriority="61" w:unhideWhenUsed="0"/>
-    <w:lsdException w:name="Light Grid Accent 5" w:semiHidden="0" w:uiPriority="62" w:unhideWhenUsed="0"/>
-    <w:lsdException w:name="Medium Shading 1 Accent 5" w:semiHidden="0" w:uiPriority="63" w:unhideWhenUsed="0"/>
-    <w:lsdException w:name="Medium Shading 2 Accent 5" w:semiHidden="0" w:uiPriority="64" w:unhideWhenUsed="0"/>
-    <w:lsdException w:name="Medium List 1 Accent 5" w:semiHidden="0" w:uiPriority="65" w:unhideWhenUsed="0"/>
-    <w:lsdException w:name="Medium List 2 Accent 5" w:semiHidden="0" w:uiPriority="66" w:unhideWhenUsed="0"/>
-    <w:lsdException w:name="Medium Grid 1 Accent 5" w:semiHidden="0" w:uiPriority="67" w:unhideWhenUsed="0"/>
-    <w:lsdException w:name="Medium Grid 2 Accent 5" w:semiHidden="0" w:uiPriority="68" w:unhideWhenUsed="0"/>
-    <w:lsdException w:name="Medium Grid 3 Accent 5" w:semiHidden="0" w:uiPriority="69" w:unhideWhenUsed="0"/>
-    <w:lsdException w:name="Dark List Accent 5" w:semiHidden="0" w:uiPriority="70" w:unhideWhenUsed="0"/>
-    <w:lsdException w:name="Colorful Shading Accent 5" w:semiHidden="0" w:uiPriority="71" w:unhideWhenUsed="0"/>
-    <w:lsdException w:name="Colorful List Accent 5" w:semiHidden="0" w:uiPriority="72" w:unhideWhenUsed="0"/>
-    <w:lsdException w:name="Colorful Grid Accent 5" w:semiHidden="0" w:uiPriority="73" w:unhideWhenUsed="0"/>
-    <w:lsdException w:name="Light Shading Accent 6" w:semiHidden="0" w:uiPriority="60" w:unhideWhenUsed="0"/>
-    <w:lsdException w:name="Light List Accent 6" w:semiHidden="0" w:uiPriority="61" w:unhideWhenUsed="0"/>
-    <w:lsdException w:name="Light Grid Accent 6" w:semiHidden="0" w:uiPriority="62" w:unhideWhenUsed="0"/>
-    <w:lsdException w:name="Medium Shading 1 Accent 6" w:semiHidden="0" w:uiPriority="63" w:unhideWhenUsed="0"/>
-    <w:lsdException w:name="Medium Shading 2 Accent 6" w:semiHidden="0" w:uiPriority="64" w:unhideWhenUsed="0"/>
-    <w:lsdException w:name="Medium List 1 Accent 6" w:semiHidden="0" w:uiPriority="65" w:unhideWhenUsed="0"/>
-    <w:lsdException w:name="Medium List 2 Accent 6" w:semiHidden="0" w:uiPriority="66" w:unhideWhenUsed="0"/>
-    <w:lsdException w:name="Medium Grid 1 Accent 6" w:semiHidden="0" w:uiPriority="67" w:unhideWhenUsed="0"/>
-    <w:lsdException w:name="Medium Grid 2 Accent 6" w:semiHidden="0" w:uiPriority="68" w:unhideWhenUsed="0"/>
-    <w:lsdException w:name="Medium Grid 3 Accent 6" w:semiHidden="0" w:uiPriority="69" w:unhideWhenUsed="0"/>
-    <w:lsdException w:name="Dark List Accent 6" w:semiHidden="0" w:uiPriority="70" w:unhideWhenUsed="0"/>
-    <w:lsdException w:name="Colorful Shading Accent 6" w:semiHidden="0" w:uiPriority="71" w:unhideWhenUsed="0"/>
-    <w:lsdException w:name="Colorful List Accent 6" w:semiHidden="0" w:uiPriority="72" w:unhideWhenUsed="0"/>
-    <w:lsdException w:name="Colorful Grid Accent 6" w:semiHidden="0" w:uiPriority="73" w:unhideWhenUsed="0"/>
-    <w:lsdException w:name="Subtle Emphasis" w:semiHidden="0" w:uiPriority="19" w:unhideWhenUsed="0" w:qFormat="1"/>
-    <w:lsdException w:name="Intense Emphasis" w:semiHidden="0" w:uiPriority="21" w:unhideWhenUsed="0" w:qFormat="1"/>
-    <w:lsdException w:name="Subtle Reference" w:semiHidden="0" w:uiPriority="31" w:unhideWhenUsed="0" w:qFormat="1"/>
-    <w:lsdException w:name="Intense Reference" w:semiHidden="0" w:uiPriority="32" w:unhideWhenUsed="0" w:qFormat="1"/>
-    <w:lsdException w:name="Book Title" w:semiHidden="0" w:uiPriority="33" w:unhideWhenUsed="0" w:qFormat="1"/>
-    <w:lsdException w:name="Bibliography" w:uiPriority="37"/>
-    <w:lsdException w:name="TOC Heading" w:uiPriority="39" w:qFormat="1"/>
-  </w:latentStyles>
-  <w:style w:type="paragraph" w:default="1" w:styleId="Normal">
-    <w:name w:val="Normal"/>
-    <w:qFormat/>
-  </w:style>
-  <w:style w:type="character" w:default="1" w:styleId="Fuentedeprrafopredeter">
-    <w:name w:val="Default Paragraph Font"/>
-    <w:uiPriority w:val="1"/>
-    <w:semiHidden/>
-    <w:unhideWhenUsed/>
-  </w:style>
-  <w:style w:type="table" w:default="1" w:styleId="Tablanormal">
-    <w:name w:val="Normal Table"/>
-    <w:uiPriority w:val="99"/>
-    <w:semiHidden/>
-    <w:unhideWhenUsed/>
-    <w:tblPr>
-      <w:tblInd w:w="0" w:type="dxa"/>
-      <w:tblCellMar>
-        <w:top w:w="0" w:type="dxa"/>
-        <w:left w:w="108" w:type="dxa"/>
-        <w:bottom w:w="0" w:type="dxa"/>
-        <w:right w:w="108" w:type="dxa"/>
-      </w:tblCellMar>
-    </w:tblPr>
-  </w:style>
-  <w:style w:type="numbering" w:default="1" w:styleId="Sinlista">
-    <w:name w:val="No List"/>
-    <w:uiPriority w:val="99"/>
-    <w:semiHidden/>
-    <w:unhideWhenUsed/>
-  </w:style>
-  <w:style w:type="paragraph" w:customStyle="1" w:styleId="DDA75B13586944BA9FAAC6E377ECA92F">
-    <w:name w:val="DDA75B13586944BA9FAAC6E377ECA92F"/>
-    <w:rsid w:val="00753CCE"/>
-  </w:style>
-</w:styles>
-</file>
-
-<file path=word/glossary/stylesWithEffects.xml><?xml version="1.0" encoding="utf-8"?>
-<w:styles xmlns:wpc="http://schemas.microsoft.com/office/word/2010/wordprocessingCanvas" xmlns:mc="http://schemas.openxmlformats.org/markup-compatibility/2006" xmlns:o="urn:schemas-microsoft-com:office:office" xmlns:r="http://schemas.openxmlformats.org/officeDocument/2006/relationships" xmlns:m="http://schemas.openxmlformats.org/officeDocument/2006/math" xmlns:v="urn:schemas-microsoft-com:vml" xmlns:wp14="http://schemas.microsoft.com/office/word/2010/wordprocessingDrawing" xmlns:wp="http://schemas.openxmlformats.org/drawingml/2006/wordprocessingDrawing" xmlns:w10="urn:schemas-microsoft-com:office:word" xmlns:w="http://schemas.openxmlformats.org/wordprocessingml/2006/main" xmlns:w14="http://schemas.microsoft.com/office/word/2010/wordml" xmlns:wpg="http://schemas.microsoft.com/office/word/2010/wordprocessingGroup" xmlns:wpi="http://schemas.microsoft.com/office/word/2010/wordprocessingInk" xmlns:wne="http://schemas.microsoft.com/office/word/2006/wordml" xmlns:wps="http://schemas.microsoft.com/office/word/2010/wordprocessingShape" mc:Ignorable="w14 wp14">
-  <w:docDefaults>
-    <w:rPrDefault>
-      <w:rPr>
-        <w:rFonts w:asciiTheme="minorHAnsi" w:eastAsiaTheme="minorEastAsia" w:hAnsiTheme="minorHAnsi" w:cstheme="minorBidi"/>
-        <w:sz w:val="22"/>
-        <w:szCs w:val="22"/>
-        <w:lang w:val="es-ES" w:eastAsia="es-ES" w:bidi="ar-SA"/>
-      </w:rPr>
-    </w:rPrDefault>
-    <w:pPrDefault>
-      <w:pPr>
-        <w:spacing w:after="160" w:line="259" w:lineRule="auto"/>
-      </w:pPr>
-    </w:pPrDefault>
-  </w:docDefaults>
-  <w:latentStyles w:defLockedState="0" w:defUIPriority="99" w:defSemiHidden="1" w:defUnhideWhenUsed="1" w:defQFormat="0" w:count="267">
-    <w:lsdException w:name="Normal" w:semiHidden="0" w:uiPriority="0" w:unhideWhenUsed="0" w:qFormat="1"/>
-    <w:lsdException w:name="heading 1" w:semiHidden="0" w:uiPriority="9" w:unhideWhenUsed="0" w:qFormat="1"/>
-    <w:lsdException w:name="heading 2" w:uiPriority="9" w:qFormat="1"/>
-    <w:lsdException w:name="heading 3" w:uiPriority="9" w:qFormat="1"/>
-    <w:lsdException w:name="heading 4" w:uiPriority="9" w:qFormat="1"/>
-    <w:lsdException w:name="heading 5" w:uiPriority="9" w:qFormat="1"/>
-    <w:lsdException w:name="heading 6" w:uiPriority="9" w:qFormat="1"/>
-    <w:lsdException w:name="heading 7" w:uiPriority="9" w:qFormat="1"/>
-    <w:lsdException w:name="heading 8" w:uiPriority="9" w:qFormat="1"/>
-    <w:lsdException w:name="heading 9" w:uiPriority="9" w:qFormat="1"/>
-    <w:lsdException w:name="toc 1" w:uiPriority="39"/>
-    <w:lsdException w:name="toc 2" w:uiPriority="39"/>
-    <w:lsdException w:name="toc 3" w:uiPriority="39"/>
-    <w:lsdException w:name="toc 4" w:uiPriority="39"/>
-    <w:lsdException w:name="toc 5" w:uiPriority="39"/>
-    <w:lsdException w:name="toc 6" w:uiPriority="39"/>
-    <w:lsdException w:name="toc 7" w:uiPriority="39"/>
-    <w:lsdException w:name="toc 8" w:uiPriority="39"/>
-    <w:lsdException w:name="toc 9" w:uiPriority="39"/>
-    <w:lsdException w:name="caption" w:uiPriority="35" w:qFormat="1"/>
-    <w:lsdException w:name="Title" w:semiHidden="0" w:uiPriority="10" w:unhideWhenUsed="0" w:qFormat="1"/>
-    <w:lsdException w:name="Default Paragraph Font" w:uiPriority="1"/>
-    <w:lsdException w:name="Subtitle" w:semiHidden="0" w:uiPriority="11" w:unhideWhenUsed="0" w:qFormat="1"/>
-    <w:lsdException w:name="Strong" w:semiHidden="0" w:uiPriority="22" w:unhideWhenUsed="0" w:qFormat="1"/>
-    <w:lsdException w:name="Emphasis" w:semiHidden="0" w:uiPriority="20" w:unhideWhenUsed="0" w:qFormat="1"/>
-    <w:lsdException w:name="Table Grid" w:uiPriority="39"/>
-    <w:lsdException w:name="Placeholder Text" w:unhideWhenUsed="0"/>
-    <w:lsdException w:name="No Spacing" w:semiHidden="0" w:uiPriority="1" w:unhideWhenUsed="0" w:qFormat="1"/>
-    <w:lsdException w:name="Light Shading" w:semiHidden="0" w:uiPriority="60" w:unhideWhenUsed="0"/>
-    <w:lsdException w:name="Light List" w:semiHidden="0" w:uiPriority="61" w:unhideWhenUsed="0"/>
-    <w:lsdException w:name="Light Grid" w:semiHidden="0" w:uiPriority="62" w:unhideWhenUsed="0"/>
-    <w:lsdException w:name="Medium Shading 1" w:semiHidden="0" w:uiPriority="63" w:unhideWhenUsed="0"/>
-    <w:lsdException w:name="Medium Shading 2" w:semiHidden="0" w:uiPriority="64" w:unhideWhenUsed="0"/>
-    <w:lsdException w:name="Medium List 1" w:semiHidden="0" w:uiPriority="65" w:unhideWhenUsed="0"/>
-    <w:lsdException w:name="Medium List 2" w:semiHidden="0" w:uiPriority="66" w:unhideWhenUsed="0"/>
-    <w:lsdException w:name="Medium Grid 1" w:semiHidden="0" w:uiPriority="67" w:unhideWhenUsed="0"/>
-    <w:lsdException w:name="Medium Grid 2" w:semiHidden="0" w:uiPriority="68" w:unhideWhenUsed="0"/>
-    <w:lsdException w:name="Medium Grid 3" w:semiHidden="0" w:uiPriority="69" w:unhideWhenUsed="0"/>
-    <w:lsdException w:name="Dark List" w:semiHidden="0" w:uiPriority="70" w:unhideWhenUsed="0"/>
-    <w:lsdException w:name="Colorful Shading" w:semiHidden="0" w:uiPriority="71" w:unhideWhenUsed="0"/>
-    <w:lsdException w:name="Colorful List" w:semiHidden="0" w:uiPriority="72" w:unhideWhenUsed="0"/>
-    <w:lsdException w:name="Colorful Grid" w:semiHidden="0" w:uiPriority="73" w:unhideWhenUsed="0"/>
-    <w:lsdException w:name="Light Shading Accent 1" w:semiHidden="0" w:uiPriority="60" w:unhideWhenUsed="0"/>
-    <w:lsdException w:name="Light List Accent 1" w:semiHidden="0" w:uiPriority="61" w:unhideWhenUsed="0"/>
-    <w:lsdException w:name="Light Grid Accent 1" w:semiHidden="0" w:uiPriority="62" w:unhideWhenUsed="0"/>
-    <w:lsdException w:name="Medium Shading 1 Accent 1" w:semiHidden="0" w:uiPriority="63" w:unhideWhenUsed="0"/>
-    <w:lsdException w:name="Medium Shading 2 Accent 1" w:semiHidden="0" w:uiPriority="64" w:unhideWhenUsed="0"/>
-    <w:lsdException w:name="Medium List 1 Accent 1" w:semiHidden="0" w:uiPriority="65" w:unhideWhenUsed="0"/>
-    <w:lsdException w:name="Revision" w:unhideWhenUsed="0"/>
-    <w:lsdException w:name="List Paragraph" w:semiHidden="0" w:uiPriority="34" w:unhideWhenUsed="0" w:qFormat="1"/>
-    <w:lsdException w:name="Quote" w:semiHidden="0" w:uiPriority="29" w:unhideWhenUsed="0" w:qFormat="1"/>
-    <w:lsdException w:name="Intense Quote" w:semiHidden="0" w:uiPriority="30" w:unhideWhenUsed="0" w:qFormat="1"/>
-    <w:lsdException w:name="Medium List 2 Accent 1" w:semiHidden="0" w:uiPriority="66" w:unhideWhenUsed="0"/>
-    <w:lsdException w:name="Medium Grid 1 Accent 1" w:semiHidden="0" w:uiPriority="67" w:unhideWhenUsed="0"/>
-    <w:lsdException w:name="Medium Grid 2 Accent 1" w:semiHidden="0" w:uiPriority="68" w:unhideWhenUsed="0"/>
-    <w:lsdException w:name="Medium Grid 3 Accent 1" w:semiHidden="0" w:uiPriority="69" w:unhideWhenUsed="0"/>
-    <w:lsdException w:name="Dark List Accent 1" w:semiHidden="0" w:uiPriority="70" w:unhideWhenUsed="0"/>
-    <w:lsdException w:name="Colorful Shading Accent 1" w:semiHidden="0" w:uiPriority="71" w:unhideWhenUsed="0"/>
-    <w:lsdException w:name="Colorful List Accent 1" w:semiHidden="0" w:uiPriority="72" w:unhideWhenUsed="0"/>
-    <w:lsdException w:name="Colorful Grid Accent 1" w:semiHidden="0" w:uiPriority="73" w:unhideWhenUsed="0"/>
-    <w:lsdException w:name="Light Shading Accent 2" w:semiHidden="0" w:uiPriority="60" w:unhideWhenUsed="0"/>
-    <w:lsdException w:name="Light List Accent 2" w:semiHidden="0" w:uiPriority="61" w:unhideWhenUsed="0"/>
-    <w:lsdException w:name="Light Grid Accent 2" w:semiHidden="0" w:uiPriority="62" w:unhideWhenUsed="0"/>
-    <w:lsdException w:name="Medium Shading 1 Accent 2" w:semiHidden="0" w:uiPriority="63" w:unhideWhenUsed="0"/>
-    <w:lsdException w:name="Medium Shading 2 Accent 2" w:semiHidden="0" w:uiPriority="64" w:unhideWhenUsed="0"/>
-    <w:lsdException w:name="Medium List 1 Accent 2" w:semiHidden="0" w:uiPriority="65" w:unhideWhenUsed="0"/>
-    <w:lsdException w:name="Medium List 2 Accent 2" w:semiHidden="0" w:uiPriority="66" w:unhideWhenUsed="0"/>
-    <w:lsdException w:name="Medium Grid 1 Accent 2" w:semiHidden="0" w:uiPriority="67" w:unhideWhenUsed="0"/>
-    <w:lsdException w:name="Medium Grid 2 Accent 2" w:semiHidden="0" w:uiPriority="68" w:unhideWhenUsed="0"/>
-    <w:lsdException w:name="Medium Grid 3 Accent 2" w:semiHidden="0" w:uiPriority="69" w:unhideWhenUsed="0"/>
-    <w:lsdException w:name="Dark List Accent 2" w:semiHidden="0" w:uiPriority="70" w:unhideWhenUsed="0"/>
-    <w:lsdException w:name="Colorful Shading Accent 2" w:semiHidden="0" w:uiPriority="71" w:unhideWhenUsed="0"/>
-    <w:lsdException w:name="Colorful List Accent 2" w:semiHidden="0" w:uiPriority="72" w:unhideWhenUsed="0"/>
-    <w:lsdException w:name="Colorful Grid Accent 2" w:semiHidden="0" w:uiPriority="73" w:unhideWhenUsed="0"/>
-    <w:lsdException w:name="Light Shading Accent 3" w:semiHidden="0" w:uiPriority="60" w:unhideWhenUsed="0"/>
-    <w:lsdException w:name="Light List Accent 3" w:semiHidden="0" w:uiPriority="61" w:unhideWhenUsed="0"/>
-    <w:lsdException w:name="Light Grid Accent 3" w:semiHidden="0" w:uiPriority="62" w:unhideWhenUsed="0"/>
-    <w:lsdException w:name="Medium Shading 1 Accent 3" w:semiHidden="0" w:uiPriority="63" w:unhideWhenUsed="0"/>
-    <w:lsdException w:name="Medium Shading 2 Accent 3" w:semiHidden="0" w:uiPriority="64" w:unhideWhenUsed="0"/>
-    <w:lsdException w:name="Medium List 1 Accent 3" w:semiHidden="0" w:uiPriority="65" w:unhideWhenUsed="0"/>
-    <w:lsdException w:name="Medium List 2 Accent 3" w:semiHidden="0" w:uiPriority="66" w:unhideWhenUsed="0"/>
-    <w:lsdException w:name="Medium Grid 1 Accent 3" w:semiHidden="0" w:uiPriority="67" w:unhideWhenUsed="0"/>
-    <w:lsdException w:name="Medium Grid 2 Accent 3" w:semiHidden="0" w:uiPriority="68" w:unhideWhenUsed="0"/>
-    <w:lsdException w:name="Medium Grid 3 Accent 3" w:semiHidden="0" w:uiPriority="69" w:unhideWhenUsed="0"/>
-    <w:lsdException w:name="Dark List Accent 3" w:semiHidden="0" w:uiPriority="70" w:unhideWhenUsed="0"/>
-    <w:lsdException w:name="Colorful Shading Accent 3" w:semiHidden="0" w:uiPriority="71" w:unhideWhenUsed="0"/>
-    <w:lsdException w:name="Colorful List Accent 3" w:semiHidden="0" w:uiPriority="72" w:unhideWhenUsed="0"/>
-    <w:lsdException w:name="Colorful Grid Accent 3" w:semiHidden="0" w:uiPriority="73" w:unhideWhenUsed="0"/>
-    <w:lsdException w:name="Light Shading Accent 4" w:semiHidden="0" w:uiPriority="60" w:unhideWhenUsed="0"/>
-    <w:lsdException w:name="Light List Accent 4" w:semiHidden="0" w:uiPriority="61" w:unhideWhenUsed="0"/>
-    <w:lsdException w:name="Light Grid Accent 4" w:semiHidden="0" w:uiPriority="62" w:unhideWhenUsed="0"/>
-    <w:lsdException w:name="Medium Shading 1 Accent 4" w:semiHidden="0" w:uiPriority="63" w:unhideWhenUsed="0"/>
-    <w:lsdException w:name="Medium Shading 2 Accent 4" w:semiHidden="0" w:uiPriority="64" w:unhideWhenUsed="0"/>
-    <w:lsdException w:name="Medium List 1 Accent 4" w:semiHidden="0" w:uiPriority="65" w:unhideWhenUsed="0"/>
-    <w:lsdException w:name="Medium List 2 Accent 4" w:semiHidden="0" w:uiPriority="66" w:unhideWhenUsed="0"/>
-    <w:lsdException w:name="Medium Grid 1 Accent 4" w:semiHidden="0" w:uiPriority="67" w:unhideWhenUsed="0"/>
-    <w:lsdException w:name="Medium Grid 2 Accent 4" w:semiHidden="0" w:uiPriority="68" w:unhideWhenUsed="0"/>
-    <w:lsdException w:name="Medium Grid 3 Accent 4" w:semiHidden="0" w:uiPriority="69" w:unhideWhenUsed="0"/>
-    <w:lsdException w:name="Dark List Accent 4" w:semiHidden="0" w:uiPriority="70" w:unhideWhenUsed="0"/>
-    <w:lsdException w:name="Colorful Shading Accent 4" w:semiHidden="0" w:uiPriority="71" w:unhideWhenUsed="0"/>
-    <w:lsdException w:name="Colorful List Accent 4" w:semiHidden="0" w:uiPriority="72" w:unhideWhenUsed="0"/>
-    <w:lsdException w:name="Colorful Grid Accent 4" w:semiHidden="0" w:uiPriority="73" w:unhideWhenUsed="0"/>
-    <w:lsdException w:name="Light Shading Accent 5" w:semiHidden="0" w:uiPriority="60" w:unhideWhenUsed="0"/>
-    <w:lsdException w:name="Light List Accent 5" w:semiHidden="0" w:uiPriority="61" w:unhideWhenUsed="0"/>
-    <w:lsdException w:name="Light Grid Accent 5" w:semiHidden="0" w:uiPriority="62" w:unhideWhenUsed="0"/>
-    <w:lsdException w:name="Medium Shading 1 Accent 5" w:semiHidden="0" w:uiPriority="63" w:unhideWhenUsed="0"/>
-    <w:lsdException w:name="Medium Shading 2 Accent 5" w:semiHidden="0" w:uiPriority="64" w:unhideWhenUsed="0"/>
-    <w:lsdException w:name="Medium List 1 Accent 5" w:semiHidden="0" w:uiPriority="65" w:unhideWhenUsed="0"/>
-    <w:lsdException w:name="Medium List 2 Accent 5" w:semiHidden="0" w:uiPriority="66" w:unhideWhenUsed="0"/>
-    <w:lsdException w:name="Medium Grid 1 Accent 5" w:semiHidden="0" w:uiPriority="67" w:unhideWhenUsed="0"/>
-    <w:lsdException w:name="Medium Grid 2 Accent 5" w:semiHidden="0" w:uiPriority="68" w:unhideWhenUsed="0"/>
-    <w:lsdException w:name="Medium Grid 3 Accent 5" w:semiHidden="0" w:uiPriority="69" w:unhideWhenUsed="0"/>
-    <w:lsdException w:name="Dark List Accent 5" w:semiHidden="0" w:uiPriority="70" w:unhideWhenUsed="0"/>
-    <w:lsdException w:name="Colorful Shading Accent 5" w:semiHidden="0" w:uiPriority="71" w:unhideWhenUsed="0"/>
-    <w:lsdException w:name="Colorful List Accent 5" w:semiHidden="0" w:uiPriority="72" w:unhideWhenUsed="0"/>
-    <w:lsdException w:name="Colorful Grid Accent 5" w:semiHidden="0" w:uiPriority="73" w:unhideWhenUsed="0"/>
-    <w:lsdException w:name="Light Shading Accent 6" w:semiHidden="0" w:uiPriority="60" w:unhideWhenUsed="0"/>
-    <w:lsdException w:name="Light List Accent 6" w:semiHidden="0" w:uiPriority="61" w:unhideWhenUsed="0"/>
-    <w:lsdException w:name="Light Grid Accent 6" w:semiHidden="0" w:uiPriority="62" w:unhideWhenUsed="0"/>
-    <w:lsdException w:name="Medium Shading 1 Accent 6" w:semiHidden="0" w:uiPriority="63" w:unhideWhenUsed="0"/>
-    <w:lsdException w:name="Medium Shading 2 Accent 6" w:semiHidden="0" w:uiPriority="64" w:unhideWhenUsed="0"/>
-    <w:lsdException w:name="Medium List 1 Accent 6" w:semiHidden="0" w:uiPriority="65" w:unhideWhenUsed="0"/>
-    <w:lsdException w:name="Medium List 2 Accent 6" w:semiHidden="0" w:uiPriority="66" w:unhideWhenUsed="0"/>
-    <w:lsdException w:name="Medium Grid 1 Accent 6" w:semiHidden="0" w:uiPriority="67" w:unhideWhenUsed="0"/>
-    <w:lsdException w:name="Medium Grid 2 Accent 6" w:semiHidden="0" w:uiPriority="68" w:unhideWhenUsed="0"/>
-    <w:lsdException w:name="Medium Grid 3 Accent 6" w:semiHidden="0" w:uiPriority="69" w:unhideWhenUsed="0"/>
-    <w:lsdException w:name="Dark List Accent 6" w:semiHidden="0" w:uiPriority="70" w:unhideWhenUsed="0"/>
-    <w:lsdException w:name="Colorful Shading Accent 6" w:semiHidden="0" w:uiPriority="71" w:unhideWhenUsed="0"/>
-    <w:lsdException w:name="Colorful List Accent 6" w:semiHidden="0" w:uiPriority="72" w:unhideWhenUsed="0"/>
-    <w:lsdException w:name="Colorful Grid Accent 6" w:semiHidden="0" w:uiPriority="73" w:unhideWhenUsed="0"/>
-    <w:lsdException w:name="Subtle Emphasis" w:semiHidden="0" w:uiPriority="19" w:unhideWhenUsed="0" w:qFormat="1"/>
-    <w:lsdException w:name="Intense Emphasis" w:semiHidden="0" w:uiPriority="21" w:unhideWhenUsed="0" w:qFormat="1"/>
-    <w:lsdException w:name="Subtle Reference" w:semiHidden="0" w:uiPriority="31" w:unhideWhenUsed="0" w:qFormat="1"/>
-    <w:lsdException w:name="Intense Reference" w:semiHidden="0" w:uiPriority="32" w:unhideWhenUsed="0" w:qFormat="1"/>
-    <w:lsdException w:name="Book Title" w:semiHidden="0" w:uiPriority="33" w:unhideWhenUsed="0" w:qFormat="1"/>
-    <w:lsdException w:name="Bibliography" w:uiPriority="37"/>
-    <w:lsdException w:name="TOC Heading" w:uiPriority="39" w:qFormat="1"/>
+  <w:latentStyles w:defLockedState="0" w:defUIPriority="99" w:defSemiHidden="0" w:defUnhideWhenUsed="0" w:defQFormat="0" w:count="376">
+    <w:lsdException w:name="Normal" w:uiPriority="0" w:qFormat="1"/>
+    <w:lsdException w:name="heading 1" w:uiPriority="9" w:qFormat="1"/>
+    <w:lsdException w:name="heading 2" w:semiHidden="1" w:uiPriority="9" w:unhideWhenUsed="1" w:qFormat="1"/>
+    <w:lsdException w:name="heading 3" w:semiHidden="1" w:uiPriority="9" w:unhideWhenUsed="1" w:qFormat="1"/>
+    <w:lsdException w:name="heading 4" w:semiHidden="1" w:uiPriority="9" w:unhideWhenUsed="1" w:qFormat="1"/>
+    <w:lsdException w:name="heading 5" w:semiHidden="1" w:uiPriority="9" w:unhideWhenUsed="1" w:qFormat="1"/>
+    <w:lsdException w:name="heading 6" w:semiHidden="1" w:uiPriority="9" w:unhideWhenUsed="1" w:qFormat="1"/>
+    <w:lsdException w:name="heading 7" w:semiHidden="1" w:uiPriority="9" w:unhideWhenUsed="1" w:qFormat="1"/>
+    <w:lsdException w:name="heading 8" w:semiHidden="1" w:uiPriority="9" w:unhideWhenUsed="1" w:qFormat="1"/>
+    <w:lsdException w:name="heading 9" w:semiHidden="1" w:uiPriority="9" w:unhideWhenUsed="1" w:qFormat="1"/>
+    <w:lsdException w:name="index 1" w:semiHidden="1" w:unhideWhenUsed="1"/>
+    <w:lsdException w:name="index 2" w:semiHidden="1" w:unhideWhenUsed="1"/>
+    <w:lsdException w:name="index 3" w:semiHidden="1" w:unhideWhenUsed="1"/>
+    <w:lsdException w:name="index 4" w:semiHidden="1" w:unhideWhenUsed="1"/>
+    <w:lsdException w:name="index 5" w:semiHidden="1" w:unhideWhenUsed="1"/>
+    <w:lsdException w:name="index 6" w:semiHidden="1" w:unhideWhenUsed="1"/>
+    <w:lsdException w:name="index 7" w:semiHidden="1" w:unhideWhenUsed="1"/>
+    <w:lsdException w:name="index 8" w:semiHidden="1" w:unhideWhenUsed="1"/>
+    <w:lsdException w:name="index 9" w:semiHidden="1" w:unhideWhenUsed="1"/>
+    <w:lsdException w:name="toc 1" w:semiHidden="1" w:uiPriority="39" w:unhideWhenUsed="1"/>
+    <w:lsdException w:name="toc 2" w:semiHidden="1" w:uiPriority="39" w:unhideWhenUsed="1"/>
+    <w:lsdException w:name="toc 3" w:semiHidden="1" w:uiPriority="39" w:unhideWhenUsed="1"/>
+    <w:lsdException w:name="toc 4" w:semiHidden="1" w:uiPriority="39" w:unhideWhenUsed="1"/>
+    <w:lsdException w:name="toc 5" w:semiHidden="1" w:uiPriority="39" w:unhideWhenUsed="1"/>
+    <w:lsdException w:name="toc 6" w:semiHidden="1" w:uiPriority="39" w:unhideWhenUsed="1"/>
+    <w:lsdException w:name="toc 7" w:semiHidden="1" w:uiPriority="39" w:unhideWhenUsed="1"/>
+    <w:lsdException w:name="toc 8" w:semiHidden="1" w:uiPriority="39" w:unhideWhenUsed="1"/>
+    <w:lsdException w:name="toc 9" w:semiHidden="1" w:uiPriority="39" w:unhideWhenUsed="1"/>
+    <w:lsdException w:name="Normal Indent" w:semiHidden="1" w:unhideWhenUsed="1"/>
+    <w:lsdException w:name="footnote text" w:semiHidden="1" w:unhideWhenUsed="1"/>
+    <w:lsdException w:name="annotation text" w:semiHidden="1" w:unhideWhenUsed="1"/>
+    <w:lsdException w:name="header" w:semiHidden="1" w:unhideWhenUsed="1"/>
+    <w:lsdException w:name="footer" w:semiHidden="1" w:unhideWhenUsed="1"/>
+    <w:lsdException w:name="index heading" w:semiHidden="1" w:unhideWhenUsed="1"/>
+    <w:lsdException w:name="caption" w:semiHidden="1" w:uiPriority="35" w:unhideWhenUsed="1" w:qFormat="1"/>
+    <w:lsdException w:name="table of figures" w:semiHidden="1" w:unhideWhenUsed="1"/>
+    <w:lsdException w:name="envelope address" w:semiHidden="1" w:unhideWhenUsed="1"/>
+    <w:lsdException w:name="envelope return" w:semiHidden="1" w:unhideWhenUsed="1"/>
+    <w:lsdException w:name="footnote reference" w:semiHidden="1" w:unhideWhenUsed="1"/>
+    <w:lsdException w:name="annotation reference" w:semiHidden="1" w:unhideWhenUsed="1"/>
+    <w:lsdException w:name="line number" w:semiHidden="1" w:unhideWhenUsed="1"/>
+    <w:lsdException w:name="page number" w:semiHidden="1" w:unhideWhenUsed="1"/>
+    <w:lsdException w:name="endnote reference" w:semiHidden="1" w:unhideWhenUsed="1"/>
+    <w:lsdException w:name="endnote text" w:semiHidden="1" w:unhideWhenUsed="1"/>
+    <w:lsdException w:name="table of authorities" w:semiHidden="1" w:unhideWhenUsed="1"/>
+    <w:lsdException w:name="macro" w:semiHidden="1" w:unhideWhenUsed="1"/>
+    <w:lsdException w:name="toa heading" w:semiHidden="1" w:unhideWhenUsed="1"/>
+    <w:lsdException w:name="List" w:semiHidden="1" w:unhideWhenUsed="1"/>
+    <w:lsdException w:name="List Bullet" w:semiHidden="1" w:unhideWhenUsed="1"/>
+    <w:lsdException w:name="List Number" w:semiHidden="1" w:unhideWhenUsed="1"/>
+    <w:lsdException w:name="List 2" w:semiHidden="1" w:unhideWhenUsed="1"/>
+    <w:lsdException w:name="List 3" w:semiHidden="1" w:unhideWhenUsed="1"/>
+    <w:lsdException w:name="List 4" w:semiHidden="1" w:unhideWhenUsed="1"/>
+    <w:lsdException w:name="List 5" w:semiHidden="1" w:unhideWhenUsed="1"/>
+    <w:lsdException w:name="List Bullet 2" w:semiHidden="1" w:unhideWhenUsed="1"/>
+    <w:lsdException w:name="List Bullet 3" w:semiHidden="1" w:unhideWhenUsed="1"/>
+    <w:lsdException w:name="List Bullet 4" w:semiHidden="1" w:unhideWhenUsed="1"/>
+    <w:lsdException w:name="List Bullet 5" w:semiHidden="1" w:unhideWhenUsed="1"/>
+    <w:lsdException w:name="List Number 2" w:semiHidden="1" w:unhideWhenUsed="1"/>
+    <w:lsdException w:name="List Number 3" w:semiHidden="1" w:unhideWhenUsed="1"/>
+    <w:lsdException w:name="List Number 4" w:semiHidden="1" w:unhideWhenUsed="1"/>
+    <w:lsdException w:name="List Number 5" w:semiHidden="1" w:unhideWhenUsed="1"/>
+    <w:lsdException w:name="Title" w:uiPriority="10" w:qFormat="1"/>
+    <w:lsdException w:name="Closing" w:semiHidden="1" w:unhideWhenUsed="1"/>
+    <w:lsdException w:name="Signature" w:semiHidden="1" w:unhideWhenUsed="1"/>
+    <w:lsdException w:name="Default Paragraph Font" w:semiHidden="1" w:uiPriority="1" w:unhideWhenUsed="1"/>
+    <w:lsdException w:name="Body Text" w:semiHidden="1" w:unhideWhenUsed="1"/>
+    <w:lsdException w:name="Body Text Indent" w:semiHidden="1" w:unhideWhenUsed="1"/>
+    <w:lsdException w:name="List Continue" w:semiHidden="1" w:unhideWhenUsed="1"/>
+    <w:lsdException w:name="List Continue 2" w:semiHidden="1" w:unhideWhenUsed="1"/>
+    <w:lsdException w:name="List Continue 3" w:semiHidden="1" w:unhideWhenUsed="1"/>
+    <w:lsdException w:name="List Continue 4" w:semiHidden="1" w:unhideWhenUsed="1"/>
+    <w:lsdException w:name="List Continue 5" w:semiHidden="1" w:unhideWhenUsed="1"/>
+    <w:lsdException w:name="Message Header" w:semiHidden="1" w:unhideWhenUsed="1"/>
+    <w:lsdException w:name="Subtitle" w:uiPriority="11" w:qFormat="1"/>
+    <w:lsdException w:name="Salutation" w:semiHidden="1" w:unhideWhenUsed="1"/>
+    <w:lsdException w:name="Date" w:semiHidden="1" w:unhideWhenUsed="1"/>
+    <w:lsdException w:name="Body Text First Indent" w:semiHidden="1" w:unhideWhenUsed="1"/>
+    <w:lsdException w:name="Body Text First Indent 2" w:semiHidden="1" w:unhideWhenUsed="1"/>
+    <w:lsdException w:name="Note Heading" w:semiHidden="1" w:unhideWhenUsed="1"/>
+    <w:lsdException w:name="Body Text 2" w:semiHidden="1" w:unhideWhenUsed="1"/>
+    <w:lsdException w:name="Body Text 3" w:semiHidden="1" w:unhideWhenUsed="1"/>
+    <w:lsdException w:name="Body Text Indent 2" w:semiHidden="1" w:unhideWhenUsed="1"/>
+    <w:lsdException w:name="Body Text Indent 3" w:semiHidden="1" w:unhideWhenUsed="1"/>
+    <w:lsdException w:name="Block Text" w:semiHidden="1" w:unhideWhenUsed="1"/>
+    <w:lsdException w:name="Hyperlink" w:semiHidden="1" w:unhideWhenUsed="1"/>
+    <w:lsdException w:name="FollowedHyperlink" w:semiHidden="1" w:unhideWhenUsed="1"/>
+    <w:lsdException w:name="Strong" w:uiPriority="22" w:qFormat="1"/>
+    <w:lsdException w:name="Emphasis" w:uiPriority="20" w:qFormat="1"/>
+    <w:lsdException w:name="Document Map" w:semiHidden="1" w:unhideWhenUsed="1"/>
+    <w:lsdException w:name="Plain Text" w:semiHidden="1" w:unhideWhenUsed="1"/>
+    <w:lsdException w:name="E-mail Signature" w:semiHidden="1" w:unhideWhenUsed="1"/>
+    <w:lsdException w:name="HTML Top of Form" w:semiHidden="1" w:unhideWhenUsed="1"/>
+    <w:lsdException w:name="HTML Bottom of Form" w:semiHidden="1" w:unhideWhenUsed="1"/>
+    <w:lsdException w:name="Normal (Web)" w:semiHidden="1" w:unhideWhenUsed="1"/>
+    <w:lsdException w:name="HTML Acronym" w:semiHidden="1" w:unhideWhenUsed="1"/>
+    <w:lsdException w:name="HTML Address" w:semiHidden="1" w:unhideWhenUsed="1"/>
+    <w:lsdException w:name="HTML Cite" w:semiHidden="1" w:unhideWhenUsed="1"/>
+    <w:lsdException w:name="HTML Code" w:semiHidden="1" w:unhideWhenUsed="1"/>
+    <w:lsdException w:name="HTML Definition" w:semiHidden="1" w:unhideWhenUsed="1"/>
+    <w:lsdException w:name="HTML Keyboard" w:semiHidden="1" w:unhideWhenUsed="1"/>
+    <w:lsdException w:name="HTML Preformatted" w:semiHidden="1" w:unhideWhenUsed="1"/>
+    <w:lsdException w:name="HTML Sample" w:semiHidden="1" w:unhideWhenUsed="1"/>
+    <w:lsdException w:name="HTML Typewriter" w:semiHidden="1" w:unhideWhenUsed="1"/>
+    <w:lsdException w:name="HTML Variable" w:semiHidden="1" w:unhideWhenUsed="1"/>
+    <w:lsdException w:name="Normal Table" w:semiHidden="1" w:unhideWhenUsed="1"/>
+    <w:lsdException w:name="annotation subject" w:semiHidden="1" w:unhideWhenUsed="1"/>
+    <w:lsdException w:name="No List" w:semiHidden="1" w:unhideWhenUsed="1"/>
+    <w:lsdException w:name="Outline List 1" w:semiHidden="1" w:unhideWhenUsed="1"/>
+    <w:lsdException w:name="Outline List 2" w:semiHidden="1" w:unhideWhenUsed="1"/>
+    <w:lsdException w:name="Outline List 3" w:semiHidden="1" w:unhideWhenUsed="1"/>
+    <w:lsdException w:name="Table Simple 1" w:semiHidden="1" w:unhideWhenUsed="1"/>
+    <w:lsdException w:name="Table Simple 2" w:semiHidden="1" w:unhideWhenUsed="1"/>
+    <w:lsdException w:name="Table Simple 3" w:semiHidden="1" w:unhideWhenUsed="1"/>
+    <w:lsdException w:name="Table Classic 1" w:semiHidden="1" w:unhideWhenUsed="1"/>
+    <w:lsdException w:name="Table Classic 2" w:semiHidden="1" w:unhideWhenUsed="1"/>
+    <w:lsdException w:name="Table Classic 3" w:semiHidden="1" w:unhideWhenUsed="1"/>
+    <w:lsdException w:name="Table Classic 4" w:semiHidden="1" w:unhideWhenUsed="1"/>
+    <w:lsdException w:name="Table Colorful 1" w:semiHidden="1" w:unhideWhenUsed="1"/>
+    <w:lsdException w:name="Table Colorful 2" w:semiHidden="1" w:unhideWhenUsed="1"/>
+    <w:lsdException w:name="Table Colorful 3" w:semiHidden="1" w:unhideWhenUsed="1"/>
+    <w:lsdException w:name="Table Columns 1" w:semiHidden="1" w:unhideWhenUsed="1"/>
+    <w:lsdException w:name="Table Columns 2" w:semiHidden="1" w:unhideWhenUsed="1"/>
+    <w:lsdException w:name="Table Columns 3" w:semiHidden="1" w:unhideWhenUsed="1"/>
+    <w:lsdException w:name="Table Columns 4" w:semiHidden="1" w:unhideWhenUsed="1"/>
+    <w:lsdException w:name="Table Columns 5" w:semiHidden="1" w:unhideWhenUsed="1"/>
+    <w:lsdException w:name="Table Grid 1" w:semiHidden="1" w:unhideWhenUsed="1"/>
+    <w:lsdException w:name="Table Grid 2" w:semiHidden="1" w:unhideWhenUsed="1"/>
+    <w:lsdException w:name="Table Grid 3" w:semiHidden="1" w:unhideWhenUsed="1"/>
+    <w:lsdException w:name="Table Grid 4" w:semiHidden="1" w:unhideWhenUsed="1"/>
+    <w:lsdException w:name="Table Grid 5" w:semiHidden="1" w:unhideWhenUsed="1"/>
+    <w:lsdException w:name="Table Grid 6" w:semiHidden="1" w:unhideWhenUsed="1"/>
+    <w:lsdException w:name="Table Grid 7" w:semiHidden="1" w:unhideWhenUsed="1"/>
+    <w:lsdException w:name="Table Grid 8" w:semiHidden="1" w:unhideWhenUsed="1"/>
+    <w:lsdException w:name="Table List 1" w:semiHidden="1" w:unhideWhenUsed="1"/>
+    <w:lsdException w:name="Table List 2" w:semiHidden="1" w:unhideWhenUsed="1"/>
+    <w:lsdException w:name="Table List 3" w:semiHidden="1" w:unhideWhenUsed="1"/>
+    <w:lsdException w:name="Table List 4" w:semiHidden="1" w:unhideWhenUsed="1"/>
+    <w:lsdException w:name="Table List 5" w:semiHidden="1" w:unhideWhenUsed="1"/>
+    <w:lsdException w:name="Table List 6" w:semiHidden="1" w:unhideWhenUsed="1"/>
+    <w:lsdException w:name="Table List 7" w:semiHidden="1" w:unhideWhenUsed="1"/>
+    <w:lsdException w:name="Table List 8" w:semiHidden="1" w:unhideWhenUsed="1"/>
+    <w:lsdException w:name="Table 3D effects 1" w:semiHidden="1" w:unhideWhenUsed="1"/>
+    <w:lsdException w:name="Table 3D effects 2" w:semiHidden="1" w:unhideWhenUsed="1"/>
+    <w:lsdException w:name="Table 3D effects 3" w:semiHidden="1" w:unhideWhenUsed="1"/>
+    <w:lsdException w:name="Table Contemporary" w:semiHidden="1" w:unhideWhenUsed="1"/>
+    <w:lsdException w:name="Table Elegant" w:semiHidden="1" w:unhideWhenUsed="1"/>
+    <w:lsdException w:name="Table Professional" w:semiHidden="1" w:unhideWhenUsed="1"/>
+    <w:lsdException w:name="Table Subtle 1" w:semiHidden="1" w:unhideWhenUsed="1"/>
+    <w:lsdException w:name="Table Subtle 2" w:semiHidden="1" w:unhideWhenUsed="1"/>
+    <w:lsdException w:name="Table Web 1" w:semiHidden="1" w:unhideWhenUsed="1"/>
+    <w:lsdException w:name="Table Web 2" w:semiHidden="1" w:unhideWhenUsed="1"/>
+    <w:lsdException w:name="Table Web 3" w:semiHidden="1" w:unhideWhenUsed="1"/>
+    <w:lsdException w:name="Balloon Text" w:semiHidden="1" w:unhideWhenUsed="1"/>
+    <w:lsdException w:name="Table Grid" w:semiHidden="1" w:uiPriority="39" w:unhideWhenUsed="1"/>
+    <w:lsdException w:name="Table Theme" w:semiHidden="1" w:unhideWhenUsed="1"/>
+    <w:lsdException w:name="Placeholder Text" w:semiHidden="1"/>
+    <w:lsdException w:name="No Spacing" w:uiPriority="1" w:qFormat="1"/>
+    <w:lsdException w:name="Light Shading" w:uiPriority="60"/>
+    <w:lsdException w:name="Light List" w:uiPriority="61"/>
+    <w:lsdException w:name="Light Grid" w:uiPriority="62"/>
+    <w:lsdException w:name="Medium Shading 1" w:uiPriority="63"/>
+    <w:lsdException w:name="Medium Shading 2" w:uiPriority="64"/>
+    <w:lsdException w:name="Medium List 1" w:uiPriority="65"/>
+    <w:lsdException w:name="Medium List 2" w:uiPriority="66"/>
+    <w:lsdException w:name="Medium Grid 1" w:uiPriority="67"/>
+    <w:lsdException w:name="Medium Grid 2" w:uiPriority="68"/>
+    <w:lsdException w:name="Medium Grid 3" w:uiPriority="69"/>
+    <w:lsdException w:name="Dark List" w:uiPriority="70"/>
+    <w:lsdException w:name="Colorful Shading" w:uiPriority="71"/>
+    <w:lsdException w:name="Colorful List" w:uiPriority="72"/>
+    <w:lsdException w:name="Colorful Grid" w:uiPriority="73"/>
+    <w:lsdException w:name="Light Shading Accent 1" w:uiPriority="60"/>
+    <w:lsdException w:name="Light List Accent 1" w:uiPriority="61"/>
+    <w:lsdException w:name="Light Grid Accent 1" w:uiPriority="62"/>
+    <w:lsdException w:name="Medium Shading 1 Accent 1" w:uiPriority="63"/>
+    <w:lsdException w:name="Medium Shading 2 Accent 1" w:uiPriority="64"/>
+    <w:lsdException w:name="Medium List 1 Accent 1" w:uiPriority="65"/>
+    <w:lsdException w:name="Revision" w:semiHidden="1"/>
+    <w:lsdException w:name="List Paragraph" w:uiPriority="34" w:qFormat="1"/>
+    <w:lsdException w:name="Quote" w:uiPriority="29" w:qFormat="1"/>
+    <w:lsdException w:name="Intense Quote" w:uiPriority="30" w:qFormat="1"/>
+    <w:lsdException w:name="Medium List 2 Accent 1" w:uiPriority="66"/>
+    <w:lsdException w:name="Medium Grid 1 Accent 1" w:uiPriority="67"/>
+    <w:lsdException w:name="Medium Grid 2 Accent 1" w:uiPriority="68"/>
+    <w:lsdException w:name="Medium Grid 3 Accent 1" w:uiPriority="69"/>
+    <w:lsdException w:name="Dark List Accent 1" w:uiPriority="70"/>
+    <w:lsdException w:name="Colorful Shading Accent 1" w:uiPriority="71"/>
+    <w:lsdException w:name="Colorful List Accent 1" w:uiPriority="72"/>
+    <w:lsdException w:name="Colorful Grid Accent 1" w:uiPriority="73"/>
+    <w:lsdException w:name="Light Shading Accent 2" w:uiPriority="60"/>
+    <w:lsdException w:name="Light List Accent 2" w:uiPriority="61"/>
+    <w:lsdException w:name="Light Grid Accent 2" w:uiPriority="62"/>
+    <w:lsdException w:name="Medium Shading 1 Accent 2" w:uiPriority="63"/>
+    <w:lsdException w:name="Medium Shading 2 Accent 2" w:uiPriority="64"/>
+    <w:lsdException w:name="Medium List 1 Accent 2" w:uiPriority="65"/>
+    <w:lsdException w:name="Medium List 2 Accent 2" w:uiPriority="66"/>
+    <w:lsdException w:name="Medium Grid 1 Accent 2" w:uiPriority="67"/>
+    <w:lsdException w:name="Medium Grid 2 Accent 2" w:uiPriority="68"/>
+    <w:lsdException w:name="Medium Grid 3 Accent 2" w:uiPriority="69"/>
+    <w:lsdException w:name="Dark List Accent 2" w:uiPriority="70"/>
+    <w:lsdException w:name="Colorful Shading Accent 2" w:uiPriority="71"/>
+    <w:lsdException w:name="Colorful List Accent 2" w:uiPriority="72"/>
+    <w:lsdException w:name="Colorful Grid Accent 2" w:uiPriority="73"/>
+    <w:lsdException w:name="Light Shading Accent 3" w:uiPriority="60"/>
+    <w:lsdException w:name="Light List Accent 3" w:uiPriority="61"/>
+    <w:lsdException w:name="Light Grid Accent 3" w:uiPriority="62"/>
+    <w:lsdException w:name="Medium Shading 1 Accent 3" w:uiPriority="63"/>
+    <w:lsdException w:name="Medium Shading 2 Accent 3" w:uiPriority="64"/>
+    <w:lsdException w:name="Medium List 1 Accent 3" w:uiPriority="65"/>
+    <w:lsdException w:name="Medium List 2 Accent 3" w:uiPriority="66"/>
+    <w:lsdException w:name="Medium Grid 1 Accent 3" w:uiPriority="67"/>
+    <w:lsdException w:name="Medium Grid 2 Accent 3" w:uiPriority="68"/>
+    <w:lsdException w:name="Medium Grid 3 Accent 3" w:uiPriority="69"/>
+    <w:lsdException w:name="Dark List Accent 3" w:uiPriority="70"/>
+    <w:lsdException w:name="Colorful Shading Accent 3" w:uiPriority="71"/>
+    <w:lsdException w:name="Colorful List Accent 3" w:uiPriority="72"/>
+    <w:lsdException w:name="Colorful Grid Accent 3" w:uiPriority="73"/>
+    <w:lsdException w:name="Light Shading Accent 4" w:uiPriority="60"/>
+    <w:lsdException w:name="Light List Accent 4" w:uiPriority="61"/>
+    <w:lsdException w:name="Light Grid Accent 4" w:uiPriority="62"/>
+    <w:lsdException w:name="Medium Shading 1 Accent 4" w:uiPriority="63"/>
+    <w:lsdException w:name="Medium Shading 2 Accent 4" w:uiPriority="64"/>
+    <w:lsdException w:name="Medium List 1 Accent 4" w:uiPriority="65"/>
+    <w:lsdException w:name="Medium List 2 Accent 4" w:uiPriority="66"/>
+    <w:lsdException w:name="Medium Grid 1 Accent 4" w:uiPriority="67"/>
+    <w:lsdException w:name="Medium Grid 2 Accent 4" w:uiPriority="68"/>
+    <w:lsdException w:name="Medium Grid 3 Accent 4" w:uiPriority="69"/>
+    <w:lsdException w:name="Dark List Accent 4" w:uiPriority="70"/>
+    <w:lsdException w:name="Colorful Shading Accent 4" w:uiPriority="71"/>
+    <w:lsdException w:name="Colorful List Accent 4" w:uiPriority="72"/>
+    <w:lsdException w:name="Colorful Grid Accent 4" w:uiPriority="73"/>
+    <w:lsdException w:name="Light Shading Accent 5" w:uiPriority="60"/>
+    <w:lsdException w:name="Light List Accent 5" w:uiPriority="61"/>
+    <w:lsdException w:name="Light Grid Accent 5" w:uiPriority="62"/>
+    <w:lsdException w:name="Medium Shading 1 Accent 5" w:uiPriority="63"/>
+    <w:lsdException w:name="Medium Shading 2 Accent 5" w:uiPriority="64"/>
+    <w:lsdException w:name="Medium List 1 Accent 5" w:uiPriority="65"/>
+    <w:lsdException w:name="Medium List 2 Accent 5" w:uiPriority="66"/>
+    <w:lsdException w:name="Medium Grid 1 Accent 5" w:uiPriority="67"/>
+    <w:lsdException w:name="Medium Grid 2 Accent 5" w:uiPriority="68"/>
+    <w:lsdException w:name="Medium Grid 3 Accent 5" w:uiPriority="69"/>
+    <w:lsdException w:name="Dark List Accent 5" w:uiPriority="70"/>
+    <w:lsdException w:name="Colorful Shading Accent 5" w:uiPriority="71"/>
+    <w:lsdException w:name="Colorful List Accent 5" w:uiPriority="72"/>
+    <w:lsdException w:name="Colorful Grid Accent 5" w:uiPriority="73"/>
+    <w:lsdException w:name="Light Shading Accent 6" w:uiPriority="60"/>
+    <w:lsdException w:name="Light List Accent 6" w:uiPriority="61"/>
+    <w:lsdException w:name="Light Grid Accent 6" w:uiPriority="62"/>
+    <w:lsdException w:name="Medium Shading 1 Accent 6" w:uiPriority="63"/>
+    <w:lsdException w:name="Medium Shading 2 Accent 6" w:uiPriority="64"/>
+    <w:lsdException w:name="Medium List 1 Accent 6" w:uiPriority="65"/>
+    <w:lsdException w:name="Medium List 2 Accent 6" w:uiPriority="66"/>
+    <w:lsdException w:name="Medium Grid 1 Accent 6" w:uiPriority="67"/>
+    <w:lsdException w:name="Medium Grid 2 Accent 6" w:uiPriority="68"/>
+    <w:lsdException w:name="Medium Grid 3 Accent 6" w:uiPriority="69"/>
+    <w:lsdException w:name="Dark List Accent 6" w:uiPriority="70"/>
+    <w:lsdException w:name="Colorful Shading Accent 6" w:uiPriority="71"/>
+    <w:lsdException w:name="Colorful List Accent 6" w:uiPriority="72"/>
+    <w:lsdException w:name="Colorful Grid Accent 6" w:uiPriority="73"/>
+    <w:lsdException w:name="Subtle Emphasis" w:uiPriority="19" w:qFormat="1"/>
+    <w:lsdException w:name="Intense Emphasis" w:uiPriority="21" w:qFormat="1"/>
+    <w:lsdException w:name="Subtle Reference" w:uiPriority="31" w:qFormat="1"/>
+    <w:lsdException w:name="Intense Reference" w:uiPriority="32" w:qFormat="1"/>
+    <w:lsdException w:name="Book Title" w:uiPriority="33" w:qFormat="1"/>
+    <w:lsdException w:name="Bibliography" w:semiHidden="1" w:uiPriority="37" w:unhideWhenUsed="1"/>
+    <w:lsdException w:name="TOC Heading" w:semiHidden="1" w:uiPriority="39" w:unhideWhenUsed="1" w:qFormat="1"/>
+    <w:lsdException w:name="Plain Table 1" w:uiPriority="41"/>
+    <w:lsdException w:name="Plain Table 2" w:uiPriority="42"/>
+    <w:lsdException w:name="Plain Table 3" w:uiPriority="43"/>
+    <w:lsdException w:name="Plain Table 4" w:uiPriority="44"/>
+    <w:lsdException w:name="Plain Table 5" w:uiPriority="45"/>
+    <w:lsdException w:name="Grid Table Light" w:uiPriority="40"/>
+    <w:lsdException w:name="Grid Table 1 Light" w:uiPriority="46"/>
+    <w:lsdException w:name="Grid Table 2" w:uiPriority="47"/>
+    <w:lsdException w:name="Grid Table 3" w:uiPriority="48"/>
+    <w:lsdException w:name="Grid Table 4" w:uiPriority="49"/>
+    <w:lsdException w:name="Grid Table 5 Dark" w:uiPriority="50"/>
+    <w:lsdException w:name="Grid Table 6 Colorful" w:uiPriority="51"/>
+    <w:lsdException w:name="Grid Table 7 Colorful" w:uiPriority="52"/>
+    <w:lsdException w:name="Grid Table 1 Light Accent 1" w:uiPriority="46"/>
+    <w:lsdException w:name="Grid Table 2 Accent 1" w:uiPriority="47"/>
+    <w:lsdException w:name="Grid Table 3 Accent 1" w:uiPriority="48"/>
+    <w:lsdException w:name="Grid Table 4 Accent 1" w:uiPriority="49"/>
+    <w:lsdException w:name="Grid Table 5 Dark Accent 1" w:uiPriority="50"/>
+    <w:lsdException w:name="Grid Table 6 Colorful Accent 1" w:uiPriority="51"/>
+    <w:lsdException w:name="Grid Table 7 Colorful Accent 1" w:uiPriority="52"/>
+    <w:lsdException w:name="Grid Table 1 Light Accent 2" w:uiPriority="46"/>
+    <w:lsdException w:name="Grid Table 2 Accent 2" w:uiPriority="47"/>
+    <w:lsdException w:name="Grid Table 3 Accent 2" w:uiPriority="48"/>
+    <w:lsdException w:name="Grid Table 4 Accent 2" w:uiPriority="49"/>
+    <w:lsdException w:name="Grid Table 5 Dark Accent 2" w:uiPriority="50"/>
+    <w:lsdException w:name="Grid Table 6 Colorful Accent 2" w:uiPriority="51"/>
+    <w:lsdException w:name="Grid Table 7 Colorful Accent 2" w:uiPriority="52"/>
+    <w:lsdException w:name="Grid Table 1 Light Accent 3" w:uiPriority="46"/>
+    <w:lsdException w:name="Grid Table 2 Accent 3" w:uiPriority="47"/>
+    <w:lsdException w:name="Grid Table 3 Accent 3" w:uiPriority="48"/>
+    <w:lsdException w:name="Grid Table 4 Accent 3" w:uiPriority="49"/>
+    <w:lsdException w:name="Grid Table 5 Dark Accent 3" w:uiPriority="50"/>
+    <w:lsdException w:name="Grid Table 6 Colorful Accent 3" w:uiPriority="51"/>
+    <w:lsdException w:name="Grid Table 7 Colorful Accent 3" w:uiPriority="52"/>
+    <w:lsdException w:name="Grid Table 1 Light Accent 4" w:uiPriority="46"/>
+    <w:lsdException w:name="Grid Table 2 Accent 4" w:uiPriority="47"/>
+    <w:lsdException w:name="Grid Table 3 Accent 4" w:uiPriority="48"/>
+    <w:lsdException w:name="Grid Table 4 Accent 4" w:uiPriority="49"/>
+    <w:lsdException w:name="Grid Table 5 Dark Accent 4" w:uiPriority="50"/>
+    <w:lsdException w:name="Grid Table 6 Colorful Accent 4" w:uiPriority="51"/>
+    <w:lsdException w:name="Grid Table 7 Colorful Accent 4" w:uiPriority="52"/>
+    <w:lsdException w:name="Grid Table 1 Light Accent 5" w:uiPriority="46"/>
+    <w:lsdException w:name="Grid Table 2 Accent 5" w:uiPriority="47"/>
+    <w:lsdException w:name="Grid Table 3 Accent 5" w:uiPriority="48"/>
+    <w:lsdException w:name="Grid Table 4 Accent 5" w:uiPriority="49"/>
+    <w:lsdException w:name="Grid Table 5 Dark Accent 5" w:uiPriority="50"/>
+    <w:lsdException w:name="Grid Table 6 Colorful Accent 5" w:uiPriority="51"/>
+    <w:lsdException w:name="Grid Table 7 Colorful Accent 5" w:uiPriority="52"/>
+    <w:lsdException w:name="Grid Table 1 Light Accent 6" w:uiPriority="46"/>
+    <w:lsdException w:name="Grid Table 2 Accent 6" w:uiPriority="47"/>
+    <w:lsdException w:name="Grid Table 3 Accent 6" w:uiPriority="48"/>
+    <w:lsdException w:name="Grid Table 4 Accent 6" w:uiPriority="49"/>
+    <w:lsdException w:name="Grid Table 5 Dark Accent 6" w:uiPriority="50"/>
+    <w:lsdException w:name="Grid Table 6 Colorful Accent 6" w:uiPriority="51"/>
+    <w:lsdException w:name="Grid Table 7 Colorful Accent 6" w:uiPriority="52"/>
+    <w:lsdException w:name="List Table 1 Light" w:uiPriority="46"/>
+    <w:lsdException w:name="List Table 2" w:uiPriority="47"/>
+    <w:lsdException w:name="List Table 3" w:uiPriority="48"/>
+    <w:lsdException w:name="List Table 4" w:uiPriority="49"/>
+    <w:lsdException w:name="List Table 5 Dark" w:uiPriority="50"/>
+    <w:lsdException w:name="List Table 6 Colorful" w:uiPriority="51"/>
+    <w:lsdException w:name="List Table 7 Colorful" w:uiPriority="52"/>
+    <w:lsdException w:name="List Table 1 Light Accent 1" w:uiPriority="46"/>
+    <w:lsdException w:name="List Table 2 Accent 1" w:uiPriority="47"/>
+    <w:lsdException w:name="List Table 3 Accent 1" w:uiPriority="48"/>
+    <w:lsdException w:name="List Table 4 Accent 1" w:uiPriority="49"/>
+    <w:lsdException w:name="List Table 5 Dark Accent 1" w:uiPriority="50"/>
+    <w:lsdException w:name="List Table 6 Colorful Accent 1" w:uiPriority="51"/>
+    <w:lsdException w:name="List Table 7 Colorful Accent 1" w:uiPriority="52"/>
+    <w:lsdException w:name="List Table 1 Light Accent 2" w:uiPriority="46"/>
+    <w:lsdException w:name="List Table 2 Accent 2" w:uiPriority="47"/>
+    <w:lsdException w:name="List Table 3 Accent 2" w:uiPriority="48"/>
+    <w:lsdException w:name="List Table 4 Accent 2" w:uiPriority="49"/>
+    <w:lsdException w:name="List Table 5 Dark Accent 2" w:uiPriority="50"/>
+    <w:lsdException w:name="List Table 6 Colorful Accent 2" w:uiPriority="51"/>
+    <w:lsdException w:name="List Table 7 Colorful Accent 2" w:uiPriority="52"/>
+    <w:lsdException w:name="List Table 1 Light Accent 3" w:uiPriority="46"/>
+    <w:lsdException w:name="List Table 2 Accent 3" w:uiPriority="47"/>
+    <w:lsdException w:name="List Table 3 Accent 3" w:uiPriority="48"/>
+    <w:lsdException w:name="List Table 4 Accent 3" w:uiPriority="49"/>
+    <w:lsdException w:name="List Table 5 Dark Accent 3" w:uiPriority="50"/>
+    <w:lsdException w:name="List Table 6 Colorful Accent 3" w:uiPriority="51"/>
+    <w:lsdException w:name="List Table 7 Colorful Accent 3" w:uiPriority="52"/>
+    <w:lsdException w:name="List Table 1 Light Accent 4" w:uiPriority="46"/>
+    <w:lsdException w:name="List Table 2 Accent 4" w:uiPriority="47"/>
+    <w:lsdException w:name="List Table 3 Accent 4" w:uiPriority="48"/>
+    <w:lsdException w:name="List Table 4 Accent 4" w:uiPriority="49"/>
+    <w:lsdException w:name="List Table 5 Dark Accent 4" w:uiPriority="50"/>
+    <w:lsdException w:name="List Table 6 Colorful Accent 4" w:uiPriority="51"/>
+    <w:lsdException w:name="List Table 7 Colorful Accent 4" w:uiPriority="52"/>
+    <w:lsdException w:name="List Table 1 Light Accent 5" w:uiPriority="46"/>
+    <w:lsdException w:name="List Table 2 Accent 5" w:uiPriority="47"/>
+    <w:lsdException w:name="List Table 3 Accent 5" w:uiPriority="48"/>
+    <w:lsdException w:name="List Table 4 Accent 5" w:uiPriority="49"/>
+    <w:lsdException w:name="List Table 5 Dark Accent 5" w:uiPriority="50"/>
+    <w:lsdException w:name="List Table 6 Colorful Accent 5" w:uiPriority="51"/>
+    <w:lsdException w:name="List Table 7 Colorful Accent 5" w:uiPriority="52"/>
+    <w:lsdException w:name="List Table 1 Light Accent 6" w:uiPriority="46"/>
+    <w:lsdException w:name="List Table 2 Accent 6" w:uiPriority="47"/>
+    <w:lsdException w:name="List Table 3 Accent 6" w:uiPriority="48"/>
+    <w:lsdException w:name="List Table 4 Accent 6" w:uiPriority="49"/>
+    <w:lsdException w:name="List Table 5 Dark Accent 6" w:uiPriority="50"/>
+    <w:lsdException w:name="List Table 6 Colorful Accent 6" w:uiPriority="51"/>
+    <w:lsdException w:name="List Table 7 Colorful Accent 6" w:uiPriority="52"/>
+    <w:lsdException w:name="Mention" w:semiHidden="1" w:unhideWhenUsed="1"/>
+    <w:lsdException w:name="Smart Hyperlink" w:semiHidden="1" w:unhideWhenUsed="1"/>
+    <w:lsdException w:name="Hashtag" w:semiHidden="1" w:unhideWhenUsed="1"/>
+    <w:lsdException w:name="Unresolved Mention" w:semiHidden="1" w:unhideWhenUsed="1"/>
+    <w:lsdException w:name="Smart Link" w:semiHidden="1" w:unhideWhenUsed="1"/>
   </w:latentStyles>
   <w:style w:type="paragraph" w:default="1" w:styleId="Normal">
     <w:name w:val="Normal"/>
@@ -20136,7 +19167,7 @@
 </file>
 
 <file path=word/glossary/webSettings.xml><?xml version="1.0" encoding="utf-8"?>
-<w:webSettings xmlns:mc="http://schemas.openxmlformats.org/markup-compatibility/2006" xmlns:r="http://schemas.openxmlformats.org/officeDocument/2006/relationships" xmlns:w="http://schemas.openxmlformats.org/wordprocessingml/2006/main" xmlns:w14="http://schemas.microsoft.com/office/word/2010/wordml" mc:Ignorable="w14">
+<w:webSettings xmlns:mc="http://schemas.openxmlformats.org/markup-compatibility/2006" xmlns:r="http://schemas.openxmlformats.org/officeDocument/2006/relationships" xmlns:w="http://schemas.openxmlformats.org/wordprocessingml/2006/main" xmlns:w14="http://schemas.microsoft.com/office/word/2010/wordml" xmlns:w15="http://schemas.microsoft.com/office/word/2012/wordml" xmlns:w16cex="http://schemas.microsoft.com/office/word/2018/wordml/cex" xmlns:w16cid="http://schemas.microsoft.com/office/word/2016/wordml/cid" xmlns:w16="http://schemas.microsoft.com/office/word/2018/wordml" xmlns:w16se="http://schemas.microsoft.com/office/word/2015/wordml/symex" mc:Ignorable="w14 w15 w16se w16cid w16 w16cex">
   <w:optimizeForBrowser/>
   <w:allowPNG/>
 </w:webSettings>
@@ -20431,7 +19462,7 @@
   <a:extraClrSchemeLst/>
   <a:extLst>
     <a:ext uri="{05A4C25C-085E-4340-85A3-A5531E510DB2}">
-      <thm15:themeFamily xmlns:thm15="http://schemas.microsoft.com/office/thememl/2012/main" xmlns="" name="Office Theme" id="{62F939B6-93AF-4DB8-9C6B-D6C7DFDC589F}" vid="{4A3C46E8-61CC-4603-A589-7422A47A8E4A}"/>
+      <thm15:themeFamily xmlns:thm15="http://schemas.microsoft.com/office/thememl/2012/main" name="Office Theme" id="{62F939B6-93AF-4DB8-9C6B-D6C7DFDC589F}" vid="{4A3C46E8-61CC-4603-A589-7422A47A8E4A}"/>
     </a:ext>
   </a:extLst>
 </a:theme>

</xml_diff>